<commit_message>
RelationMultiverseinonlyUniverseandRelativitationLawAlbertEinsteinwithImaginaryNumber[Revised] || (15:236 (W . I . B[Waktu Indonesia bagian Barat]), 22/12/2025), Batam, Kepulauan Riau, Indonesia || #WANGSANUSANTARABERSATU #INDONESIABERSATU #LAWANPEMERINTAHANINDONESIAKORUPPENINDASRAKYATINDONESIADENGANPENGETAHUAN #MENCERDASKANKEHIDUPANBANGSA
RelationMultiverseinonlyUniverseandRelativitationLawAlbertEinsteinwithImaginaryNumber[Revised] || (15:36 (W . I . B[Waktu Indonesia bagian Barat]), 22/12/2025), Batam, Kepulauan Riau, Indonesia || #WANGSANUSANTARABERSATU #INDONESIABERSATU #LAWANPEMERINTAHANINDONESIAKORUPPENINDASRAKYATINDONESIADENGANPENGETAHUAN #MENCERDASKANKEHIDUPANBANGSA
</commit_message>
<xml_diff>
--- a/Relation Multiverse in only Universe and Relativitation Law Albert Einstein with Imaginary Number [Revised].docx
+++ b/Relation Multiverse in only Universe and Relativitation Law Albert Einstein with Imaginary Number [Revised].docx
@@ -11741,7 +11741,6 @@
         </w:rPr>
       </w:pPr>
       <w:proofErr w:type="spellStart"/>
-      <w:proofErr w:type="gramStart"/>
       <w:r>
         <w:rPr>
           <w:rFonts w:ascii="Times New Roman" w:eastAsiaTheme="minorEastAsia" w:hAnsi="Times New Roman" w:cs="Times New Roman"/>
@@ -11759,19 +11758,17 @@
         </w:rPr>
         <w:t xml:space="preserve"> :</w:t>
       </w:r>
-      <w:proofErr w:type="gramEnd"/>
-    </w:p>
-    <w:p>
-      <w:pPr>
-        <w:spacing w:line="360" w:lineRule="auto"/>
-        <w:jc w:val="center"/>
-        <w:rPr>
-          <w:rFonts w:ascii="Times New Roman" w:eastAsiaTheme="minorEastAsia" w:hAnsi="Times New Roman" w:cs="Times New Roman"/>
-          <w:sz w:val="24"/>
-          <w:szCs w:val="24"/>
-        </w:rPr>
-      </w:pPr>
-      <w:proofErr w:type="gramStart"/>
+    </w:p>
+    <w:p>
+      <w:pPr>
+        <w:spacing w:line="360" w:lineRule="auto"/>
+        <w:jc w:val="center"/>
+        <w:rPr>
+          <w:rFonts w:ascii="Times New Roman" w:eastAsiaTheme="minorEastAsia" w:hAnsi="Times New Roman" w:cs="Times New Roman"/>
+          <w:sz w:val="24"/>
+          <w:szCs w:val="24"/>
+        </w:rPr>
+      </w:pPr>
       <w:r>
         <w:rPr>
           <w:rFonts w:ascii="Times New Roman" w:eastAsiaTheme="minorEastAsia" w:hAnsi="Times New Roman" w:cs="Times New Roman"/>
@@ -11786,16 +11783,7 @@
           <w:sz w:val="24"/>
           <w:szCs w:val="24"/>
         </w:rPr>
-        <w:t xml:space="preserve"> Speed’s</w:t>
-      </w:r>
-      <w:proofErr w:type="gramEnd"/>
-      <w:r>
-        <w:rPr>
-          <w:rFonts w:ascii="Times New Roman" w:eastAsiaTheme="minorEastAsia" w:hAnsi="Times New Roman" w:cs="Times New Roman"/>
-          <w:sz w:val="24"/>
-          <w:szCs w:val="24"/>
-        </w:rPr>
-        <w:t xml:space="preserve"> Light equals </w:t>
+        <w:t xml:space="preserve"> Speed’s Light equals </w:t>
       </w:r>
       <w:proofErr w:type="spellStart"/>
       <w:r>
@@ -11976,7 +11964,6 @@
           <w:szCs w:val="24"/>
         </w:rPr>
       </w:pPr>
-      <w:proofErr w:type="gramStart"/>
       <w:r>
         <w:rPr>
           <w:rFonts w:ascii="Times New Roman" w:eastAsiaTheme="minorEastAsia" w:hAnsi="Times New Roman" w:cs="Times New Roman"/>
@@ -11986,28 +11973,89 @@
         <w:lastRenderedPageBreak/>
         <w:t>Quote’s :</w:t>
       </w:r>
-      <w:proofErr w:type="gramEnd"/>
-    </w:p>
-    <w:p>
-      <w:pPr>
-        <w:spacing w:line="360" w:lineRule="auto"/>
-        <w:jc w:val="center"/>
-        <w:rPr>
-          <w:rFonts w:ascii="Times New Roman" w:eastAsiaTheme="minorEastAsia" w:hAnsi="Times New Roman" w:cs="Times New Roman"/>
-          <w:sz w:val="24"/>
-          <w:szCs w:val="24"/>
-        </w:rPr>
-      </w:pPr>
-      <w:proofErr w:type="gramStart"/>
-      <w:r>
-        <w:rPr>
-          <w:rFonts w:ascii="Times New Roman" w:eastAsiaTheme="minorEastAsia" w:hAnsi="Times New Roman" w:cs="Times New Roman"/>
-          <w:sz w:val="24"/>
-          <w:szCs w:val="24"/>
-        </w:rPr>
-        <w:t>“ Rakyat</w:t>
-      </w:r>
-      <w:proofErr w:type="gramEnd"/>
+    </w:p>
+    <w:p>
+      <w:pPr>
+        <w:spacing w:line="360" w:lineRule="auto"/>
+        <w:jc w:val="center"/>
+        <w:rPr>
+          <w:rFonts w:ascii="Times New Roman" w:eastAsiaTheme="minorEastAsia" w:hAnsi="Times New Roman" w:cs="Times New Roman"/>
+          <w:sz w:val="24"/>
+          <w:szCs w:val="24"/>
+        </w:rPr>
+      </w:pPr>
+      <w:r>
+        <w:rPr>
+          <w:rFonts w:ascii="Times New Roman" w:eastAsiaTheme="minorEastAsia" w:hAnsi="Times New Roman" w:cs="Times New Roman"/>
+          <w:sz w:val="24"/>
+          <w:szCs w:val="24"/>
+        </w:rPr>
+        <w:t xml:space="preserve">“ Rakyat yang </w:t>
+      </w:r>
+      <w:proofErr w:type="spellStart"/>
+      <w:r>
+        <w:rPr>
+          <w:rFonts w:ascii="Times New Roman" w:eastAsiaTheme="minorEastAsia" w:hAnsi="Times New Roman" w:cs="Times New Roman"/>
+          <w:sz w:val="24"/>
+          <w:szCs w:val="24"/>
+        </w:rPr>
+        <w:t>bodoh</w:t>
+      </w:r>
+      <w:proofErr w:type="spellEnd"/>
+      <w:r>
+        <w:rPr>
+          <w:rFonts w:ascii="Times New Roman" w:eastAsiaTheme="minorEastAsia" w:hAnsi="Times New Roman" w:cs="Times New Roman"/>
+          <w:sz w:val="24"/>
+          <w:szCs w:val="24"/>
+        </w:rPr>
+        <w:t xml:space="preserve"> </w:t>
+      </w:r>
+      <w:proofErr w:type="spellStart"/>
+      <w:r>
+        <w:rPr>
+          <w:rFonts w:ascii="Times New Roman" w:eastAsiaTheme="minorEastAsia" w:hAnsi="Times New Roman" w:cs="Times New Roman"/>
+          <w:sz w:val="24"/>
+          <w:szCs w:val="24"/>
+        </w:rPr>
+        <w:t>adalah</w:t>
+      </w:r>
+      <w:proofErr w:type="spellEnd"/>
+      <w:r>
+        <w:rPr>
+          <w:rFonts w:ascii="Times New Roman" w:eastAsiaTheme="minorEastAsia" w:hAnsi="Times New Roman" w:cs="Times New Roman"/>
+          <w:sz w:val="24"/>
+          <w:szCs w:val="24"/>
+        </w:rPr>
+        <w:t xml:space="preserve"> </w:t>
+      </w:r>
+      <w:proofErr w:type="spellStart"/>
+      <w:r>
+        <w:rPr>
+          <w:rFonts w:ascii="Times New Roman" w:eastAsiaTheme="minorEastAsia" w:hAnsi="Times New Roman" w:cs="Times New Roman"/>
+          <w:sz w:val="24"/>
+          <w:szCs w:val="24"/>
+        </w:rPr>
+        <w:t>Investasi</w:t>
+      </w:r>
+      <w:proofErr w:type="spellEnd"/>
+      <w:r>
+        <w:rPr>
+          <w:rFonts w:ascii="Times New Roman" w:eastAsiaTheme="minorEastAsia" w:hAnsi="Times New Roman" w:cs="Times New Roman"/>
+          <w:sz w:val="24"/>
+          <w:szCs w:val="24"/>
+        </w:rPr>
+        <w:t xml:space="preserve"> </w:t>
+      </w:r>
+      <w:proofErr w:type="spellStart"/>
+      <w:r>
+        <w:rPr>
+          <w:rFonts w:ascii="Times New Roman" w:eastAsiaTheme="minorEastAsia" w:hAnsi="Times New Roman" w:cs="Times New Roman"/>
+          <w:sz w:val="24"/>
+          <w:szCs w:val="24"/>
+        </w:rPr>
+        <w:t>Pejabat</w:t>
+      </w:r>
+      <w:proofErr w:type="spellEnd"/>
       <w:r>
         <w:rPr>
           <w:rFonts w:ascii="Times New Roman" w:eastAsiaTheme="minorEastAsia" w:hAnsi="Times New Roman" w:cs="Times New Roman"/>
@@ -12023,7 +12071,7 @@
           <w:sz w:val="24"/>
           <w:szCs w:val="24"/>
         </w:rPr>
-        <w:t>bodoh</w:t>
+        <w:t>jahat</w:t>
       </w:r>
       <w:proofErr w:type="spellEnd"/>
       <w:r>
@@ -12032,6 +12080,42 @@
           <w:sz w:val="24"/>
           <w:szCs w:val="24"/>
         </w:rPr>
+        <w:t xml:space="preserve">, dan Masyarakat yang </w:t>
+      </w:r>
+      <w:proofErr w:type="spellStart"/>
+      <w:r>
+        <w:rPr>
+          <w:rFonts w:ascii="Times New Roman" w:eastAsiaTheme="minorEastAsia" w:hAnsi="Times New Roman" w:cs="Times New Roman"/>
+          <w:sz w:val="24"/>
+          <w:szCs w:val="24"/>
+        </w:rPr>
+        <w:t>Pintar</w:t>
+      </w:r>
+      <w:proofErr w:type="spellEnd"/>
+      <w:r>
+        <w:rPr>
+          <w:rFonts w:ascii="Times New Roman" w:eastAsiaTheme="minorEastAsia" w:hAnsi="Times New Roman" w:cs="Times New Roman"/>
+          <w:sz w:val="24"/>
+          <w:szCs w:val="24"/>
+        </w:rPr>
+        <w:t xml:space="preserve"> sangat B</w:t>
+      </w:r>
+      <w:proofErr w:type="spellStart"/>
+      <w:r>
+        <w:rPr>
+          <w:rFonts w:ascii="Times New Roman" w:eastAsiaTheme="minorEastAsia" w:hAnsi="Times New Roman" w:cs="Times New Roman"/>
+          <w:sz w:val="24"/>
+          <w:szCs w:val="24"/>
+        </w:rPr>
+        <w:t>erbahaya</w:t>
+      </w:r>
+      <w:proofErr w:type="spellEnd"/>
+      <w:r>
+        <w:rPr>
+          <w:rFonts w:ascii="Times New Roman" w:eastAsiaTheme="minorEastAsia" w:hAnsi="Times New Roman" w:cs="Times New Roman"/>
+          <w:sz w:val="24"/>
+          <w:szCs w:val="24"/>
+        </w:rPr>
         <w:t xml:space="preserve"> </w:t>
       </w:r>
       <w:proofErr w:type="spellStart"/>
@@ -12041,6 +12125,60 @@
           <w:sz w:val="24"/>
           <w:szCs w:val="24"/>
         </w:rPr>
+        <w:t>bagi</w:t>
+      </w:r>
+      <w:proofErr w:type="spellEnd"/>
+      <w:r>
+        <w:rPr>
+          <w:rFonts w:ascii="Times New Roman" w:eastAsiaTheme="minorEastAsia" w:hAnsi="Times New Roman" w:cs="Times New Roman"/>
+          <w:sz w:val="24"/>
+          <w:szCs w:val="24"/>
+        </w:rPr>
+        <w:t xml:space="preserve"> </w:t>
+      </w:r>
+      <w:proofErr w:type="spellStart"/>
+      <w:r>
+        <w:rPr>
+          <w:rFonts w:ascii="Times New Roman" w:eastAsiaTheme="minorEastAsia" w:hAnsi="Times New Roman" w:cs="Times New Roman"/>
+          <w:sz w:val="24"/>
+          <w:szCs w:val="24"/>
+        </w:rPr>
+        <w:t>Pejabat</w:t>
+      </w:r>
+      <w:proofErr w:type="spellEnd"/>
+      <w:r>
+        <w:rPr>
+          <w:rFonts w:ascii="Times New Roman" w:eastAsiaTheme="minorEastAsia" w:hAnsi="Times New Roman" w:cs="Times New Roman"/>
+          <w:sz w:val="24"/>
+          <w:szCs w:val="24"/>
+        </w:rPr>
+        <w:t xml:space="preserve"> yang </w:t>
+      </w:r>
+      <w:proofErr w:type="spellStart"/>
+      <w:r>
+        <w:rPr>
+          <w:rFonts w:ascii="Times New Roman" w:eastAsiaTheme="minorEastAsia" w:hAnsi="Times New Roman" w:cs="Times New Roman"/>
+          <w:sz w:val="24"/>
+          <w:szCs w:val="24"/>
+        </w:rPr>
+        <w:t>jahat</w:t>
+      </w:r>
+      <w:proofErr w:type="spellEnd"/>
+      <w:r>
+        <w:rPr>
+          <w:rFonts w:ascii="Times New Roman" w:eastAsiaTheme="minorEastAsia" w:hAnsi="Times New Roman" w:cs="Times New Roman"/>
+          <w:sz w:val="24"/>
+          <w:szCs w:val="24"/>
+        </w:rPr>
+        <w:t xml:space="preserve">. Pendidikan </w:t>
+      </w:r>
+      <w:proofErr w:type="spellStart"/>
+      <w:r>
+        <w:rPr>
+          <w:rFonts w:ascii="Times New Roman" w:eastAsiaTheme="minorEastAsia" w:hAnsi="Times New Roman" w:cs="Times New Roman"/>
+          <w:sz w:val="24"/>
+          <w:szCs w:val="24"/>
+        </w:rPr>
         <w:t>adalah</w:t>
       </w:r>
       <w:proofErr w:type="spellEnd"/>
@@ -12059,7 +12197,23 @@
           <w:sz w:val="24"/>
           <w:szCs w:val="24"/>
         </w:rPr>
-        <w:t>Investasi</w:t>
+        <w:t>Se</w:t>
+      </w:r>
+      <w:r>
+        <w:rPr>
+          <w:rFonts w:ascii="Times New Roman" w:eastAsiaTheme="minorEastAsia" w:hAnsi="Times New Roman" w:cs="Times New Roman"/>
+          <w:sz w:val="24"/>
+          <w:szCs w:val="24"/>
+        </w:rPr>
+        <w:t>n</w:t>
+      </w:r>
+      <w:r>
+        <w:rPr>
+          <w:rFonts w:ascii="Times New Roman" w:eastAsiaTheme="minorEastAsia" w:hAnsi="Times New Roman" w:cs="Times New Roman"/>
+          <w:sz w:val="24"/>
+          <w:szCs w:val="24"/>
+        </w:rPr>
+        <w:t>jata</w:t>
       </w:r>
       <w:proofErr w:type="spellEnd"/>
       <w:r>
@@ -12077,7 +12231,7 @@
           <w:sz w:val="24"/>
           <w:szCs w:val="24"/>
         </w:rPr>
-        <w:t>Pejabat</w:t>
+        <w:t>terkuat</w:t>
       </w:r>
       <w:proofErr w:type="spellEnd"/>
       <w:r>
@@ -12086,6 +12240,925 @@
           <w:sz w:val="24"/>
           <w:szCs w:val="24"/>
         </w:rPr>
+        <w:t xml:space="preserve"> </w:t>
+      </w:r>
+      <w:proofErr w:type="spellStart"/>
+      <w:r>
+        <w:rPr>
+          <w:rFonts w:ascii="Times New Roman" w:eastAsiaTheme="minorEastAsia" w:hAnsi="Times New Roman" w:cs="Times New Roman"/>
+          <w:sz w:val="24"/>
+          <w:szCs w:val="24"/>
+        </w:rPr>
+        <w:t>untuk</w:t>
+      </w:r>
+      <w:proofErr w:type="spellEnd"/>
+      <w:r>
+        <w:rPr>
+          <w:rFonts w:ascii="Times New Roman" w:eastAsiaTheme="minorEastAsia" w:hAnsi="Times New Roman" w:cs="Times New Roman"/>
+          <w:sz w:val="24"/>
+          <w:szCs w:val="24"/>
+        </w:rPr>
+        <w:t xml:space="preserve"> </w:t>
+      </w:r>
+      <w:proofErr w:type="spellStart"/>
+      <w:r>
+        <w:rPr>
+          <w:rFonts w:ascii="Times New Roman" w:eastAsiaTheme="minorEastAsia" w:hAnsi="Times New Roman" w:cs="Times New Roman"/>
+          <w:sz w:val="24"/>
+          <w:szCs w:val="24"/>
+        </w:rPr>
+        <w:t>melawan</w:t>
+      </w:r>
+      <w:proofErr w:type="spellEnd"/>
+      <w:r>
+        <w:rPr>
+          <w:rFonts w:ascii="Times New Roman" w:eastAsiaTheme="minorEastAsia" w:hAnsi="Times New Roman" w:cs="Times New Roman"/>
+          <w:sz w:val="24"/>
+          <w:szCs w:val="24"/>
+        </w:rPr>
+        <w:t xml:space="preserve"> </w:t>
+      </w:r>
+      <w:proofErr w:type="spellStart"/>
+      <w:r>
+        <w:rPr>
+          <w:rFonts w:ascii="Times New Roman" w:eastAsiaTheme="minorEastAsia" w:hAnsi="Times New Roman" w:cs="Times New Roman"/>
+          <w:sz w:val="24"/>
+          <w:szCs w:val="24"/>
+        </w:rPr>
+        <w:t>kemiskinan</w:t>
+      </w:r>
+      <w:proofErr w:type="spellEnd"/>
+      <w:r>
+        <w:rPr>
+          <w:rFonts w:ascii="Times New Roman" w:eastAsiaTheme="minorEastAsia" w:hAnsi="Times New Roman" w:cs="Times New Roman"/>
+          <w:sz w:val="24"/>
+          <w:szCs w:val="24"/>
+        </w:rPr>
+        <w:t>. ”</w:t>
+      </w:r>
+    </w:p>
+    <w:p>
+      <w:pPr>
+        <w:spacing w:line="360" w:lineRule="auto"/>
+        <w:jc w:val="center"/>
+        <w:rPr>
+          <w:rFonts w:ascii="Times New Roman" w:eastAsiaTheme="minorEastAsia" w:hAnsi="Times New Roman" w:cs="Times New Roman"/>
+          <w:sz w:val="24"/>
+          <w:szCs w:val="24"/>
+        </w:rPr>
+      </w:pPr>
+      <w:r>
+        <w:rPr>
+          <w:rFonts w:ascii="Times New Roman" w:eastAsiaTheme="minorEastAsia" w:hAnsi="Times New Roman" w:cs="Times New Roman"/>
+          <w:sz w:val="24"/>
+          <w:szCs w:val="24"/>
+        </w:rPr>
+        <w:t xml:space="preserve">Founder : BeruangLaut.ID (Samuel </w:t>
+      </w:r>
+      <w:proofErr w:type="spellStart"/>
+      <w:r>
+        <w:rPr>
+          <w:rFonts w:ascii="Times New Roman" w:eastAsiaTheme="minorEastAsia" w:hAnsi="Times New Roman" w:cs="Times New Roman"/>
+          <w:sz w:val="24"/>
+          <w:szCs w:val="24"/>
+        </w:rPr>
+        <w:t>Hasiholan</w:t>
+      </w:r>
+      <w:proofErr w:type="spellEnd"/>
+      <w:r>
+        <w:rPr>
+          <w:rFonts w:ascii="Times New Roman" w:eastAsiaTheme="minorEastAsia" w:hAnsi="Times New Roman" w:cs="Times New Roman"/>
+          <w:sz w:val="24"/>
+          <w:szCs w:val="24"/>
+        </w:rPr>
+        <w:t xml:space="preserve"> Omega, S. Tr. T. )</w:t>
+      </w:r>
+    </w:p>
+    <w:p>
+      <w:pPr>
+        <w:spacing w:line="360" w:lineRule="auto"/>
+        <w:jc w:val="center"/>
+        <w:rPr>
+          <w:rFonts w:ascii="Times New Roman" w:eastAsiaTheme="minorEastAsia" w:hAnsi="Times New Roman" w:cs="Times New Roman"/>
+          <w:sz w:val="24"/>
+          <w:szCs w:val="24"/>
+        </w:rPr>
+      </w:pPr>
+      <w:r>
+        <w:rPr>
+          <w:rFonts w:ascii="Times New Roman" w:eastAsiaTheme="minorEastAsia" w:hAnsi="Times New Roman" w:cs="Times New Roman"/>
+          <w:sz w:val="24"/>
+          <w:szCs w:val="24"/>
+        </w:rPr>
+        <w:t xml:space="preserve">~ Samuel </w:t>
+      </w:r>
+      <w:proofErr w:type="spellStart"/>
+      <w:r>
+        <w:rPr>
+          <w:rFonts w:ascii="Times New Roman" w:eastAsiaTheme="minorEastAsia" w:hAnsi="Times New Roman" w:cs="Times New Roman"/>
+          <w:sz w:val="24"/>
+          <w:szCs w:val="24"/>
+        </w:rPr>
+        <w:t>Hasiholan</w:t>
+      </w:r>
+      <w:proofErr w:type="spellEnd"/>
+      <w:r>
+        <w:rPr>
+          <w:rFonts w:ascii="Times New Roman" w:eastAsiaTheme="minorEastAsia" w:hAnsi="Times New Roman" w:cs="Times New Roman"/>
+          <w:sz w:val="24"/>
+          <w:szCs w:val="24"/>
+        </w:rPr>
+        <w:t xml:space="preserve"> Omega Purba, S. Tr. T. ~</w:t>
+      </w:r>
+    </w:p>
+    <w:p>
+      <w:pPr>
+        <w:spacing w:line="360" w:lineRule="auto"/>
+        <w:jc w:val="center"/>
+        <w:rPr>
+          <w:rFonts w:ascii="Times New Roman" w:eastAsiaTheme="minorEastAsia" w:hAnsi="Times New Roman" w:cs="Times New Roman"/>
+          <w:sz w:val="24"/>
+          <w:szCs w:val="24"/>
+        </w:rPr>
+      </w:pPr>
+      <w:r>
+        <w:rPr>
+          <w:rFonts w:ascii="Times New Roman" w:eastAsiaTheme="minorEastAsia" w:hAnsi="Times New Roman" w:cs="Times New Roman"/>
+          <w:sz w:val="24"/>
+          <w:szCs w:val="24"/>
+        </w:rPr>
+        <w:t xml:space="preserve">Bachelor of </w:t>
+      </w:r>
+      <w:proofErr w:type="spellStart"/>
+      <w:r>
+        <w:rPr>
+          <w:rFonts w:ascii="Times New Roman" w:eastAsiaTheme="minorEastAsia" w:hAnsi="Times New Roman" w:cs="Times New Roman"/>
+          <w:sz w:val="24"/>
+          <w:szCs w:val="24"/>
+        </w:rPr>
+        <w:t>Robotic’s</w:t>
+      </w:r>
+      <w:proofErr w:type="spellEnd"/>
+      <w:r>
+        <w:rPr>
+          <w:rFonts w:ascii="Times New Roman" w:eastAsiaTheme="minorEastAsia" w:hAnsi="Times New Roman" w:cs="Times New Roman"/>
+          <w:sz w:val="24"/>
+          <w:szCs w:val="24"/>
+        </w:rPr>
+        <w:t xml:space="preserve"> Technology and </w:t>
+      </w:r>
+      <w:proofErr w:type="spellStart"/>
+      <w:r>
+        <w:rPr>
+          <w:rFonts w:ascii="Times New Roman" w:eastAsiaTheme="minorEastAsia" w:hAnsi="Times New Roman" w:cs="Times New Roman"/>
+          <w:sz w:val="24"/>
+          <w:szCs w:val="24"/>
+        </w:rPr>
+        <w:t>Artificial’s</w:t>
+      </w:r>
+      <w:proofErr w:type="spellEnd"/>
+      <w:r>
+        <w:rPr>
+          <w:rFonts w:ascii="Times New Roman" w:eastAsiaTheme="minorEastAsia" w:hAnsi="Times New Roman" w:cs="Times New Roman"/>
+          <w:sz w:val="24"/>
+          <w:szCs w:val="24"/>
+        </w:rPr>
+        <w:t xml:space="preserve"> Intelligent</w:t>
+      </w:r>
+    </w:p>
+    <w:p>
+      <w:pPr>
+        <w:spacing w:line="360" w:lineRule="auto"/>
+        <w:jc w:val="center"/>
+        <w:rPr>
+          <w:rFonts w:ascii="Times New Roman" w:eastAsiaTheme="minorEastAsia" w:hAnsi="Times New Roman" w:cs="Times New Roman"/>
+          <w:sz w:val="24"/>
+          <w:szCs w:val="24"/>
+        </w:rPr>
+      </w:pPr>
+      <w:r>
+        <w:rPr>
+          <w:rFonts w:ascii="Times New Roman" w:eastAsiaTheme="minorEastAsia" w:hAnsi="Times New Roman" w:cs="Times New Roman"/>
+          <w:sz w:val="24"/>
+          <w:szCs w:val="24"/>
+        </w:rPr>
+        <w:t xml:space="preserve">[“ </w:t>
+      </w:r>
+      <w:proofErr w:type="spellStart"/>
+      <w:r>
+        <w:rPr>
+          <w:rFonts w:ascii="Times New Roman" w:eastAsiaTheme="minorEastAsia" w:hAnsi="Times New Roman" w:cs="Times New Roman"/>
+          <w:sz w:val="24"/>
+          <w:szCs w:val="24"/>
+        </w:rPr>
+        <w:t>Politeknik</w:t>
+      </w:r>
+      <w:proofErr w:type="spellEnd"/>
+      <w:r>
+        <w:rPr>
+          <w:rFonts w:ascii="Times New Roman" w:eastAsiaTheme="minorEastAsia" w:hAnsi="Times New Roman" w:cs="Times New Roman"/>
+          <w:sz w:val="24"/>
+          <w:szCs w:val="24"/>
+        </w:rPr>
+        <w:t xml:space="preserve"> Negeri </w:t>
+      </w:r>
+      <w:proofErr w:type="spellStart"/>
+      <w:r>
+        <w:rPr>
+          <w:rFonts w:ascii="Times New Roman" w:eastAsiaTheme="minorEastAsia" w:hAnsi="Times New Roman" w:cs="Times New Roman"/>
+          <w:sz w:val="24"/>
+          <w:szCs w:val="24"/>
+        </w:rPr>
+        <w:t>Batam</w:t>
+      </w:r>
+      <w:proofErr w:type="spellEnd"/>
+      <w:r>
+        <w:rPr>
+          <w:rFonts w:ascii="Times New Roman" w:eastAsiaTheme="minorEastAsia" w:hAnsi="Times New Roman" w:cs="Times New Roman"/>
+          <w:sz w:val="24"/>
+          <w:szCs w:val="24"/>
+        </w:rPr>
+        <w:t xml:space="preserve"> for International Future ”]</w:t>
+      </w:r>
+    </w:p>
+    <w:p>
+      <w:pPr>
+        <w:spacing w:line="360" w:lineRule="auto"/>
+        <w:jc w:val="center"/>
+        <w:rPr>
+          <w:rFonts w:ascii="Times New Roman" w:eastAsiaTheme="minorEastAsia" w:hAnsi="Times New Roman" w:cs="Times New Roman"/>
+          <w:sz w:val="24"/>
+          <w:szCs w:val="24"/>
+        </w:rPr>
+      </w:pPr>
+    </w:p>
+    <w:p>
+      <w:pPr>
+        <w:spacing w:line="360" w:lineRule="auto"/>
+        <w:jc w:val="center"/>
+        <w:rPr>
+          <w:rFonts w:ascii="Times New Roman" w:eastAsiaTheme="minorEastAsia" w:hAnsi="Times New Roman" w:cs="Times New Roman"/>
+          <w:sz w:val="24"/>
+          <w:szCs w:val="24"/>
+        </w:rPr>
+      </w:pPr>
+      <w:r>
+        <w:rPr>
+          <w:rFonts w:ascii="Times New Roman" w:eastAsiaTheme="minorEastAsia" w:hAnsi="Times New Roman" w:cs="Times New Roman"/>
+          <w:sz w:val="24"/>
+          <w:szCs w:val="24"/>
+        </w:rPr>
+        <w:t>#SAVEACEH</w:t>
+      </w:r>
+    </w:p>
+    <w:p>
+      <w:pPr>
+        <w:spacing w:line="360" w:lineRule="auto"/>
+        <w:jc w:val="center"/>
+        <w:rPr>
+          <w:rFonts w:ascii="Times New Roman" w:eastAsiaTheme="minorEastAsia" w:hAnsi="Times New Roman" w:cs="Times New Roman"/>
+          <w:sz w:val="24"/>
+          <w:szCs w:val="24"/>
+        </w:rPr>
+      </w:pPr>
+      <w:r>
+        <w:rPr>
+          <w:rFonts w:ascii="Times New Roman" w:eastAsiaTheme="minorEastAsia" w:hAnsi="Times New Roman" w:cs="Times New Roman"/>
+          <w:sz w:val="24"/>
+          <w:szCs w:val="24"/>
+        </w:rPr>
+        <w:t>#SAVEMEDAN</w:t>
+      </w:r>
+    </w:p>
+    <w:p>
+      <w:pPr>
+        <w:spacing w:line="360" w:lineRule="auto"/>
+        <w:jc w:val="center"/>
+        <w:rPr>
+          <w:rFonts w:ascii="Times New Roman" w:eastAsiaTheme="minorEastAsia" w:hAnsi="Times New Roman" w:cs="Times New Roman"/>
+          <w:sz w:val="24"/>
+          <w:szCs w:val="24"/>
+        </w:rPr>
+      </w:pPr>
+      <w:r>
+        <w:rPr>
+          <w:rFonts w:ascii="Times New Roman" w:eastAsiaTheme="minorEastAsia" w:hAnsi="Times New Roman" w:cs="Times New Roman"/>
+          <w:sz w:val="24"/>
+          <w:szCs w:val="24"/>
+        </w:rPr>
+        <w:t>#SAVEPADANG</w:t>
+      </w:r>
+    </w:p>
+    <w:p>
+      <w:pPr>
+        <w:spacing w:line="360" w:lineRule="auto"/>
+        <w:jc w:val="center"/>
+        <w:rPr>
+          <w:rFonts w:ascii="Times New Roman" w:eastAsiaTheme="minorEastAsia" w:hAnsi="Times New Roman" w:cs="Times New Roman"/>
+          <w:sz w:val="24"/>
+          <w:szCs w:val="24"/>
+        </w:rPr>
+      </w:pPr>
+      <w:r>
+        <w:rPr>
+          <w:rFonts w:ascii="Times New Roman" w:eastAsiaTheme="minorEastAsia" w:hAnsi="Times New Roman" w:cs="Times New Roman"/>
+          <w:sz w:val="24"/>
+          <w:szCs w:val="24"/>
+        </w:rPr>
+        <w:t>#SAVEINDONESIA</w:t>
+      </w:r>
+    </w:p>
+    <w:p>
+      <w:pPr>
+        <w:spacing w:line="360" w:lineRule="auto"/>
+        <w:jc w:val="center"/>
+        <w:rPr>
+          <w:rFonts w:ascii="Times New Roman" w:eastAsiaTheme="minorEastAsia" w:hAnsi="Times New Roman" w:cs="Times New Roman"/>
+          <w:sz w:val="24"/>
+          <w:szCs w:val="24"/>
+        </w:rPr>
+      </w:pPr>
+      <w:r>
+        <w:rPr>
+          <w:rFonts w:ascii="Times New Roman" w:eastAsiaTheme="minorEastAsia" w:hAnsi="Times New Roman" w:cs="Times New Roman"/>
+          <w:sz w:val="24"/>
+          <w:szCs w:val="24"/>
+        </w:rPr>
+        <w:t>#NOBLESNOINDONESIANYES</w:t>
+      </w:r>
+    </w:p>
+    <w:p>
+      <w:pPr>
+        <w:spacing w:line="360" w:lineRule="auto"/>
+        <w:jc w:val="center"/>
+        <w:rPr>
+          <w:rFonts w:ascii="Times New Roman" w:eastAsiaTheme="minorEastAsia" w:hAnsi="Times New Roman" w:cs="Times New Roman"/>
+          <w:sz w:val="24"/>
+          <w:szCs w:val="24"/>
+        </w:rPr>
+      </w:pPr>
+      <w:r>
+        <w:rPr>
+          <w:rFonts w:ascii="Times New Roman" w:eastAsiaTheme="minorEastAsia" w:hAnsi="Times New Roman" w:cs="Times New Roman"/>
+          <w:sz w:val="24"/>
+          <w:szCs w:val="24"/>
+        </w:rPr>
+        <w:t>#HIDUPMAHASISWA</w:t>
+      </w:r>
+    </w:p>
+    <w:p>
+      <w:pPr>
+        <w:spacing w:line="360" w:lineRule="auto"/>
+        <w:jc w:val="center"/>
+        <w:rPr>
+          <w:rFonts w:ascii="Times New Roman" w:eastAsiaTheme="minorEastAsia" w:hAnsi="Times New Roman" w:cs="Times New Roman"/>
+          <w:sz w:val="24"/>
+          <w:szCs w:val="24"/>
+        </w:rPr>
+      </w:pPr>
+      <w:r>
+        <w:rPr>
+          <w:rFonts w:ascii="Times New Roman" w:eastAsiaTheme="minorEastAsia" w:hAnsi="Times New Roman" w:cs="Times New Roman"/>
+          <w:sz w:val="24"/>
+          <w:szCs w:val="24"/>
+        </w:rPr>
+        <w:t>#HIDUPRAKYATINDONESIA</w:t>
+      </w:r>
+    </w:p>
+    <w:p>
+      <w:pPr>
+        <w:spacing w:line="360" w:lineRule="auto"/>
+        <w:jc w:val="center"/>
+        <w:rPr>
+          <w:rFonts w:ascii="Times New Roman" w:eastAsiaTheme="minorEastAsia" w:hAnsi="Times New Roman" w:cs="Times New Roman"/>
+          <w:sz w:val="24"/>
+          <w:szCs w:val="24"/>
+        </w:rPr>
+      </w:pPr>
+      <w:r>
+        <w:rPr>
+          <w:rFonts w:ascii="Times New Roman" w:eastAsiaTheme="minorEastAsia" w:hAnsi="Times New Roman" w:cs="Times New Roman"/>
+          <w:sz w:val="24"/>
+          <w:szCs w:val="24"/>
+        </w:rPr>
+        <w:t>#HIDUPWANGSANUSANTARA</w:t>
+      </w:r>
+    </w:p>
+    <w:p>
+      <w:pPr>
+        <w:spacing w:line="360" w:lineRule="auto"/>
+        <w:jc w:val="center"/>
+        <w:rPr>
+          <w:rFonts w:ascii="Times New Roman" w:eastAsiaTheme="minorEastAsia" w:hAnsi="Times New Roman" w:cs="Times New Roman"/>
+          <w:sz w:val="24"/>
+          <w:szCs w:val="24"/>
+        </w:rPr>
+      </w:pPr>
+      <w:r>
+        <w:rPr>
+          <w:rFonts w:ascii="Times New Roman" w:eastAsiaTheme="minorEastAsia" w:hAnsi="Times New Roman" w:cs="Times New Roman"/>
+          <w:sz w:val="24"/>
+          <w:szCs w:val="24"/>
+        </w:rPr>
+        <w:t>#BHINEKATUNGGALIKA</w:t>
+      </w:r>
+    </w:p>
+    <w:p>
+      <w:pPr>
+        <w:spacing w:line="360" w:lineRule="auto"/>
+        <w:jc w:val="center"/>
+        <w:rPr>
+          <w:rFonts w:ascii="Times New Roman" w:eastAsiaTheme="minorEastAsia" w:hAnsi="Times New Roman" w:cs="Times New Roman"/>
+          <w:sz w:val="24"/>
+          <w:szCs w:val="24"/>
+        </w:rPr>
+      </w:pPr>
+      <w:bookmarkStart w:id="0" w:name="_Hlk216673243"/>
+    </w:p>
+    <w:p>
+      <w:pPr>
+        <w:spacing w:line="360" w:lineRule="auto"/>
+        <w:jc w:val="center"/>
+        <w:rPr>
+          <w:rFonts w:ascii="Times New Roman" w:eastAsiaTheme="minorEastAsia" w:hAnsi="Times New Roman" w:cs="Times New Roman"/>
+          <w:sz w:val="24"/>
+          <w:szCs w:val="24"/>
+        </w:rPr>
+      </w:pPr>
+      <w:r>
+        <w:rPr>
+          <w:rFonts w:ascii="Times New Roman" w:eastAsiaTheme="minorEastAsia" w:hAnsi="Times New Roman" w:cs="Times New Roman"/>
+          <w:sz w:val="24"/>
+          <w:szCs w:val="24"/>
+        </w:rPr>
+        <w:t xml:space="preserve">~ </w:t>
+      </w:r>
+      <w:proofErr w:type="spellStart"/>
+      <w:r>
+        <w:rPr>
+          <w:rFonts w:ascii="Times New Roman" w:eastAsiaTheme="minorEastAsia" w:hAnsi="Times New Roman" w:cs="Times New Roman"/>
+          <w:sz w:val="24"/>
+          <w:szCs w:val="24"/>
+        </w:rPr>
+        <w:t>Saudara</w:t>
+      </w:r>
+      <w:proofErr w:type="spellEnd"/>
+      <w:r>
+        <w:rPr>
+          <w:rFonts w:ascii="Times New Roman" w:eastAsiaTheme="minorEastAsia" w:hAnsi="Times New Roman" w:cs="Times New Roman"/>
+          <w:sz w:val="24"/>
+          <w:szCs w:val="24"/>
+        </w:rPr>
+        <w:t xml:space="preserve"> – </w:t>
+      </w:r>
+      <w:proofErr w:type="spellStart"/>
+      <w:r>
+        <w:rPr>
+          <w:rFonts w:ascii="Times New Roman" w:eastAsiaTheme="minorEastAsia" w:hAnsi="Times New Roman" w:cs="Times New Roman"/>
+          <w:sz w:val="24"/>
+          <w:szCs w:val="24"/>
+        </w:rPr>
+        <w:t>saudara</w:t>
+      </w:r>
+      <w:proofErr w:type="spellEnd"/>
+      <w:r>
+        <w:rPr>
+          <w:rFonts w:ascii="Times New Roman" w:eastAsiaTheme="minorEastAsia" w:hAnsi="Times New Roman" w:cs="Times New Roman"/>
+          <w:sz w:val="24"/>
+          <w:szCs w:val="24"/>
+        </w:rPr>
+        <w:t xml:space="preserve"> </w:t>
+      </w:r>
+      <w:proofErr w:type="spellStart"/>
+      <w:r>
+        <w:rPr>
+          <w:rFonts w:ascii="Times New Roman" w:eastAsiaTheme="minorEastAsia" w:hAnsi="Times New Roman" w:cs="Times New Roman"/>
+          <w:sz w:val="24"/>
+          <w:szCs w:val="24"/>
+        </w:rPr>
+        <w:t>Sebangsa</w:t>
+      </w:r>
+      <w:proofErr w:type="spellEnd"/>
+      <w:r>
+        <w:rPr>
+          <w:rFonts w:ascii="Times New Roman" w:eastAsiaTheme="minorEastAsia" w:hAnsi="Times New Roman" w:cs="Times New Roman"/>
+          <w:sz w:val="24"/>
+          <w:szCs w:val="24"/>
+        </w:rPr>
+        <w:t xml:space="preserve"> dan se-Tanah Air. </w:t>
+      </w:r>
+      <w:proofErr w:type="spellStart"/>
+      <w:r>
+        <w:rPr>
+          <w:rFonts w:ascii="Times New Roman" w:eastAsiaTheme="minorEastAsia" w:hAnsi="Times New Roman" w:cs="Times New Roman"/>
+          <w:sz w:val="24"/>
+          <w:szCs w:val="24"/>
+        </w:rPr>
+        <w:t>Kalau</w:t>
+      </w:r>
+      <w:proofErr w:type="spellEnd"/>
+      <w:r>
+        <w:rPr>
+          <w:rFonts w:ascii="Times New Roman" w:eastAsiaTheme="minorEastAsia" w:hAnsi="Times New Roman" w:cs="Times New Roman"/>
+          <w:sz w:val="24"/>
+          <w:szCs w:val="24"/>
+        </w:rPr>
+        <w:t xml:space="preserve"> </w:t>
+      </w:r>
+      <w:proofErr w:type="spellStart"/>
+      <w:r>
+        <w:rPr>
+          <w:rFonts w:ascii="Times New Roman" w:eastAsiaTheme="minorEastAsia" w:hAnsi="Times New Roman" w:cs="Times New Roman"/>
+          <w:sz w:val="24"/>
+          <w:szCs w:val="24"/>
+        </w:rPr>
+        <w:t>jadi</w:t>
+      </w:r>
+      <w:proofErr w:type="spellEnd"/>
+      <w:r>
+        <w:rPr>
+          <w:rFonts w:ascii="Times New Roman" w:eastAsiaTheme="minorEastAsia" w:hAnsi="Times New Roman" w:cs="Times New Roman"/>
+          <w:sz w:val="24"/>
+          <w:szCs w:val="24"/>
+        </w:rPr>
+        <w:t xml:space="preserve"> Hindu, </w:t>
+      </w:r>
+      <w:proofErr w:type="spellStart"/>
+      <w:r>
+        <w:rPr>
+          <w:rFonts w:ascii="Times New Roman" w:eastAsiaTheme="minorEastAsia" w:hAnsi="Times New Roman" w:cs="Times New Roman"/>
+          <w:sz w:val="24"/>
+          <w:szCs w:val="24"/>
+        </w:rPr>
+        <w:t>jangan</w:t>
+      </w:r>
+      <w:proofErr w:type="spellEnd"/>
+      <w:r>
+        <w:rPr>
+          <w:rFonts w:ascii="Times New Roman" w:eastAsiaTheme="minorEastAsia" w:hAnsi="Times New Roman" w:cs="Times New Roman"/>
+          <w:sz w:val="24"/>
+          <w:szCs w:val="24"/>
+        </w:rPr>
+        <w:t xml:space="preserve"> </w:t>
+      </w:r>
+      <w:proofErr w:type="spellStart"/>
+      <w:r>
+        <w:rPr>
+          <w:rFonts w:ascii="Times New Roman" w:eastAsiaTheme="minorEastAsia" w:hAnsi="Times New Roman" w:cs="Times New Roman"/>
+          <w:sz w:val="24"/>
+          <w:szCs w:val="24"/>
+        </w:rPr>
+        <w:t>jadi</w:t>
+      </w:r>
+      <w:proofErr w:type="spellEnd"/>
+      <w:r>
+        <w:rPr>
+          <w:rFonts w:ascii="Times New Roman" w:eastAsiaTheme="minorEastAsia" w:hAnsi="Times New Roman" w:cs="Times New Roman"/>
+          <w:sz w:val="24"/>
+          <w:szCs w:val="24"/>
+        </w:rPr>
+        <w:t xml:space="preserve"> orang India. </w:t>
+      </w:r>
+      <w:proofErr w:type="spellStart"/>
+      <w:r>
+        <w:rPr>
+          <w:rFonts w:ascii="Times New Roman" w:eastAsiaTheme="minorEastAsia" w:hAnsi="Times New Roman" w:cs="Times New Roman"/>
+          <w:sz w:val="24"/>
+          <w:szCs w:val="24"/>
+        </w:rPr>
+        <w:t>Kalau</w:t>
+      </w:r>
+      <w:proofErr w:type="spellEnd"/>
+      <w:r>
+        <w:rPr>
+          <w:rFonts w:ascii="Times New Roman" w:eastAsiaTheme="minorEastAsia" w:hAnsi="Times New Roman" w:cs="Times New Roman"/>
+          <w:sz w:val="24"/>
+          <w:szCs w:val="24"/>
+        </w:rPr>
+        <w:t xml:space="preserve"> </w:t>
+      </w:r>
+      <w:proofErr w:type="spellStart"/>
+      <w:r>
+        <w:rPr>
+          <w:rFonts w:ascii="Times New Roman" w:eastAsiaTheme="minorEastAsia" w:hAnsi="Times New Roman" w:cs="Times New Roman"/>
+          <w:sz w:val="24"/>
+          <w:szCs w:val="24"/>
+        </w:rPr>
+        <w:t>jadi</w:t>
+      </w:r>
+      <w:proofErr w:type="spellEnd"/>
+      <w:r>
+        <w:rPr>
+          <w:rFonts w:ascii="Times New Roman" w:eastAsiaTheme="minorEastAsia" w:hAnsi="Times New Roman" w:cs="Times New Roman"/>
+          <w:sz w:val="24"/>
+          <w:szCs w:val="24"/>
+        </w:rPr>
+        <w:t xml:space="preserve"> Islam, </w:t>
+      </w:r>
+      <w:proofErr w:type="spellStart"/>
+      <w:r>
+        <w:rPr>
+          <w:rFonts w:ascii="Times New Roman" w:eastAsiaTheme="minorEastAsia" w:hAnsi="Times New Roman" w:cs="Times New Roman"/>
+          <w:sz w:val="24"/>
+          <w:szCs w:val="24"/>
+        </w:rPr>
+        <w:t>jangan</w:t>
+      </w:r>
+      <w:proofErr w:type="spellEnd"/>
+      <w:r>
+        <w:rPr>
+          <w:rFonts w:ascii="Times New Roman" w:eastAsiaTheme="minorEastAsia" w:hAnsi="Times New Roman" w:cs="Times New Roman"/>
+          <w:sz w:val="24"/>
+          <w:szCs w:val="24"/>
+        </w:rPr>
+        <w:t xml:space="preserve"> </w:t>
+      </w:r>
+      <w:proofErr w:type="spellStart"/>
+      <w:r>
+        <w:rPr>
+          <w:rFonts w:ascii="Times New Roman" w:eastAsiaTheme="minorEastAsia" w:hAnsi="Times New Roman" w:cs="Times New Roman"/>
+          <w:sz w:val="24"/>
+          <w:szCs w:val="24"/>
+        </w:rPr>
+        <w:t>jadi</w:t>
+      </w:r>
+      <w:proofErr w:type="spellEnd"/>
+      <w:r>
+        <w:rPr>
+          <w:rFonts w:ascii="Times New Roman" w:eastAsiaTheme="minorEastAsia" w:hAnsi="Times New Roman" w:cs="Times New Roman"/>
+          <w:sz w:val="24"/>
+          <w:szCs w:val="24"/>
+        </w:rPr>
+        <w:t xml:space="preserve"> orang Arab. </w:t>
+      </w:r>
+      <w:proofErr w:type="spellStart"/>
+      <w:r>
+        <w:rPr>
+          <w:rFonts w:ascii="Times New Roman" w:eastAsiaTheme="minorEastAsia" w:hAnsi="Times New Roman" w:cs="Times New Roman"/>
+          <w:sz w:val="24"/>
+          <w:szCs w:val="24"/>
+        </w:rPr>
+        <w:t>Kalau</w:t>
+      </w:r>
+      <w:proofErr w:type="spellEnd"/>
+      <w:r>
+        <w:rPr>
+          <w:rFonts w:ascii="Times New Roman" w:eastAsiaTheme="minorEastAsia" w:hAnsi="Times New Roman" w:cs="Times New Roman"/>
+          <w:sz w:val="24"/>
+          <w:szCs w:val="24"/>
+        </w:rPr>
+        <w:t xml:space="preserve"> </w:t>
+      </w:r>
+      <w:proofErr w:type="spellStart"/>
+      <w:r>
+        <w:rPr>
+          <w:rFonts w:ascii="Times New Roman" w:eastAsiaTheme="minorEastAsia" w:hAnsi="Times New Roman" w:cs="Times New Roman"/>
+          <w:sz w:val="24"/>
+          <w:szCs w:val="24"/>
+        </w:rPr>
+        <w:t>jadi</w:t>
+      </w:r>
+      <w:proofErr w:type="spellEnd"/>
+      <w:r>
+        <w:rPr>
+          <w:rFonts w:ascii="Times New Roman" w:eastAsiaTheme="minorEastAsia" w:hAnsi="Times New Roman" w:cs="Times New Roman"/>
+          <w:sz w:val="24"/>
+          <w:szCs w:val="24"/>
+        </w:rPr>
+        <w:t xml:space="preserve"> Kristen, </w:t>
+      </w:r>
+      <w:proofErr w:type="spellStart"/>
+      <w:r>
+        <w:rPr>
+          <w:rFonts w:ascii="Times New Roman" w:eastAsiaTheme="minorEastAsia" w:hAnsi="Times New Roman" w:cs="Times New Roman"/>
+          <w:sz w:val="24"/>
+          <w:szCs w:val="24"/>
+        </w:rPr>
+        <w:t>jangan</w:t>
+      </w:r>
+      <w:proofErr w:type="spellEnd"/>
+      <w:r>
+        <w:rPr>
+          <w:rFonts w:ascii="Times New Roman" w:eastAsiaTheme="minorEastAsia" w:hAnsi="Times New Roman" w:cs="Times New Roman"/>
+          <w:sz w:val="24"/>
+          <w:szCs w:val="24"/>
+        </w:rPr>
+        <w:t xml:space="preserve"> </w:t>
+      </w:r>
+      <w:proofErr w:type="spellStart"/>
+      <w:r>
+        <w:rPr>
+          <w:rFonts w:ascii="Times New Roman" w:eastAsiaTheme="minorEastAsia" w:hAnsi="Times New Roman" w:cs="Times New Roman"/>
+          <w:sz w:val="24"/>
+          <w:szCs w:val="24"/>
+        </w:rPr>
+        <w:t>jadi</w:t>
+      </w:r>
+      <w:proofErr w:type="spellEnd"/>
+      <w:r>
+        <w:rPr>
+          <w:rFonts w:ascii="Times New Roman" w:eastAsiaTheme="minorEastAsia" w:hAnsi="Times New Roman" w:cs="Times New Roman"/>
+          <w:sz w:val="24"/>
+          <w:szCs w:val="24"/>
+        </w:rPr>
+        <w:t xml:space="preserve"> orang </w:t>
+      </w:r>
+      <w:proofErr w:type="spellStart"/>
+      <w:r>
+        <w:rPr>
+          <w:rFonts w:ascii="Times New Roman" w:eastAsiaTheme="minorEastAsia" w:hAnsi="Times New Roman" w:cs="Times New Roman"/>
+          <w:sz w:val="24"/>
+          <w:szCs w:val="24"/>
+        </w:rPr>
+        <w:t>Yahudi</w:t>
+      </w:r>
+      <w:proofErr w:type="spellEnd"/>
+      <w:r>
+        <w:rPr>
+          <w:rFonts w:ascii="Times New Roman" w:eastAsiaTheme="minorEastAsia" w:hAnsi="Times New Roman" w:cs="Times New Roman"/>
+          <w:sz w:val="24"/>
+          <w:szCs w:val="24"/>
+        </w:rPr>
+        <w:t xml:space="preserve">. </w:t>
+      </w:r>
+      <w:proofErr w:type="spellStart"/>
+      <w:r>
+        <w:rPr>
+          <w:rFonts w:ascii="Times New Roman" w:eastAsiaTheme="minorEastAsia" w:hAnsi="Times New Roman" w:cs="Times New Roman"/>
+          <w:sz w:val="24"/>
+          <w:szCs w:val="24"/>
+        </w:rPr>
+        <w:t>Tetaplah</w:t>
+      </w:r>
+      <w:proofErr w:type="spellEnd"/>
+      <w:r>
+        <w:rPr>
+          <w:rFonts w:ascii="Times New Roman" w:eastAsiaTheme="minorEastAsia" w:hAnsi="Times New Roman" w:cs="Times New Roman"/>
+          <w:sz w:val="24"/>
+          <w:szCs w:val="24"/>
+        </w:rPr>
+        <w:t xml:space="preserve"> </w:t>
+      </w:r>
+      <w:proofErr w:type="spellStart"/>
+      <w:r>
+        <w:rPr>
+          <w:rFonts w:ascii="Times New Roman" w:eastAsiaTheme="minorEastAsia" w:hAnsi="Times New Roman" w:cs="Times New Roman"/>
+          <w:sz w:val="24"/>
+          <w:szCs w:val="24"/>
+        </w:rPr>
+        <w:t>jadi</w:t>
+      </w:r>
+      <w:proofErr w:type="spellEnd"/>
+      <w:r>
+        <w:rPr>
+          <w:rFonts w:ascii="Times New Roman" w:eastAsiaTheme="minorEastAsia" w:hAnsi="Times New Roman" w:cs="Times New Roman"/>
+          <w:sz w:val="24"/>
+          <w:szCs w:val="24"/>
+        </w:rPr>
+        <w:t xml:space="preserve"> orang Nusantara, yang Kaya </w:t>
+      </w:r>
+      <w:proofErr w:type="spellStart"/>
+      <w:r>
+        <w:rPr>
+          <w:rFonts w:ascii="Times New Roman" w:eastAsiaTheme="minorEastAsia" w:hAnsi="Times New Roman" w:cs="Times New Roman"/>
+          <w:sz w:val="24"/>
+          <w:szCs w:val="24"/>
+        </w:rPr>
+        <w:t>akan</w:t>
+      </w:r>
+      <w:proofErr w:type="spellEnd"/>
+      <w:r>
+        <w:rPr>
+          <w:rFonts w:ascii="Times New Roman" w:eastAsiaTheme="minorEastAsia" w:hAnsi="Times New Roman" w:cs="Times New Roman"/>
+          <w:sz w:val="24"/>
+          <w:szCs w:val="24"/>
+        </w:rPr>
+        <w:t xml:space="preserve"> Adat, </w:t>
+      </w:r>
+      <w:proofErr w:type="spellStart"/>
+      <w:r>
+        <w:rPr>
+          <w:rFonts w:ascii="Times New Roman" w:eastAsiaTheme="minorEastAsia" w:hAnsi="Times New Roman" w:cs="Times New Roman"/>
+          <w:sz w:val="24"/>
+          <w:szCs w:val="24"/>
+        </w:rPr>
+        <w:t>Budaya</w:t>
+      </w:r>
+      <w:proofErr w:type="spellEnd"/>
+      <w:r>
+        <w:rPr>
+          <w:rFonts w:ascii="Times New Roman" w:eastAsiaTheme="minorEastAsia" w:hAnsi="Times New Roman" w:cs="Times New Roman"/>
+          <w:sz w:val="24"/>
+          <w:szCs w:val="24"/>
+        </w:rPr>
+        <w:t xml:space="preserve"> yang Kaya Raya </w:t>
+      </w:r>
+      <w:proofErr w:type="spellStart"/>
+      <w:r>
+        <w:rPr>
+          <w:rFonts w:ascii="Times New Roman" w:eastAsiaTheme="minorEastAsia" w:hAnsi="Times New Roman" w:cs="Times New Roman"/>
+          <w:sz w:val="24"/>
+          <w:szCs w:val="24"/>
+        </w:rPr>
+        <w:t>ini</w:t>
+      </w:r>
+      <w:proofErr w:type="spellEnd"/>
+      <w:r>
+        <w:rPr>
+          <w:rFonts w:ascii="Times New Roman" w:eastAsiaTheme="minorEastAsia" w:hAnsi="Times New Roman" w:cs="Times New Roman"/>
+          <w:sz w:val="24"/>
+          <w:szCs w:val="24"/>
+        </w:rPr>
+        <w:t xml:space="preserve">. </w:t>
+      </w:r>
+      <w:proofErr w:type="spellStart"/>
+      <w:r>
+        <w:rPr>
+          <w:rFonts w:ascii="Times New Roman" w:eastAsiaTheme="minorEastAsia" w:hAnsi="Times New Roman" w:cs="Times New Roman"/>
+          <w:sz w:val="24"/>
+          <w:szCs w:val="24"/>
+        </w:rPr>
+        <w:t>Ingat</w:t>
+      </w:r>
+      <w:proofErr w:type="spellEnd"/>
+      <w:r>
+        <w:rPr>
+          <w:rFonts w:ascii="Times New Roman" w:eastAsiaTheme="minorEastAsia" w:hAnsi="Times New Roman" w:cs="Times New Roman"/>
+          <w:sz w:val="24"/>
+          <w:szCs w:val="24"/>
+        </w:rPr>
+        <w:t xml:space="preserve"> </w:t>
+      </w:r>
+      <w:proofErr w:type="spellStart"/>
+      <w:r>
+        <w:rPr>
+          <w:rFonts w:ascii="Times New Roman" w:eastAsiaTheme="minorEastAsia" w:hAnsi="Times New Roman" w:cs="Times New Roman"/>
+          <w:sz w:val="24"/>
+          <w:szCs w:val="24"/>
+        </w:rPr>
+        <w:t>wahai</w:t>
+      </w:r>
+      <w:proofErr w:type="spellEnd"/>
+      <w:r>
+        <w:rPr>
+          <w:rFonts w:ascii="Times New Roman" w:eastAsiaTheme="minorEastAsia" w:hAnsi="Times New Roman" w:cs="Times New Roman"/>
+          <w:sz w:val="24"/>
+          <w:szCs w:val="24"/>
+        </w:rPr>
+        <w:t xml:space="preserve">, </w:t>
+      </w:r>
+      <w:proofErr w:type="spellStart"/>
+      <w:r>
+        <w:rPr>
+          <w:rFonts w:ascii="Times New Roman" w:eastAsiaTheme="minorEastAsia" w:hAnsi="Times New Roman" w:cs="Times New Roman"/>
+          <w:sz w:val="24"/>
+          <w:szCs w:val="24"/>
+        </w:rPr>
+        <w:t>Saudara</w:t>
+      </w:r>
+      <w:proofErr w:type="spellEnd"/>
+      <w:r>
+        <w:rPr>
+          <w:rFonts w:ascii="Times New Roman" w:eastAsiaTheme="minorEastAsia" w:hAnsi="Times New Roman" w:cs="Times New Roman"/>
+          <w:sz w:val="24"/>
+          <w:szCs w:val="24"/>
+        </w:rPr>
+        <w:t xml:space="preserve"> – </w:t>
+      </w:r>
+      <w:proofErr w:type="spellStart"/>
+      <w:r>
+        <w:rPr>
+          <w:rFonts w:ascii="Times New Roman" w:eastAsiaTheme="minorEastAsia" w:hAnsi="Times New Roman" w:cs="Times New Roman"/>
+          <w:sz w:val="24"/>
+          <w:szCs w:val="24"/>
+        </w:rPr>
+        <w:t>saudara</w:t>
+      </w:r>
+      <w:proofErr w:type="spellEnd"/>
+      <w:r>
+        <w:rPr>
+          <w:rFonts w:ascii="Times New Roman" w:eastAsiaTheme="minorEastAsia" w:hAnsi="Times New Roman" w:cs="Times New Roman"/>
+          <w:sz w:val="24"/>
+          <w:szCs w:val="24"/>
+        </w:rPr>
+        <w:t xml:space="preserve">, </w:t>
+      </w:r>
+      <w:proofErr w:type="spellStart"/>
+      <w:r>
+        <w:rPr>
+          <w:rFonts w:ascii="Times New Roman" w:eastAsiaTheme="minorEastAsia" w:hAnsi="Times New Roman" w:cs="Times New Roman"/>
+          <w:sz w:val="24"/>
+          <w:szCs w:val="24"/>
+        </w:rPr>
+        <w:t>musuh</w:t>
+      </w:r>
+      <w:proofErr w:type="spellEnd"/>
+      <w:r>
+        <w:rPr>
+          <w:rFonts w:ascii="Times New Roman" w:eastAsiaTheme="minorEastAsia" w:hAnsi="Times New Roman" w:cs="Times New Roman"/>
+          <w:sz w:val="24"/>
+          <w:szCs w:val="24"/>
+        </w:rPr>
         <w:t xml:space="preserve"> yang </w:t>
       </w:r>
       <w:proofErr w:type="spellStart"/>
@@ -12095,7 +13168,7 @@
           <w:sz w:val="24"/>
           <w:szCs w:val="24"/>
         </w:rPr>
-        <w:t>jahat</w:t>
+        <w:t>terberat</w:t>
       </w:r>
       <w:proofErr w:type="spellEnd"/>
       <w:r>
@@ -12104,7 +13177,7 @@
           <w:sz w:val="24"/>
           <w:szCs w:val="24"/>
         </w:rPr>
-        <w:t xml:space="preserve">, dan Masyarakat yang </w:t>
+        <w:t xml:space="preserve"> </w:t>
       </w:r>
       <w:proofErr w:type="spellStart"/>
       <w:r>
@@ -12113,7 +13186,7 @@
           <w:sz w:val="24"/>
           <w:szCs w:val="24"/>
         </w:rPr>
-        <w:t>Pintar</w:t>
+        <w:t>adalah</w:t>
       </w:r>
       <w:proofErr w:type="spellEnd"/>
       <w:r>
@@ -12122,7 +13195,7 @@
           <w:sz w:val="24"/>
           <w:szCs w:val="24"/>
         </w:rPr>
-        <w:t xml:space="preserve"> sangat B</w:t>
+        <w:t xml:space="preserve"> Rakyat </w:t>
       </w:r>
       <w:proofErr w:type="spellStart"/>
       <w:r>
@@ -12131,7 +13204,7 @@
           <w:sz w:val="24"/>
           <w:szCs w:val="24"/>
         </w:rPr>
-        <w:t>erbahaya</w:t>
+        <w:t>sendiri</w:t>
       </w:r>
       <w:proofErr w:type="spellEnd"/>
       <w:r>
@@ -12140,6 +13213,42 @@
           <w:sz w:val="24"/>
           <w:szCs w:val="24"/>
         </w:rPr>
+        <w:t xml:space="preserve">, Rakyat yang </w:t>
+      </w:r>
+      <w:proofErr w:type="spellStart"/>
+      <w:r>
+        <w:rPr>
+          <w:rFonts w:ascii="Times New Roman" w:eastAsiaTheme="minorEastAsia" w:hAnsi="Times New Roman" w:cs="Times New Roman"/>
+          <w:sz w:val="24"/>
+          <w:szCs w:val="24"/>
+        </w:rPr>
+        <w:t>mabuk</w:t>
+      </w:r>
+      <w:proofErr w:type="spellEnd"/>
+      <w:r>
+        <w:rPr>
+          <w:rFonts w:ascii="Times New Roman" w:eastAsiaTheme="minorEastAsia" w:hAnsi="Times New Roman" w:cs="Times New Roman"/>
+          <w:sz w:val="24"/>
+          <w:szCs w:val="24"/>
+        </w:rPr>
+        <w:t xml:space="preserve">, </w:t>
+      </w:r>
+      <w:proofErr w:type="spellStart"/>
+      <w:r>
+        <w:rPr>
+          <w:rFonts w:ascii="Times New Roman" w:eastAsiaTheme="minorEastAsia" w:hAnsi="Times New Roman" w:cs="Times New Roman"/>
+          <w:sz w:val="24"/>
+          <w:szCs w:val="24"/>
+        </w:rPr>
+        <w:t>akan</w:t>
+      </w:r>
+      <w:proofErr w:type="spellEnd"/>
+      <w:r>
+        <w:rPr>
+          <w:rFonts w:ascii="Times New Roman" w:eastAsiaTheme="minorEastAsia" w:hAnsi="Times New Roman" w:cs="Times New Roman"/>
+          <w:sz w:val="24"/>
+          <w:szCs w:val="24"/>
+        </w:rPr>
         <w:t xml:space="preserve"> </w:t>
       </w:r>
       <w:proofErr w:type="spellStart"/>
@@ -12149,7 +13258,7 @@
           <w:sz w:val="24"/>
           <w:szCs w:val="24"/>
         </w:rPr>
-        <w:t>bagi</w:t>
+        <w:t>Budaya</w:t>
       </w:r>
       <w:proofErr w:type="spellEnd"/>
       <w:r>
@@ -12167,7 +13276,7 @@
           <w:sz w:val="24"/>
           <w:szCs w:val="24"/>
         </w:rPr>
-        <w:t>Pejabat</w:t>
+        <w:t>luar</w:t>
       </w:r>
       <w:proofErr w:type="spellEnd"/>
       <w:r>
@@ -12176,6 +13285,583 @@
           <w:sz w:val="24"/>
           <w:szCs w:val="24"/>
         </w:rPr>
+        <w:t xml:space="preserve">, yang </w:t>
+      </w:r>
+      <w:proofErr w:type="spellStart"/>
+      <w:r>
+        <w:rPr>
+          <w:rFonts w:ascii="Times New Roman" w:eastAsiaTheme="minorEastAsia" w:hAnsi="Times New Roman" w:cs="Times New Roman"/>
+          <w:sz w:val="24"/>
+          <w:szCs w:val="24"/>
+        </w:rPr>
+        <w:t>mabuk</w:t>
+      </w:r>
+      <w:proofErr w:type="spellEnd"/>
+      <w:r>
+        <w:rPr>
+          <w:rFonts w:ascii="Times New Roman" w:eastAsiaTheme="minorEastAsia" w:hAnsi="Times New Roman" w:cs="Times New Roman"/>
+          <w:sz w:val="24"/>
+          <w:szCs w:val="24"/>
+        </w:rPr>
+        <w:t xml:space="preserve"> Agama, yang </w:t>
+      </w:r>
+      <w:proofErr w:type="spellStart"/>
+      <w:r>
+        <w:rPr>
+          <w:rFonts w:ascii="Times New Roman" w:eastAsiaTheme="minorEastAsia" w:hAnsi="Times New Roman" w:cs="Times New Roman"/>
+          <w:sz w:val="24"/>
+          <w:szCs w:val="24"/>
+        </w:rPr>
+        <w:lastRenderedPageBreak/>
+        <w:t>rela</w:t>
+      </w:r>
+      <w:proofErr w:type="spellEnd"/>
+      <w:r>
+        <w:rPr>
+          <w:rFonts w:ascii="Times New Roman" w:eastAsiaTheme="minorEastAsia" w:hAnsi="Times New Roman" w:cs="Times New Roman"/>
+          <w:sz w:val="24"/>
+          <w:szCs w:val="24"/>
+        </w:rPr>
+        <w:t xml:space="preserve"> </w:t>
+      </w:r>
+      <w:proofErr w:type="spellStart"/>
+      <w:r>
+        <w:rPr>
+          <w:rFonts w:ascii="Times New Roman" w:eastAsiaTheme="minorEastAsia" w:hAnsi="Times New Roman" w:cs="Times New Roman"/>
+          <w:sz w:val="24"/>
+          <w:szCs w:val="24"/>
+        </w:rPr>
+        <w:t>membunuh</w:t>
+      </w:r>
+      <w:proofErr w:type="spellEnd"/>
+      <w:r>
+        <w:rPr>
+          <w:rFonts w:ascii="Times New Roman" w:eastAsiaTheme="minorEastAsia" w:hAnsi="Times New Roman" w:cs="Times New Roman"/>
+          <w:sz w:val="24"/>
+          <w:szCs w:val="24"/>
+        </w:rPr>
+        <w:t xml:space="preserve"> </w:t>
+      </w:r>
+      <w:proofErr w:type="spellStart"/>
+      <w:r>
+        <w:rPr>
+          <w:rFonts w:ascii="Times New Roman" w:eastAsiaTheme="minorEastAsia" w:hAnsi="Times New Roman" w:cs="Times New Roman"/>
+          <w:sz w:val="24"/>
+          <w:szCs w:val="24"/>
+        </w:rPr>
+        <w:t>Bangsa</w:t>
+      </w:r>
+      <w:proofErr w:type="spellEnd"/>
+      <w:r>
+        <w:rPr>
+          <w:rFonts w:ascii="Times New Roman" w:eastAsiaTheme="minorEastAsia" w:hAnsi="Times New Roman" w:cs="Times New Roman"/>
+          <w:sz w:val="24"/>
+          <w:szCs w:val="24"/>
+        </w:rPr>
+        <w:t xml:space="preserve"> </w:t>
+      </w:r>
+      <w:proofErr w:type="spellStart"/>
+      <w:r>
+        <w:rPr>
+          <w:rFonts w:ascii="Times New Roman" w:eastAsiaTheme="minorEastAsia" w:hAnsi="Times New Roman" w:cs="Times New Roman"/>
+          <w:sz w:val="24"/>
+          <w:szCs w:val="24"/>
+        </w:rPr>
+        <w:t>Sendiri</w:t>
+      </w:r>
+      <w:proofErr w:type="spellEnd"/>
+      <w:r>
+        <w:rPr>
+          <w:rFonts w:ascii="Times New Roman" w:eastAsiaTheme="minorEastAsia" w:hAnsi="Times New Roman" w:cs="Times New Roman"/>
+          <w:sz w:val="24"/>
+          <w:szCs w:val="24"/>
+        </w:rPr>
+        <w:t xml:space="preserve">, demi </w:t>
+      </w:r>
+      <w:proofErr w:type="spellStart"/>
+      <w:r>
+        <w:rPr>
+          <w:rFonts w:ascii="Times New Roman" w:eastAsiaTheme="minorEastAsia" w:hAnsi="Times New Roman" w:cs="Times New Roman"/>
+          <w:sz w:val="24"/>
+          <w:szCs w:val="24"/>
+        </w:rPr>
+        <w:t>menegakkan</w:t>
+      </w:r>
+      <w:proofErr w:type="spellEnd"/>
+      <w:r>
+        <w:rPr>
+          <w:rFonts w:ascii="Times New Roman" w:eastAsiaTheme="minorEastAsia" w:hAnsi="Times New Roman" w:cs="Times New Roman"/>
+          <w:sz w:val="24"/>
+          <w:szCs w:val="24"/>
+        </w:rPr>
+        <w:t xml:space="preserve"> </w:t>
+      </w:r>
+      <w:proofErr w:type="spellStart"/>
+      <w:r>
+        <w:rPr>
+          <w:rFonts w:ascii="Times New Roman" w:eastAsiaTheme="minorEastAsia" w:hAnsi="Times New Roman" w:cs="Times New Roman"/>
+          <w:sz w:val="24"/>
+          <w:szCs w:val="24"/>
+        </w:rPr>
+        <w:t>Budaya</w:t>
+      </w:r>
+      <w:proofErr w:type="spellEnd"/>
+      <w:r>
+        <w:rPr>
+          <w:rFonts w:ascii="Times New Roman" w:eastAsiaTheme="minorEastAsia" w:hAnsi="Times New Roman" w:cs="Times New Roman"/>
+          <w:sz w:val="24"/>
+          <w:szCs w:val="24"/>
+        </w:rPr>
+        <w:t xml:space="preserve"> </w:t>
+      </w:r>
+      <w:proofErr w:type="spellStart"/>
+      <w:r>
+        <w:rPr>
+          <w:rFonts w:ascii="Times New Roman" w:eastAsiaTheme="minorEastAsia" w:hAnsi="Times New Roman" w:cs="Times New Roman"/>
+          <w:sz w:val="24"/>
+          <w:szCs w:val="24"/>
+        </w:rPr>
+        <w:t>asing</w:t>
+      </w:r>
+      <w:proofErr w:type="spellEnd"/>
+      <w:r>
+        <w:rPr>
+          <w:rFonts w:ascii="Times New Roman" w:eastAsiaTheme="minorEastAsia" w:hAnsi="Times New Roman" w:cs="Times New Roman"/>
+          <w:sz w:val="24"/>
+          <w:szCs w:val="24"/>
+        </w:rPr>
+        <w:t xml:space="preserve">. </w:t>
+      </w:r>
+      <w:proofErr w:type="spellStart"/>
+      <w:r>
+        <w:rPr>
+          <w:rFonts w:ascii="Times New Roman" w:eastAsiaTheme="minorEastAsia" w:hAnsi="Times New Roman" w:cs="Times New Roman"/>
+          <w:sz w:val="24"/>
+          <w:szCs w:val="24"/>
+        </w:rPr>
+        <w:t>Jangan</w:t>
+      </w:r>
+      <w:proofErr w:type="spellEnd"/>
+      <w:r>
+        <w:rPr>
+          <w:rFonts w:ascii="Times New Roman" w:eastAsiaTheme="minorEastAsia" w:hAnsi="Times New Roman" w:cs="Times New Roman"/>
+          <w:sz w:val="24"/>
+          <w:szCs w:val="24"/>
+        </w:rPr>
+        <w:t xml:space="preserve"> </w:t>
+      </w:r>
+      <w:proofErr w:type="spellStart"/>
+      <w:r>
+        <w:rPr>
+          <w:rFonts w:ascii="Times New Roman" w:eastAsiaTheme="minorEastAsia" w:hAnsi="Times New Roman" w:cs="Times New Roman"/>
+          <w:sz w:val="24"/>
+          <w:szCs w:val="24"/>
+        </w:rPr>
+        <w:t>mau</w:t>
+      </w:r>
+      <w:proofErr w:type="spellEnd"/>
+      <w:r>
+        <w:rPr>
+          <w:rFonts w:ascii="Times New Roman" w:eastAsiaTheme="minorEastAsia" w:hAnsi="Times New Roman" w:cs="Times New Roman"/>
+          <w:sz w:val="24"/>
+          <w:szCs w:val="24"/>
+        </w:rPr>
+        <w:t xml:space="preserve"> </w:t>
+      </w:r>
+      <w:proofErr w:type="spellStart"/>
+      <w:r>
+        <w:rPr>
+          <w:rFonts w:ascii="Times New Roman" w:eastAsiaTheme="minorEastAsia" w:hAnsi="Times New Roman" w:cs="Times New Roman"/>
+          <w:sz w:val="24"/>
+          <w:szCs w:val="24"/>
+        </w:rPr>
+        <w:t>diperbudak</w:t>
+      </w:r>
+      <w:proofErr w:type="spellEnd"/>
+      <w:r>
+        <w:rPr>
+          <w:rFonts w:ascii="Times New Roman" w:eastAsiaTheme="minorEastAsia" w:hAnsi="Times New Roman" w:cs="Times New Roman"/>
+          <w:sz w:val="24"/>
+          <w:szCs w:val="24"/>
+        </w:rPr>
+        <w:t xml:space="preserve"> oleh </w:t>
+      </w:r>
+      <w:proofErr w:type="spellStart"/>
+      <w:r>
+        <w:rPr>
+          <w:rFonts w:ascii="Times New Roman" w:eastAsiaTheme="minorEastAsia" w:hAnsi="Times New Roman" w:cs="Times New Roman"/>
+          <w:sz w:val="24"/>
+          <w:szCs w:val="24"/>
+        </w:rPr>
+        <w:t>semua</w:t>
+      </w:r>
+      <w:proofErr w:type="spellEnd"/>
+      <w:r>
+        <w:rPr>
+          <w:rFonts w:ascii="Times New Roman" w:eastAsiaTheme="minorEastAsia" w:hAnsi="Times New Roman" w:cs="Times New Roman"/>
+          <w:sz w:val="24"/>
+          <w:szCs w:val="24"/>
+        </w:rPr>
+        <w:t xml:space="preserve"> </w:t>
+      </w:r>
+      <w:proofErr w:type="spellStart"/>
+      <w:r>
+        <w:rPr>
+          <w:rFonts w:ascii="Times New Roman" w:eastAsiaTheme="minorEastAsia" w:hAnsi="Times New Roman" w:cs="Times New Roman"/>
+          <w:sz w:val="24"/>
+          <w:szCs w:val="24"/>
+        </w:rPr>
+        <w:t>itu</w:t>
+      </w:r>
+      <w:proofErr w:type="spellEnd"/>
+      <w:r>
+        <w:rPr>
+          <w:rFonts w:ascii="Times New Roman" w:eastAsiaTheme="minorEastAsia" w:hAnsi="Times New Roman" w:cs="Times New Roman"/>
+          <w:sz w:val="24"/>
+          <w:szCs w:val="24"/>
+        </w:rPr>
+        <w:t xml:space="preserve">. </w:t>
+      </w:r>
+      <w:proofErr w:type="spellStart"/>
+      <w:r>
+        <w:rPr>
+          <w:rFonts w:ascii="Times New Roman" w:eastAsiaTheme="minorEastAsia" w:hAnsi="Times New Roman" w:cs="Times New Roman"/>
+          <w:sz w:val="24"/>
+          <w:szCs w:val="24"/>
+        </w:rPr>
+        <w:t>Tetaplah</w:t>
+      </w:r>
+      <w:proofErr w:type="spellEnd"/>
+      <w:r>
+        <w:rPr>
+          <w:rFonts w:ascii="Times New Roman" w:eastAsiaTheme="minorEastAsia" w:hAnsi="Times New Roman" w:cs="Times New Roman"/>
+          <w:sz w:val="24"/>
+          <w:szCs w:val="24"/>
+        </w:rPr>
+        <w:t xml:space="preserve"> Bersatu-</w:t>
+      </w:r>
+      <w:proofErr w:type="spellStart"/>
+      <w:r>
+        <w:rPr>
+          <w:rFonts w:ascii="Times New Roman" w:eastAsiaTheme="minorEastAsia" w:hAnsi="Times New Roman" w:cs="Times New Roman"/>
+          <w:sz w:val="24"/>
+          <w:szCs w:val="24"/>
+        </w:rPr>
+        <w:t>padu</w:t>
+      </w:r>
+      <w:proofErr w:type="spellEnd"/>
+      <w:r>
+        <w:rPr>
+          <w:rFonts w:ascii="Times New Roman" w:eastAsiaTheme="minorEastAsia" w:hAnsi="Times New Roman" w:cs="Times New Roman"/>
+          <w:sz w:val="24"/>
+          <w:szCs w:val="24"/>
+        </w:rPr>
+        <w:t xml:space="preserve">, </w:t>
+      </w:r>
+      <w:proofErr w:type="spellStart"/>
+      <w:r>
+        <w:rPr>
+          <w:rFonts w:ascii="Times New Roman" w:eastAsiaTheme="minorEastAsia" w:hAnsi="Times New Roman" w:cs="Times New Roman"/>
+          <w:sz w:val="24"/>
+          <w:szCs w:val="24"/>
+        </w:rPr>
+        <w:t>membangun</w:t>
+      </w:r>
+      <w:proofErr w:type="spellEnd"/>
+      <w:r>
+        <w:rPr>
+          <w:rFonts w:ascii="Times New Roman" w:eastAsiaTheme="minorEastAsia" w:hAnsi="Times New Roman" w:cs="Times New Roman"/>
+          <w:sz w:val="24"/>
+          <w:szCs w:val="24"/>
+        </w:rPr>
+        <w:t xml:space="preserve"> Negri </w:t>
+      </w:r>
+      <w:proofErr w:type="spellStart"/>
+      <w:r>
+        <w:rPr>
+          <w:rFonts w:ascii="Times New Roman" w:eastAsiaTheme="minorEastAsia" w:hAnsi="Times New Roman" w:cs="Times New Roman"/>
+          <w:sz w:val="24"/>
+          <w:szCs w:val="24"/>
+        </w:rPr>
+        <w:t>ini</w:t>
+      </w:r>
+      <w:proofErr w:type="spellEnd"/>
+      <w:r>
+        <w:rPr>
+          <w:rFonts w:ascii="Times New Roman" w:eastAsiaTheme="minorEastAsia" w:hAnsi="Times New Roman" w:cs="Times New Roman"/>
+          <w:sz w:val="24"/>
+          <w:szCs w:val="24"/>
+        </w:rPr>
+        <w:t xml:space="preserve"> </w:t>
+      </w:r>
+      <w:proofErr w:type="spellStart"/>
+      <w:r>
+        <w:rPr>
+          <w:rFonts w:ascii="Times New Roman" w:eastAsiaTheme="minorEastAsia" w:hAnsi="Times New Roman" w:cs="Times New Roman"/>
+          <w:sz w:val="24"/>
+          <w:szCs w:val="24"/>
+        </w:rPr>
+        <w:t>tanpa</w:t>
+      </w:r>
+      <w:proofErr w:type="spellEnd"/>
+      <w:r>
+        <w:rPr>
+          <w:rFonts w:ascii="Times New Roman" w:eastAsiaTheme="minorEastAsia" w:hAnsi="Times New Roman" w:cs="Times New Roman"/>
+          <w:sz w:val="24"/>
+          <w:szCs w:val="24"/>
+        </w:rPr>
+        <w:t xml:space="preserve"> </w:t>
+      </w:r>
+      <w:proofErr w:type="spellStart"/>
+      <w:r>
+        <w:rPr>
+          <w:rFonts w:ascii="Times New Roman" w:eastAsiaTheme="minorEastAsia" w:hAnsi="Times New Roman" w:cs="Times New Roman"/>
+          <w:sz w:val="24"/>
+          <w:szCs w:val="24"/>
+        </w:rPr>
+        <w:t>pertumpahan</w:t>
+      </w:r>
+      <w:proofErr w:type="spellEnd"/>
+      <w:r>
+        <w:rPr>
+          <w:rFonts w:ascii="Times New Roman" w:eastAsiaTheme="minorEastAsia" w:hAnsi="Times New Roman" w:cs="Times New Roman"/>
+          <w:sz w:val="24"/>
+          <w:szCs w:val="24"/>
+        </w:rPr>
+        <w:t xml:space="preserve"> </w:t>
+      </w:r>
+      <w:proofErr w:type="spellStart"/>
+      <w:r>
+        <w:rPr>
+          <w:rFonts w:ascii="Times New Roman" w:eastAsiaTheme="minorEastAsia" w:hAnsi="Times New Roman" w:cs="Times New Roman"/>
+          <w:sz w:val="24"/>
+          <w:szCs w:val="24"/>
+        </w:rPr>
+        <w:t>darah</w:t>
+      </w:r>
+      <w:proofErr w:type="spellEnd"/>
+      <w:r>
+        <w:rPr>
+          <w:rFonts w:ascii="Times New Roman" w:eastAsiaTheme="minorEastAsia" w:hAnsi="Times New Roman" w:cs="Times New Roman"/>
+          <w:sz w:val="24"/>
+          <w:szCs w:val="24"/>
+        </w:rPr>
+        <w:t>. Hai Anak-</w:t>
+      </w:r>
+      <w:proofErr w:type="spellStart"/>
+      <w:r>
+        <w:rPr>
+          <w:rFonts w:ascii="Times New Roman" w:eastAsiaTheme="minorEastAsia" w:hAnsi="Times New Roman" w:cs="Times New Roman"/>
+          <w:sz w:val="24"/>
+          <w:szCs w:val="24"/>
+        </w:rPr>
+        <w:t>ku</w:t>
+      </w:r>
+      <w:proofErr w:type="spellEnd"/>
+      <w:r>
+        <w:rPr>
+          <w:rFonts w:ascii="Times New Roman" w:eastAsiaTheme="minorEastAsia" w:hAnsi="Times New Roman" w:cs="Times New Roman"/>
+          <w:sz w:val="24"/>
+          <w:szCs w:val="24"/>
+        </w:rPr>
+        <w:t xml:space="preserve">, </w:t>
+      </w:r>
+      <w:proofErr w:type="spellStart"/>
+      <w:r>
+        <w:rPr>
+          <w:rFonts w:ascii="Times New Roman" w:eastAsiaTheme="minorEastAsia" w:hAnsi="Times New Roman" w:cs="Times New Roman"/>
+          <w:sz w:val="24"/>
+          <w:szCs w:val="24"/>
+        </w:rPr>
+        <w:t>Cipta</w:t>
+      </w:r>
+      <w:proofErr w:type="spellEnd"/>
+      <w:r>
+        <w:rPr>
+          <w:rFonts w:ascii="Times New Roman" w:eastAsiaTheme="minorEastAsia" w:hAnsi="Times New Roman" w:cs="Times New Roman"/>
+          <w:sz w:val="24"/>
+          <w:szCs w:val="24"/>
+        </w:rPr>
+        <w:t xml:space="preserve"> </w:t>
+      </w:r>
+      <w:proofErr w:type="spellStart"/>
+      <w:r>
+        <w:rPr>
+          <w:rFonts w:ascii="Times New Roman" w:eastAsiaTheme="minorEastAsia" w:hAnsi="Times New Roman" w:cs="Times New Roman"/>
+          <w:sz w:val="24"/>
+          <w:szCs w:val="24"/>
+        </w:rPr>
+        <w:t>segala</w:t>
+      </w:r>
+      <w:proofErr w:type="spellEnd"/>
+      <w:r>
+        <w:rPr>
+          <w:rFonts w:ascii="Times New Roman" w:eastAsiaTheme="minorEastAsia" w:hAnsi="Times New Roman" w:cs="Times New Roman"/>
+          <w:sz w:val="24"/>
+          <w:szCs w:val="24"/>
+        </w:rPr>
+        <w:t xml:space="preserve"> yang kau </w:t>
+      </w:r>
+      <w:proofErr w:type="spellStart"/>
+      <w:r>
+        <w:rPr>
+          <w:rFonts w:ascii="Times New Roman" w:eastAsiaTheme="minorEastAsia" w:hAnsi="Times New Roman" w:cs="Times New Roman"/>
+          <w:sz w:val="24"/>
+          <w:szCs w:val="24"/>
+        </w:rPr>
+        <w:t>mau</w:t>
+      </w:r>
+      <w:proofErr w:type="spellEnd"/>
+      <w:r>
+        <w:rPr>
+          <w:rFonts w:ascii="Times New Roman" w:eastAsiaTheme="minorEastAsia" w:hAnsi="Times New Roman" w:cs="Times New Roman"/>
+          <w:sz w:val="24"/>
+          <w:szCs w:val="24"/>
+        </w:rPr>
+        <w:t xml:space="preserve">, </w:t>
+      </w:r>
+      <w:proofErr w:type="spellStart"/>
+      <w:r>
+        <w:rPr>
+          <w:rFonts w:ascii="Times New Roman" w:eastAsiaTheme="minorEastAsia" w:hAnsi="Times New Roman" w:cs="Times New Roman"/>
+          <w:sz w:val="24"/>
+          <w:szCs w:val="24"/>
+        </w:rPr>
+        <w:t>jangan</w:t>
+      </w:r>
+      <w:proofErr w:type="spellEnd"/>
+      <w:r>
+        <w:rPr>
+          <w:rFonts w:ascii="Times New Roman" w:eastAsiaTheme="minorEastAsia" w:hAnsi="Times New Roman" w:cs="Times New Roman"/>
+          <w:sz w:val="24"/>
+          <w:szCs w:val="24"/>
+        </w:rPr>
+        <w:t xml:space="preserve"> </w:t>
+      </w:r>
+      <w:proofErr w:type="spellStart"/>
+      <w:r>
+        <w:rPr>
+          <w:rFonts w:ascii="Times New Roman" w:eastAsiaTheme="minorEastAsia" w:hAnsi="Times New Roman" w:cs="Times New Roman"/>
+          <w:sz w:val="24"/>
+          <w:szCs w:val="24"/>
+        </w:rPr>
+        <w:t>ceritakan</w:t>
+      </w:r>
+      <w:proofErr w:type="spellEnd"/>
+      <w:r>
+        <w:rPr>
+          <w:rFonts w:ascii="Times New Roman" w:eastAsiaTheme="minorEastAsia" w:hAnsi="Times New Roman" w:cs="Times New Roman"/>
+          <w:sz w:val="24"/>
+          <w:szCs w:val="24"/>
+        </w:rPr>
+        <w:t xml:space="preserve"> </w:t>
+      </w:r>
+      <w:proofErr w:type="spellStart"/>
+      <w:r>
+        <w:rPr>
+          <w:rFonts w:ascii="Times New Roman" w:eastAsiaTheme="minorEastAsia" w:hAnsi="Times New Roman" w:cs="Times New Roman"/>
+          <w:sz w:val="24"/>
+          <w:szCs w:val="24"/>
+        </w:rPr>
+        <w:t>derita</w:t>
+      </w:r>
+      <w:proofErr w:type="spellEnd"/>
+      <w:r>
+        <w:rPr>
+          <w:rFonts w:ascii="Times New Roman" w:eastAsiaTheme="minorEastAsia" w:hAnsi="Times New Roman" w:cs="Times New Roman"/>
+          <w:sz w:val="24"/>
+          <w:szCs w:val="24"/>
+        </w:rPr>
+        <w:t xml:space="preserve"> dan </w:t>
+      </w:r>
+      <w:proofErr w:type="spellStart"/>
+      <w:r>
+        <w:rPr>
+          <w:rFonts w:ascii="Times New Roman" w:eastAsiaTheme="minorEastAsia" w:hAnsi="Times New Roman" w:cs="Times New Roman"/>
+          <w:sz w:val="24"/>
+          <w:szCs w:val="24"/>
+        </w:rPr>
+        <w:t>sakit</w:t>
+      </w:r>
+      <w:proofErr w:type="spellEnd"/>
+      <w:r>
+        <w:rPr>
+          <w:rFonts w:ascii="Times New Roman" w:eastAsiaTheme="minorEastAsia" w:hAnsi="Times New Roman" w:cs="Times New Roman"/>
+          <w:sz w:val="24"/>
+          <w:szCs w:val="24"/>
+        </w:rPr>
+        <w:t xml:space="preserve"> </w:t>
+      </w:r>
+      <w:proofErr w:type="spellStart"/>
+      <w:r>
+        <w:rPr>
+          <w:rFonts w:ascii="Times New Roman" w:eastAsiaTheme="minorEastAsia" w:hAnsi="Times New Roman" w:cs="Times New Roman"/>
+          <w:sz w:val="24"/>
+          <w:szCs w:val="24"/>
+        </w:rPr>
+        <w:t>ku</w:t>
+      </w:r>
+      <w:proofErr w:type="spellEnd"/>
+      <w:r>
+        <w:rPr>
+          <w:rFonts w:ascii="Times New Roman" w:eastAsiaTheme="minorEastAsia" w:hAnsi="Times New Roman" w:cs="Times New Roman"/>
+          <w:sz w:val="24"/>
+          <w:szCs w:val="24"/>
+        </w:rPr>
+        <w:t xml:space="preserve"> </w:t>
+      </w:r>
+      <w:proofErr w:type="spellStart"/>
+      <w:r>
+        <w:rPr>
+          <w:rFonts w:ascii="Times New Roman" w:eastAsiaTheme="minorEastAsia" w:hAnsi="Times New Roman" w:cs="Times New Roman"/>
+          <w:sz w:val="24"/>
+          <w:szCs w:val="24"/>
+        </w:rPr>
+        <w:t>kepada</w:t>
+      </w:r>
+      <w:proofErr w:type="spellEnd"/>
+      <w:r>
+        <w:rPr>
+          <w:rFonts w:ascii="Times New Roman" w:eastAsiaTheme="minorEastAsia" w:hAnsi="Times New Roman" w:cs="Times New Roman"/>
+          <w:sz w:val="24"/>
+          <w:szCs w:val="24"/>
+        </w:rPr>
+        <w:t xml:space="preserve"> Rakyat, </w:t>
+      </w:r>
+      <w:proofErr w:type="spellStart"/>
+      <w:r>
+        <w:rPr>
+          <w:rFonts w:ascii="Times New Roman" w:eastAsiaTheme="minorEastAsia" w:hAnsi="Times New Roman" w:cs="Times New Roman"/>
+          <w:sz w:val="24"/>
+          <w:szCs w:val="24"/>
+        </w:rPr>
+        <w:t>biarkan</w:t>
+      </w:r>
+      <w:proofErr w:type="spellEnd"/>
+      <w:r>
+        <w:rPr>
+          <w:rFonts w:ascii="Times New Roman" w:eastAsiaTheme="minorEastAsia" w:hAnsi="Times New Roman" w:cs="Times New Roman"/>
+          <w:sz w:val="24"/>
+          <w:szCs w:val="24"/>
+        </w:rPr>
+        <w:t xml:space="preserve"> </w:t>
+      </w:r>
+      <w:proofErr w:type="spellStart"/>
+      <w:r>
+        <w:rPr>
+          <w:rFonts w:ascii="Times New Roman" w:eastAsiaTheme="minorEastAsia" w:hAnsi="Times New Roman" w:cs="Times New Roman"/>
+          <w:sz w:val="24"/>
+          <w:szCs w:val="24"/>
+        </w:rPr>
+        <w:t>aku</w:t>
+      </w:r>
+      <w:proofErr w:type="spellEnd"/>
+      <w:r>
+        <w:rPr>
+          <w:rFonts w:ascii="Times New Roman" w:eastAsiaTheme="minorEastAsia" w:hAnsi="Times New Roman" w:cs="Times New Roman"/>
+          <w:sz w:val="24"/>
+          <w:szCs w:val="24"/>
+        </w:rPr>
         <w:t xml:space="preserve"> yang </w:t>
       </w:r>
       <w:proofErr w:type="spellStart"/>
@@ -12185,7 +13871,7 @@
           <w:sz w:val="24"/>
           <w:szCs w:val="24"/>
         </w:rPr>
-        <w:t>jahat</w:t>
+        <w:t>menjadi</w:t>
       </w:r>
       <w:proofErr w:type="spellEnd"/>
       <w:r>
@@ -12194,7 +13880,7 @@
           <w:sz w:val="24"/>
           <w:szCs w:val="24"/>
         </w:rPr>
-        <w:t xml:space="preserve">. Pendidikan </w:t>
+        <w:t xml:space="preserve"> korban, </w:t>
       </w:r>
       <w:proofErr w:type="spellStart"/>
       <w:r>
@@ -12203,6 +13889,402 @@
           <w:sz w:val="24"/>
           <w:szCs w:val="24"/>
         </w:rPr>
+        <w:t>asal</w:t>
+      </w:r>
+      <w:proofErr w:type="spellEnd"/>
+      <w:r>
+        <w:rPr>
+          <w:rFonts w:ascii="Times New Roman" w:eastAsiaTheme="minorEastAsia" w:hAnsi="Times New Roman" w:cs="Times New Roman"/>
+          <w:sz w:val="24"/>
+          <w:szCs w:val="24"/>
+        </w:rPr>
+        <w:t xml:space="preserve"> Indonesia Bersatu. </w:t>
+      </w:r>
+      <w:proofErr w:type="spellStart"/>
+      <w:r>
+        <w:rPr>
+          <w:rFonts w:ascii="Times New Roman" w:eastAsiaTheme="minorEastAsia" w:hAnsi="Times New Roman" w:cs="Times New Roman"/>
+          <w:sz w:val="24"/>
+          <w:szCs w:val="24"/>
+        </w:rPr>
+        <w:t>Ini</w:t>
+      </w:r>
+      <w:proofErr w:type="spellEnd"/>
+      <w:r>
+        <w:rPr>
+          <w:rFonts w:ascii="Times New Roman" w:eastAsiaTheme="minorEastAsia" w:hAnsi="Times New Roman" w:cs="Times New Roman"/>
+          <w:sz w:val="24"/>
+          <w:szCs w:val="24"/>
+        </w:rPr>
+        <w:t xml:space="preserve"> </w:t>
+      </w:r>
+      <w:proofErr w:type="spellStart"/>
+      <w:r>
+        <w:rPr>
+          <w:rFonts w:ascii="Times New Roman" w:eastAsiaTheme="minorEastAsia" w:hAnsi="Times New Roman" w:cs="Times New Roman"/>
+          <w:sz w:val="24"/>
+          <w:szCs w:val="24"/>
+        </w:rPr>
+        <w:t>aku</w:t>
+      </w:r>
+      <w:proofErr w:type="spellEnd"/>
+      <w:r>
+        <w:rPr>
+          <w:rFonts w:ascii="Times New Roman" w:eastAsiaTheme="minorEastAsia" w:hAnsi="Times New Roman" w:cs="Times New Roman"/>
+          <w:sz w:val="24"/>
+          <w:szCs w:val="24"/>
+        </w:rPr>
+        <w:t xml:space="preserve"> </w:t>
+      </w:r>
+      <w:proofErr w:type="spellStart"/>
+      <w:r>
+        <w:rPr>
+          <w:rFonts w:ascii="Times New Roman" w:eastAsiaTheme="minorEastAsia" w:hAnsi="Times New Roman" w:cs="Times New Roman"/>
+          <w:sz w:val="24"/>
+          <w:szCs w:val="24"/>
+        </w:rPr>
+        <w:t>lakukan</w:t>
+      </w:r>
+      <w:proofErr w:type="spellEnd"/>
+      <w:r>
+        <w:rPr>
+          <w:rFonts w:ascii="Times New Roman" w:eastAsiaTheme="minorEastAsia" w:hAnsi="Times New Roman" w:cs="Times New Roman"/>
+          <w:sz w:val="24"/>
+          <w:szCs w:val="24"/>
+        </w:rPr>
+        <w:t xml:space="preserve"> demi </w:t>
+      </w:r>
+      <w:proofErr w:type="spellStart"/>
+      <w:r>
+        <w:rPr>
+          <w:rFonts w:ascii="Times New Roman" w:eastAsiaTheme="minorEastAsia" w:hAnsi="Times New Roman" w:cs="Times New Roman"/>
+          <w:sz w:val="24"/>
+          <w:szCs w:val="24"/>
+        </w:rPr>
+        <w:t>Persatuan</w:t>
+      </w:r>
+      <w:proofErr w:type="spellEnd"/>
+      <w:r>
+        <w:rPr>
+          <w:rFonts w:ascii="Times New Roman" w:eastAsiaTheme="minorEastAsia" w:hAnsi="Times New Roman" w:cs="Times New Roman"/>
+          <w:sz w:val="24"/>
+          <w:szCs w:val="24"/>
+        </w:rPr>
+        <w:t xml:space="preserve"> dan </w:t>
+      </w:r>
+      <w:proofErr w:type="spellStart"/>
+      <w:r>
+        <w:rPr>
+          <w:rFonts w:ascii="Times New Roman" w:eastAsiaTheme="minorEastAsia" w:hAnsi="Times New Roman" w:cs="Times New Roman"/>
+          <w:sz w:val="24"/>
+          <w:szCs w:val="24"/>
+        </w:rPr>
+        <w:t>Kesatuan</w:t>
+      </w:r>
+      <w:proofErr w:type="spellEnd"/>
+      <w:r>
+        <w:rPr>
+          <w:rFonts w:ascii="Times New Roman" w:eastAsiaTheme="minorEastAsia" w:hAnsi="Times New Roman" w:cs="Times New Roman"/>
+          <w:sz w:val="24"/>
+          <w:szCs w:val="24"/>
+        </w:rPr>
+        <w:t xml:space="preserve"> dan </w:t>
+      </w:r>
+      <w:proofErr w:type="spellStart"/>
+      <w:r>
+        <w:rPr>
+          <w:rFonts w:ascii="Times New Roman" w:eastAsiaTheme="minorEastAsia" w:hAnsi="Times New Roman" w:cs="Times New Roman"/>
+          <w:sz w:val="24"/>
+          <w:szCs w:val="24"/>
+        </w:rPr>
+        <w:t>Persatuan</w:t>
+      </w:r>
+      <w:proofErr w:type="spellEnd"/>
+      <w:r>
+        <w:rPr>
+          <w:rFonts w:ascii="Times New Roman" w:eastAsiaTheme="minorEastAsia" w:hAnsi="Times New Roman" w:cs="Times New Roman"/>
+          <w:sz w:val="24"/>
+          <w:szCs w:val="24"/>
+        </w:rPr>
+        <w:t xml:space="preserve"> </w:t>
+      </w:r>
+      <w:proofErr w:type="spellStart"/>
+      <w:r>
+        <w:rPr>
+          <w:rFonts w:ascii="Times New Roman" w:eastAsiaTheme="minorEastAsia" w:hAnsi="Times New Roman" w:cs="Times New Roman"/>
+          <w:sz w:val="24"/>
+          <w:szCs w:val="24"/>
+        </w:rPr>
+        <w:t>Keutuhan</w:t>
+      </w:r>
+      <w:proofErr w:type="spellEnd"/>
+      <w:r>
+        <w:rPr>
+          <w:rFonts w:ascii="Times New Roman" w:eastAsiaTheme="minorEastAsia" w:hAnsi="Times New Roman" w:cs="Times New Roman"/>
+          <w:sz w:val="24"/>
+          <w:szCs w:val="24"/>
+        </w:rPr>
+        <w:t xml:space="preserve"> </w:t>
+      </w:r>
+      <w:proofErr w:type="spellStart"/>
+      <w:r>
+        <w:rPr>
+          <w:rFonts w:ascii="Times New Roman" w:eastAsiaTheme="minorEastAsia" w:hAnsi="Times New Roman" w:cs="Times New Roman"/>
+          <w:sz w:val="24"/>
+          <w:szCs w:val="24"/>
+        </w:rPr>
+        <w:t>Bangsa</w:t>
+      </w:r>
+      <w:proofErr w:type="spellEnd"/>
+      <w:r>
+        <w:rPr>
+          <w:rFonts w:ascii="Times New Roman" w:eastAsiaTheme="minorEastAsia" w:hAnsi="Times New Roman" w:cs="Times New Roman"/>
+          <w:sz w:val="24"/>
+          <w:szCs w:val="24"/>
+        </w:rPr>
+        <w:t xml:space="preserve">. Jadi </w:t>
+      </w:r>
+      <w:proofErr w:type="spellStart"/>
+      <w:r>
+        <w:rPr>
+          <w:rFonts w:ascii="Times New Roman" w:eastAsiaTheme="minorEastAsia" w:hAnsi="Times New Roman" w:cs="Times New Roman"/>
+          <w:sz w:val="24"/>
+          <w:szCs w:val="24"/>
+        </w:rPr>
+        <w:t>kan</w:t>
+      </w:r>
+      <w:proofErr w:type="spellEnd"/>
+      <w:r>
+        <w:rPr>
+          <w:rFonts w:ascii="Times New Roman" w:eastAsiaTheme="minorEastAsia" w:hAnsi="Times New Roman" w:cs="Times New Roman"/>
+          <w:sz w:val="24"/>
+          <w:szCs w:val="24"/>
+        </w:rPr>
+        <w:t xml:space="preserve"> </w:t>
+      </w:r>
+      <w:proofErr w:type="spellStart"/>
+      <w:r>
+        <w:rPr>
+          <w:rFonts w:ascii="Times New Roman" w:eastAsiaTheme="minorEastAsia" w:hAnsi="Times New Roman" w:cs="Times New Roman"/>
+          <w:sz w:val="24"/>
+          <w:szCs w:val="24"/>
+        </w:rPr>
+        <w:t>derita</w:t>
+      </w:r>
+      <w:proofErr w:type="spellEnd"/>
+      <w:r>
+        <w:rPr>
+          <w:rFonts w:ascii="Times New Roman" w:eastAsiaTheme="minorEastAsia" w:hAnsi="Times New Roman" w:cs="Times New Roman"/>
+          <w:sz w:val="24"/>
+          <w:szCs w:val="24"/>
+        </w:rPr>
+        <w:t xml:space="preserve"> </w:t>
+      </w:r>
+      <w:proofErr w:type="spellStart"/>
+      <w:r>
+        <w:rPr>
+          <w:rFonts w:ascii="Times New Roman" w:eastAsiaTheme="minorEastAsia" w:hAnsi="Times New Roman" w:cs="Times New Roman"/>
+          <w:sz w:val="24"/>
+          <w:szCs w:val="24"/>
+        </w:rPr>
+        <w:t>ku</w:t>
+      </w:r>
+      <w:proofErr w:type="spellEnd"/>
+      <w:r>
+        <w:rPr>
+          <w:rFonts w:ascii="Times New Roman" w:eastAsiaTheme="minorEastAsia" w:hAnsi="Times New Roman" w:cs="Times New Roman"/>
+          <w:sz w:val="24"/>
+          <w:szCs w:val="24"/>
+        </w:rPr>
+        <w:t xml:space="preserve"> </w:t>
+      </w:r>
+      <w:proofErr w:type="spellStart"/>
+      <w:r>
+        <w:rPr>
+          <w:rFonts w:ascii="Times New Roman" w:eastAsiaTheme="minorEastAsia" w:hAnsi="Times New Roman" w:cs="Times New Roman"/>
+          <w:sz w:val="24"/>
+          <w:szCs w:val="24"/>
+        </w:rPr>
+        <w:t>ini</w:t>
+      </w:r>
+      <w:proofErr w:type="spellEnd"/>
+      <w:r>
+        <w:rPr>
+          <w:rFonts w:ascii="Times New Roman" w:eastAsiaTheme="minorEastAsia" w:hAnsi="Times New Roman" w:cs="Times New Roman"/>
+          <w:sz w:val="24"/>
+          <w:szCs w:val="24"/>
+        </w:rPr>
+        <w:t xml:space="preserve"> </w:t>
+      </w:r>
+      <w:proofErr w:type="spellStart"/>
+      <w:r>
+        <w:rPr>
+          <w:rFonts w:ascii="Times New Roman" w:eastAsiaTheme="minorEastAsia" w:hAnsi="Times New Roman" w:cs="Times New Roman"/>
+          <w:sz w:val="24"/>
+          <w:szCs w:val="24"/>
+        </w:rPr>
+        <w:t>sebagai</w:t>
+      </w:r>
+      <w:proofErr w:type="spellEnd"/>
+      <w:r>
+        <w:rPr>
+          <w:rFonts w:ascii="Times New Roman" w:eastAsiaTheme="minorEastAsia" w:hAnsi="Times New Roman" w:cs="Times New Roman"/>
+          <w:sz w:val="24"/>
+          <w:szCs w:val="24"/>
+        </w:rPr>
+        <w:t xml:space="preserve"> </w:t>
+      </w:r>
+      <w:proofErr w:type="spellStart"/>
+      <w:r>
+        <w:rPr>
+          <w:rFonts w:ascii="Times New Roman" w:eastAsiaTheme="minorEastAsia" w:hAnsi="Times New Roman" w:cs="Times New Roman"/>
+          <w:sz w:val="24"/>
+          <w:szCs w:val="24"/>
+        </w:rPr>
+        <w:t>Saksi</w:t>
+      </w:r>
+      <w:proofErr w:type="spellEnd"/>
+      <w:r>
+        <w:rPr>
+          <w:rFonts w:ascii="Times New Roman" w:eastAsiaTheme="minorEastAsia" w:hAnsi="Times New Roman" w:cs="Times New Roman"/>
+          <w:sz w:val="24"/>
+          <w:szCs w:val="24"/>
+        </w:rPr>
+        <w:t xml:space="preserve">. </w:t>
+      </w:r>
+      <w:proofErr w:type="spellStart"/>
+      <w:r>
+        <w:rPr>
+          <w:rFonts w:ascii="Times New Roman" w:eastAsiaTheme="minorEastAsia" w:hAnsi="Times New Roman" w:cs="Times New Roman"/>
+          <w:sz w:val="24"/>
+          <w:szCs w:val="24"/>
+        </w:rPr>
+        <w:t>Bahwa</w:t>
+      </w:r>
+      <w:proofErr w:type="spellEnd"/>
+      <w:r>
+        <w:rPr>
+          <w:rFonts w:ascii="Times New Roman" w:eastAsiaTheme="minorEastAsia" w:hAnsi="Times New Roman" w:cs="Times New Roman"/>
+          <w:sz w:val="24"/>
+          <w:szCs w:val="24"/>
+        </w:rPr>
+        <w:t xml:space="preserve"> </w:t>
+      </w:r>
+      <w:proofErr w:type="spellStart"/>
+      <w:r>
+        <w:rPr>
+          <w:rFonts w:ascii="Times New Roman" w:eastAsiaTheme="minorEastAsia" w:hAnsi="Times New Roman" w:cs="Times New Roman"/>
+          <w:sz w:val="24"/>
+          <w:szCs w:val="24"/>
+        </w:rPr>
+        <w:t>Kekuasaan</w:t>
+      </w:r>
+      <w:proofErr w:type="spellEnd"/>
+      <w:r>
+        <w:rPr>
+          <w:rFonts w:ascii="Times New Roman" w:eastAsiaTheme="minorEastAsia" w:hAnsi="Times New Roman" w:cs="Times New Roman"/>
+          <w:sz w:val="24"/>
+          <w:szCs w:val="24"/>
+        </w:rPr>
+        <w:t xml:space="preserve"> </w:t>
+      </w:r>
+      <w:proofErr w:type="spellStart"/>
+      <w:r>
+        <w:rPr>
+          <w:rFonts w:ascii="Times New Roman" w:eastAsiaTheme="minorEastAsia" w:hAnsi="Times New Roman" w:cs="Times New Roman"/>
+          <w:sz w:val="24"/>
+          <w:szCs w:val="24"/>
+        </w:rPr>
+        <w:t>Presiden</w:t>
+      </w:r>
+      <w:proofErr w:type="spellEnd"/>
+      <w:r>
+        <w:rPr>
+          <w:rFonts w:ascii="Times New Roman" w:eastAsiaTheme="minorEastAsia" w:hAnsi="Times New Roman" w:cs="Times New Roman"/>
+          <w:sz w:val="24"/>
+          <w:szCs w:val="24"/>
+        </w:rPr>
+        <w:t xml:space="preserve"> </w:t>
+      </w:r>
+      <w:proofErr w:type="spellStart"/>
+      <w:r>
+        <w:rPr>
+          <w:rFonts w:ascii="Times New Roman" w:eastAsiaTheme="minorEastAsia" w:hAnsi="Times New Roman" w:cs="Times New Roman"/>
+          <w:sz w:val="24"/>
+          <w:szCs w:val="24"/>
+        </w:rPr>
+        <w:t>sekalipun</w:t>
+      </w:r>
+      <w:proofErr w:type="spellEnd"/>
+      <w:r>
+        <w:rPr>
+          <w:rFonts w:ascii="Times New Roman" w:eastAsiaTheme="minorEastAsia" w:hAnsi="Times New Roman" w:cs="Times New Roman"/>
+          <w:sz w:val="24"/>
+          <w:szCs w:val="24"/>
+        </w:rPr>
+        <w:t xml:space="preserve"> </w:t>
+      </w:r>
+      <w:proofErr w:type="spellStart"/>
+      <w:r>
+        <w:rPr>
+          <w:rFonts w:ascii="Times New Roman" w:eastAsiaTheme="minorEastAsia" w:hAnsi="Times New Roman" w:cs="Times New Roman"/>
+          <w:sz w:val="24"/>
+          <w:szCs w:val="24"/>
+        </w:rPr>
+        <w:t>ada</w:t>
+      </w:r>
+      <w:proofErr w:type="spellEnd"/>
+      <w:r>
+        <w:rPr>
+          <w:rFonts w:ascii="Times New Roman" w:eastAsiaTheme="minorEastAsia" w:hAnsi="Times New Roman" w:cs="Times New Roman"/>
+          <w:sz w:val="24"/>
+          <w:szCs w:val="24"/>
+        </w:rPr>
+        <w:t xml:space="preserve"> batas </w:t>
+      </w:r>
+      <w:proofErr w:type="spellStart"/>
+      <w:r>
+        <w:rPr>
+          <w:rFonts w:ascii="Times New Roman" w:eastAsiaTheme="minorEastAsia" w:hAnsi="Times New Roman" w:cs="Times New Roman"/>
+          <w:sz w:val="24"/>
+          <w:szCs w:val="24"/>
+        </w:rPr>
+        <w:t>nya</w:t>
+      </w:r>
+      <w:proofErr w:type="spellEnd"/>
+      <w:r>
+        <w:rPr>
+          <w:rFonts w:ascii="Times New Roman" w:eastAsiaTheme="minorEastAsia" w:hAnsi="Times New Roman" w:cs="Times New Roman"/>
+          <w:sz w:val="24"/>
+          <w:szCs w:val="24"/>
+        </w:rPr>
+        <w:t xml:space="preserve">. Karena </w:t>
+      </w:r>
+      <w:proofErr w:type="spellStart"/>
+      <w:r>
+        <w:rPr>
+          <w:rFonts w:ascii="Times New Roman" w:eastAsiaTheme="minorEastAsia" w:hAnsi="Times New Roman" w:cs="Times New Roman"/>
+          <w:sz w:val="24"/>
+          <w:szCs w:val="24"/>
+        </w:rPr>
+        <w:t>Kekuasaan</w:t>
+      </w:r>
+      <w:proofErr w:type="spellEnd"/>
+      <w:r>
+        <w:rPr>
+          <w:rFonts w:ascii="Times New Roman" w:eastAsiaTheme="minorEastAsia" w:hAnsi="Times New Roman" w:cs="Times New Roman"/>
+          <w:sz w:val="24"/>
+          <w:szCs w:val="24"/>
+        </w:rPr>
+        <w:t xml:space="preserve"> </w:t>
+      </w:r>
+      <w:proofErr w:type="spellStart"/>
+      <w:r>
+        <w:rPr>
+          <w:rFonts w:ascii="Times New Roman" w:eastAsiaTheme="minorEastAsia" w:hAnsi="Times New Roman" w:cs="Times New Roman"/>
+          <w:sz w:val="24"/>
+          <w:szCs w:val="24"/>
+        </w:rPr>
         <w:t>adalah</w:t>
       </w:r>
       <w:proofErr w:type="spellEnd"/>
@@ -12221,7 +14303,7 @@
           <w:sz w:val="24"/>
           <w:szCs w:val="24"/>
         </w:rPr>
-        <w:t>Sejata</w:t>
+        <w:t>Langsung</w:t>
       </w:r>
       <w:proofErr w:type="spellEnd"/>
       <w:r>
@@ -12239,7 +14321,7 @@
           <w:sz w:val="24"/>
           <w:szCs w:val="24"/>
         </w:rPr>
-        <w:t>terkuat</w:t>
+        <w:t>dari</w:t>
       </w:r>
       <w:proofErr w:type="spellEnd"/>
       <w:r>
@@ -12257,7 +14339,7 @@
           <w:sz w:val="24"/>
           <w:szCs w:val="24"/>
         </w:rPr>
-        <w:t>untuk</w:t>
+        <w:t>Tangan</w:t>
       </w:r>
       <w:proofErr w:type="spellEnd"/>
       <w:r>
@@ -12266,6 +14348,42 @@
           <w:sz w:val="24"/>
           <w:szCs w:val="24"/>
         </w:rPr>
+        <w:t xml:space="preserve"> Rakyat, dan </w:t>
+      </w:r>
+      <w:proofErr w:type="spellStart"/>
+      <w:r>
+        <w:rPr>
+          <w:rFonts w:ascii="Times New Roman" w:eastAsiaTheme="minorEastAsia" w:hAnsi="Times New Roman" w:cs="Times New Roman"/>
+          <w:sz w:val="24"/>
+          <w:szCs w:val="24"/>
+        </w:rPr>
+        <w:t>Kekuasaan</w:t>
+      </w:r>
+      <w:proofErr w:type="spellEnd"/>
+      <w:r>
+        <w:rPr>
+          <w:rFonts w:ascii="Times New Roman" w:eastAsiaTheme="minorEastAsia" w:hAnsi="Times New Roman" w:cs="Times New Roman"/>
+          <w:sz w:val="24"/>
+          <w:szCs w:val="24"/>
+        </w:rPr>
+        <w:t xml:space="preserve"> di </w:t>
+      </w:r>
+      <w:proofErr w:type="spellStart"/>
+      <w:r>
+        <w:rPr>
+          <w:rFonts w:ascii="Times New Roman" w:eastAsiaTheme="minorEastAsia" w:hAnsi="Times New Roman" w:cs="Times New Roman"/>
+          <w:sz w:val="24"/>
+          <w:szCs w:val="24"/>
+        </w:rPr>
+        <w:t>atas</w:t>
+      </w:r>
+      <w:proofErr w:type="spellEnd"/>
+      <w:r>
+        <w:rPr>
+          <w:rFonts w:ascii="Times New Roman" w:eastAsiaTheme="minorEastAsia" w:hAnsi="Times New Roman" w:cs="Times New Roman"/>
+          <w:sz w:val="24"/>
+          <w:szCs w:val="24"/>
+        </w:rPr>
         <w:t xml:space="preserve"> </w:t>
       </w:r>
       <w:proofErr w:type="spellStart"/>
@@ -12275,7 +14393,7 @@
           <w:sz w:val="24"/>
           <w:szCs w:val="24"/>
         </w:rPr>
-        <w:t>melawan</w:t>
+        <w:t>segala</w:t>
       </w:r>
       <w:proofErr w:type="spellEnd"/>
       <w:r>
@@ -12293,47 +14411,16 @@
           <w:sz w:val="24"/>
           <w:szCs w:val="24"/>
         </w:rPr>
-        <w:t>kemiskinan</w:t>
+        <w:t>nya</w:t>
       </w:r>
       <w:proofErr w:type="spellEnd"/>
-      <w:proofErr w:type="gramStart"/>
-      <w:r>
-        <w:rPr>
-          <w:rFonts w:ascii="Times New Roman" w:eastAsiaTheme="minorEastAsia" w:hAnsi="Times New Roman" w:cs="Times New Roman"/>
-          <w:sz w:val="24"/>
-          <w:szCs w:val="24"/>
-        </w:rPr>
-        <w:t>. ”</w:t>
-      </w:r>
-      <w:proofErr w:type="gramEnd"/>
-    </w:p>
-    <w:p>
-      <w:pPr>
-        <w:spacing w:line="360" w:lineRule="auto"/>
-        <w:jc w:val="center"/>
-        <w:rPr>
-          <w:rFonts w:ascii="Times New Roman" w:eastAsiaTheme="minorEastAsia" w:hAnsi="Times New Roman" w:cs="Times New Roman"/>
-          <w:sz w:val="24"/>
-          <w:szCs w:val="24"/>
-        </w:rPr>
-      </w:pPr>
-      <w:proofErr w:type="gramStart"/>
-      <w:r>
-        <w:rPr>
-          <w:rFonts w:ascii="Times New Roman" w:eastAsiaTheme="minorEastAsia" w:hAnsi="Times New Roman" w:cs="Times New Roman"/>
-          <w:sz w:val="24"/>
-          <w:szCs w:val="24"/>
-        </w:rPr>
-        <w:t>Founder :</w:t>
-      </w:r>
-      <w:proofErr w:type="gramEnd"/>
-      <w:r>
-        <w:rPr>
-          <w:rFonts w:ascii="Times New Roman" w:eastAsiaTheme="minorEastAsia" w:hAnsi="Times New Roman" w:cs="Times New Roman"/>
-          <w:sz w:val="24"/>
-          <w:szCs w:val="24"/>
-        </w:rPr>
-        <w:t xml:space="preserve"> BeruangLaut.ID (Samuel </w:t>
+      <w:r>
+        <w:rPr>
+          <w:rFonts w:ascii="Times New Roman" w:eastAsiaTheme="minorEastAsia" w:hAnsi="Times New Roman" w:cs="Times New Roman"/>
+          <w:sz w:val="24"/>
+          <w:szCs w:val="24"/>
+        </w:rPr>
+        <w:t xml:space="preserve"> </w:t>
       </w:r>
       <w:proofErr w:type="spellStart"/>
       <w:r>
@@ -12342,7 +14429,7 @@
           <w:sz w:val="24"/>
           <w:szCs w:val="24"/>
         </w:rPr>
-        <w:t>Hasiholan</w:t>
+        <w:t>adalah</w:t>
       </w:r>
       <w:proofErr w:type="spellEnd"/>
       <w:r>
@@ -12351,26 +14438,7 @@
           <w:sz w:val="24"/>
           <w:szCs w:val="24"/>
         </w:rPr>
-        <w:t xml:space="preserve"> Omega, S. Tr. T. )</w:t>
-      </w:r>
-    </w:p>
-    <w:p>
-      <w:pPr>
-        <w:spacing w:line="360" w:lineRule="auto"/>
-        <w:jc w:val="center"/>
-        <w:rPr>
-          <w:rFonts w:ascii="Times New Roman" w:eastAsiaTheme="minorEastAsia" w:hAnsi="Times New Roman" w:cs="Times New Roman"/>
-          <w:sz w:val="24"/>
-          <w:szCs w:val="24"/>
-        </w:rPr>
-      </w:pPr>
-      <w:r>
-        <w:rPr>
-          <w:rFonts w:ascii="Times New Roman" w:eastAsiaTheme="minorEastAsia" w:hAnsi="Times New Roman" w:cs="Times New Roman"/>
-          <w:sz w:val="24"/>
-          <w:szCs w:val="24"/>
-        </w:rPr>
-        <w:t xml:space="preserve">~ Samuel </w:t>
+        <w:t xml:space="preserve"> </w:t>
       </w:r>
       <w:proofErr w:type="spellStart"/>
       <w:r>
@@ -12379,7 +14447,7 @@
           <w:sz w:val="24"/>
           <w:szCs w:val="24"/>
         </w:rPr>
-        <w:t>Hasiholan</w:t>
+        <w:t>Kekuasaan</w:t>
       </w:r>
       <w:proofErr w:type="spellEnd"/>
       <w:r>
@@ -12388,26 +14456,7 @@
           <w:sz w:val="24"/>
           <w:szCs w:val="24"/>
         </w:rPr>
-        <w:t xml:space="preserve"> Omega Purba, S. Tr. T. ~</w:t>
-      </w:r>
-    </w:p>
-    <w:p>
-      <w:pPr>
-        <w:spacing w:line="360" w:lineRule="auto"/>
-        <w:jc w:val="center"/>
-        <w:rPr>
-          <w:rFonts w:ascii="Times New Roman" w:eastAsiaTheme="minorEastAsia" w:hAnsi="Times New Roman" w:cs="Times New Roman"/>
-          <w:sz w:val="24"/>
-          <w:szCs w:val="24"/>
-        </w:rPr>
-      </w:pPr>
-      <w:r>
-        <w:rPr>
-          <w:rFonts w:ascii="Times New Roman" w:eastAsiaTheme="minorEastAsia" w:hAnsi="Times New Roman" w:cs="Times New Roman"/>
-          <w:sz w:val="24"/>
-          <w:szCs w:val="24"/>
-        </w:rPr>
-        <w:t xml:space="preserve">Bachelor of </w:t>
+        <w:t xml:space="preserve"> </w:t>
       </w:r>
       <w:proofErr w:type="spellStart"/>
       <w:r>
@@ -12416,7 +14465,7 @@
           <w:sz w:val="24"/>
           <w:szCs w:val="24"/>
         </w:rPr>
-        <w:t>Robotic’s</w:t>
+        <w:t>Tuhan</w:t>
       </w:r>
       <w:proofErr w:type="spellEnd"/>
       <w:r>
@@ -12425,2085 +14474,7 @@
           <w:sz w:val="24"/>
           <w:szCs w:val="24"/>
         </w:rPr>
-        <w:t xml:space="preserve"> Technology and </w:t>
-      </w:r>
-      <w:proofErr w:type="spellStart"/>
-      <w:r>
-        <w:rPr>
-          <w:rFonts w:ascii="Times New Roman" w:eastAsiaTheme="minorEastAsia" w:hAnsi="Times New Roman" w:cs="Times New Roman"/>
-          <w:sz w:val="24"/>
-          <w:szCs w:val="24"/>
-        </w:rPr>
-        <w:t>Artificial’s</w:t>
-      </w:r>
-      <w:proofErr w:type="spellEnd"/>
-      <w:r>
-        <w:rPr>
-          <w:rFonts w:ascii="Times New Roman" w:eastAsiaTheme="minorEastAsia" w:hAnsi="Times New Roman" w:cs="Times New Roman"/>
-          <w:sz w:val="24"/>
-          <w:szCs w:val="24"/>
-        </w:rPr>
-        <w:t xml:space="preserve"> Intelligent</w:t>
-      </w:r>
-    </w:p>
-    <w:p>
-      <w:pPr>
-        <w:spacing w:line="360" w:lineRule="auto"/>
-        <w:jc w:val="center"/>
-        <w:rPr>
-          <w:rFonts w:ascii="Times New Roman" w:eastAsiaTheme="minorEastAsia" w:hAnsi="Times New Roman" w:cs="Times New Roman"/>
-          <w:sz w:val="24"/>
-          <w:szCs w:val="24"/>
-        </w:rPr>
-      </w:pPr>
-      <w:proofErr w:type="gramStart"/>
-      <w:r>
-        <w:rPr>
-          <w:rFonts w:ascii="Times New Roman" w:eastAsiaTheme="minorEastAsia" w:hAnsi="Times New Roman" w:cs="Times New Roman"/>
-          <w:sz w:val="24"/>
-          <w:szCs w:val="24"/>
-        </w:rPr>
-        <w:t xml:space="preserve">[“ </w:t>
-      </w:r>
-      <w:proofErr w:type="spellStart"/>
-      <w:r>
-        <w:rPr>
-          <w:rFonts w:ascii="Times New Roman" w:eastAsiaTheme="minorEastAsia" w:hAnsi="Times New Roman" w:cs="Times New Roman"/>
-          <w:sz w:val="24"/>
-          <w:szCs w:val="24"/>
-        </w:rPr>
-        <w:t>Politeknik</w:t>
-      </w:r>
-      <w:proofErr w:type="spellEnd"/>
-      <w:proofErr w:type="gramEnd"/>
-      <w:r>
-        <w:rPr>
-          <w:rFonts w:ascii="Times New Roman" w:eastAsiaTheme="minorEastAsia" w:hAnsi="Times New Roman" w:cs="Times New Roman"/>
-          <w:sz w:val="24"/>
-          <w:szCs w:val="24"/>
-        </w:rPr>
-        <w:t xml:space="preserve"> Negeri </w:t>
-      </w:r>
-      <w:proofErr w:type="spellStart"/>
-      <w:r>
-        <w:rPr>
-          <w:rFonts w:ascii="Times New Roman" w:eastAsiaTheme="minorEastAsia" w:hAnsi="Times New Roman" w:cs="Times New Roman"/>
-          <w:sz w:val="24"/>
-          <w:szCs w:val="24"/>
-        </w:rPr>
-        <w:t>Batam</w:t>
-      </w:r>
-      <w:proofErr w:type="spellEnd"/>
-      <w:r>
-        <w:rPr>
-          <w:rFonts w:ascii="Times New Roman" w:eastAsiaTheme="minorEastAsia" w:hAnsi="Times New Roman" w:cs="Times New Roman"/>
-          <w:sz w:val="24"/>
-          <w:szCs w:val="24"/>
-        </w:rPr>
-        <w:t xml:space="preserve"> for International Future ”]</w:t>
-      </w:r>
-    </w:p>
-    <w:p>
-      <w:pPr>
-        <w:spacing w:line="360" w:lineRule="auto"/>
-        <w:jc w:val="center"/>
-        <w:rPr>
-          <w:rFonts w:ascii="Times New Roman" w:eastAsiaTheme="minorEastAsia" w:hAnsi="Times New Roman" w:cs="Times New Roman"/>
-          <w:sz w:val="24"/>
-          <w:szCs w:val="24"/>
-        </w:rPr>
-      </w:pPr>
-      <w:r>
-        <w:rPr>
-          <w:rFonts w:ascii="Times New Roman" w:eastAsiaTheme="minorEastAsia" w:hAnsi="Times New Roman" w:cs="Times New Roman"/>
-          <w:sz w:val="24"/>
-          <w:szCs w:val="24"/>
-        </w:rPr>
-        <w:t>#SAVEACEH</w:t>
-      </w:r>
-    </w:p>
-    <w:p>
-      <w:pPr>
-        <w:spacing w:line="360" w:lineRule="auto"/>
-        <w:jc w:val="center"/>
-        <w:rPr>
-          <w:rFonts w:ascii="Times New Roman" w:eastAsiaTheme="minorEastAsia" w:hAnsi="Times New Roman" w:cs="Times New Roman"/>
-          <w:sz w:val="24"/>
-          <w:szCs w:val="24"/>
-        </w:rPr>
-      </w:pPr>
-      <w:r>
-        <w:rPr>
-          <w:rFonts w:ascii="Times New Roman" w:eastAsiaTheme="minorEastAsia" w:hAnsi="Times New Roman" w:cs="Times New Roman"/>
-          <w:sz w:val="24"/>
-          <w:szCs w:val="24"/>
-        </w:rPr>
-        <w:t>#SAVEMEDAN</w:t>
-      </w:r>
-    </w:p>
-    <w:p>
-      <w:pPr>
-        <w:spacing w:line="360" w:lineRule="auto"/>
-        <w:jc w:val="center"/>
-        <w:rPr>
-          <w:rFonts w:ascii="Times New Roman" w:eastAsiaTheme="minorEastAsia" w:hAnsi="Times New Roman" w:cs="Times New Roman"/>
-          <w:sz w:val="24"/>
-          <w:szCs w:val="24"/>
-        </w:rPr>
-      </w:pPr>
-      <w:r>
-        <w:rPr>
-          <w:rFonts w:ascii="Times New Roman" w:eastAsiaTheme="minorEastAsia" w:hAnsi="Times New Roman" w:cs="Times New Roman"/>
-          <w:sz w:val="24"/>
-          <w:szCs w:val="24"/>
-        </w:rPr>
-        <w:t>#SAVEPADANG</w:t>
-      </w:r>
-    </w:p>
-    <w:p>
-      <w:pPr>
-        <w:spacing w:line="360" w:lineRule="auto"/>
-        <w:jc w:val="center"/>
-        <w:rPr>
-          <w:rFonts w:ascii="Times New Roman" w:eastAsiaTheme="minorEastAsia" w:hAnsi="Times New Roman" w:cs="Times New Roman"/>
-          <w:sz w:val="24"/>
-          <w:szCs w:val="24"/>
-        </w:rPr>
-      </w:pPr>
-      <w:r>
-        <w:rPr>
-          <w:rFonts w:ascii="Times New Roman" w:eastAsiaTheme="minorEastAsia" w:hAnsi="Times New Roman" w:cs="Times New Roman"/>
-          <w:sz w:val="24"/>
-          <w:szCs w:val="24"/>
-        </w:rPr>
-        <w:t>#SAVEINDONESIA</w:t>
-      </w:r>
-    </w:p>
-    <w:p>
-      <w:pPr>
-        <w:spacing w:line="360" w:lineRule="auto"/>
-        <w:jc w:val="center"/>
-        <w:rPr>
-          <w:rFonts w:ascii="Times New Roman" w:eastAsiaTheme="minorEastAsia" w:hAnsi="Times New Roman" w:cs="Times New Roman"/>
-          <w:sz w:val="24"/>
-          <w:szCs w:val="24"/>
-        </w:rPr>
-      </w:pPr>
-      <w:r>
-        <w:rPr>
-          <w:rFonts w:ascii="Times New Roman" w:eastAsiaTheme="minorEastAsia" w:hAnsi="Times New Roman" w:cs="Times New Roman"/>
-          <w:sz w:val="24"/>
-          <w:szCs w:val="24"/>
-        </w:rPr>
-        <w:t>#NOBLESNOINDONESIANYES</w:t>
-      </w:r>
-    </w:p>
-    <w:p>
-      <w:pPr>
-        <w:spacing w:line="360" w:lineRule="auto"/>
-        <w:jc w:val="center"/>
-        <w:rPr>
-          <w:rFonts w:ascii="Times New Roman" w:eastAsiaTheme="minorEastAsia" w:hAnsi="Times New Roman" w:cs="Times New Roman"/>
-          <w:sz w:val="24"/>
-          <w:szCs w:val="24"/>
-        </w:rPr>
-      </w:pPr>
-      <w:r>
-        <w:rPr>
-          <w:rFonts w:ascii="Times New Roman" w:eastAsiaTheme="minorEastAsia" w:hAnsi="Times New Roman" w:cs="Times New Roman"/>
-          <w:sz w:val="24"/>
-          <w:szCs w:val="24"/>
-        </w:rPr>
-        <w:t>#HIDUPMAHASISWA</w:t>
-      </w:r>
-    </w:p>
-    <w:p>
-      <w:pPr>
-        <w:spacing w:line="360" w:lineRule="auto"/>
-        <w:jc w:val="center"/>
-        <w:rPr>
-          <w:rFonts w:ascii="Times New Roman" w:eastAsiaTheme="minorEastAsia" w:hAnsi="Times New Roman" w:cs="Times New Roman"/>
-          <w:sz w:val="24"/>
-          <w:szCs w:val="24"/>
-        </w:rPr>
-      </w:pPr>
-      <w:r>
-        <w:rPr>
-          <w:rFonts w:ascii="Times New Roman" w:eastAsiaTheme="minorEastAsia" w:hAnsi="Times New Roman" w:cs="Times New Roman"/>
-          <w:sz w:val="24"/>
-          <w:szCs w:val="24"/>
-        </w:rPr>
-        <w:t>#HIDUPRAKYATINDONESIA</w:t>
-      </w:r>
-    </w:p>
-    <w:p>
-      <w:pPr>
-        <w:spacing w:line="360" w:lineRule="auto"/>
-        <w:jc w:val="center"/>
-        <w:rPr>
-          <w:rFonts w:ascii="Times New Roman" w:eastAsiaTheme="minorEastAsia" w:hAnsi="Times New Roman" w:cs="Times New Roman"/>
-          <w:sz w:val="24"/>
-          <w:szCs w:val="24"/>
-        </w:rPr>
-      </w:pPr>
-      <w:r>
-        <w:rPr>
-          <w:rFonts w:ascii="Times New Roman" w:eastAsiaTheme="minorEastAsia" w:hAnsi="Times New Roman" w:cs="Times New Roman"/>
-          <w:sz w:val="24"/>
-          <w:szCs w:val="24"/>
-        </w:rPr>
-        <w:t>#HIDUPWANGSANUSANTARA</w:t>
-      </w:r>
-    </w:p>
-    <w:p>
-      <w:pPr>
-        <w:spacing w:line="360" w:lineRule="auto"/>
-        <w:jc w:val="center"/>
-        <w:rPr>
-          <w:rFonts w:ascii="Times New Roman" w:eastAsiaTheme="minorEastAsia" w:hAnsi="Times New Roman" w:cs="Times New Roman"/>
-          <w:sz w:val="24"/>
-          <w:szCs w:val="24"/>
-        </w:rPr>
-      </w:pPr>
-      <w:r>
-        <w:rPr>
-          <w:rFonts w:ascii="Times New Roman" w:eastAsiaTheme="minorEastAsia" w:hAnsi="Times New Roman" w:cs="Times New Roman"/>
-          <w:sz w:val="24"/>
-          <w:szCs w:val="24"/>
-        </w:rPr>
-        <w:t>#BHINEKATUNGGALIKA</w:t>
-      </w:r>
-    </w:p>
-    <w:p>
-      <w:pPr>
-        <w:spacing w:line="360" w:lineRule="auto"/>
-        <w:jc w:val="center"/>
-        <w:rPr>
-          <w:rFonts w:ascii="Times New Roman" w:eastAsiaTheme="minorEastAsia" w:hAnsi="Times New Roman" w:cs="Times New Roman"/>
-          <w:sz w:val="24"/>
-          <w:szCs w:val="24"/>
-        </w:rPr>
-      </w:pPr>
-      <w:bookmarkStart w:id="0" w:name="_Hlk216673243"/>
-    </w:p>
-    <w:p>
-      <w:pPr>
-        <w:spacing w:line="360" w:lineRule="auto"/>
-        <w:jc w:val="center"/>
-        <w:rPr>
-          <w:rFonts w:ascii="Times New Roman" w:eastAsiaTheme="minorEastAsia" w:hAnsi="Times New Roman" w:cs="Times New Roman"/>
-          <w:sz w:val="24"/>
-          <w:szCs w:val="24"/>
-        </w:rPr>
-      </w:pPr>
-      <w:r>
-        <w:rPr>
-          <w:rFonts w:ascii="Times New Roman" w:eastAsiaTheme="minorEastAsia" w:hAnsi="Times New Roman" w:cs="Times New Roman"/>
-          <w:sz w:val="24"/>
-          <w:szCs w:val="24"/>
-        </w:rPr>
-        <w:t xml:space="preserve">~ </w:t>
-      </w:r>
-      <w:proofErr w:type="spellStart"/>
-      <w:r>
-        <w:rPr>
-          <w:rFonts w:ascii="Times New Roman" w:eastAsiaTheme="minorEastAsia" w:hAnsi="Times New Roman" w:cs="Times New Roman"/>
-          <w:sz w:val="24"/>
-          <w:szCs w:val="24"/>
-        </w:rPr>
-        <w:t>Saudara</w:t>
-      </w:r>
-      <w:proofErr w:type="spellEnd"/>
-      <w:r>
-        <w:rPr>
-          <w:rFonts w:ascii="Times New Roman" w:eastAsiaTheme="minorEastAsia" w:hAnsi="Times New Roman" w:cs="Times New Roman"/>
-          <w:sz w:val="24"/>
-          <w:szCs w:val="24"/>
-        </w:rPr>
-        <w:t xml:space="preserve"> – </w:t>
-      </w:r>
-      <w:proofErr w:type="spellStart"/>
-      <w:r>
-        <w:rPr>
-          <w:rFonts w:ascii="Times New Roman" w:eastAsiaTheme="minorEastAsia" w:hAnsi="Times New Roman" w:cs="Times New Roman"/>
-          <w:sz w:val="24"/>
-          <w:szCs w:val="24"/>
-        </w:rPr>
-        <w:t>saudara</w:t>
-      </w:r>
-      <w:proofErr w:type="spellEnd"/>
-      <w:r>
-        <w:rPr>
-          <w:rFonts w:ascii="Times New Roman" w:eastAsiaTheme="minorEastAsia" w:hAnsi="Times New Roman" w:cs="Times New Roman"/>
-          <w:sz w:val="24"/>
-          <w:szCs w:val="24"/>
-        </w:rPr>
-        <w:t xml:space="preserve"> </w:t>
-      </w:r>
-      <w:proofErr w:type="spellStart"/>
-      <w:r>
-        <w:rPr>
-          <w:rFonts w:ascii="Times New Roman" w:eastAsiaTheme="minorEastAsia" w:hAnsi="Times New Roman" w:cs="Times New Roman"/>
-          <w:sz w:val="24"/>
-          <w:szCs w:val="24"/>
-        </w:rPr>
-        <w:t>Sebangsa</w:t>
-      </w:r>
-      <w:proofErr w:type="spellEnd"/>
-      <w:r>
-        <w:rPr>
-          <w:rFonts w:ascii="Times New Roman" w:eastAsiaTheme="minorEastAsia" w:hAnsi="Times New Roman" w:cs="Times New Roman"/>
-          <w:sz w:val="24"/>
-          <w:szCs w:val="24"/>
-        </w:rPr>
-        <w:t xml:space="preserve"> dan se-Tanah Air. </w:t>
-      </w:r>
-      <w:proofErr w:type="spellStart"/>
-      <w:r>
-        <w:rPr>
-          <w:rFonts w:ascii="Times New Roman" w:eastAsiaTheme="minorEastAsia" w:hAnsi="Times New Roman" w:cs="Times New Roman"/>
-          <w:sz w:val="24"/>
-          <w:szCs w:val="24"/>
-        </w:rPr>
-        <w:t>Kalau</w:t>
-      </w:r>
-      <w:proofErr w:type="spellEnd"/>
-      <w:r>
-        <w:rPr>
-          <w:rFonts w:ascii="Times New Roman" w:eastAsiaTheme="minorEastAsia" w:hAnsi="Times New Roman" w:cs="Times New Roman"/>
-          <w:sz w:val="24"/>
-          <w:szCs w:val="24"/>
-        </w:rPr>
-        <w:t xml:space="preserve"> </w:t>
-      </w:r>
-      <w:proofErr w:type="spellStart"/>
-      <w:r>
-        <w:rPr>
-          <w:rFonts w:ascii="Times New Roman" w:eastAsiaTheme="minorEastAsia" w:hAnsi="Times New Roman" w:cs="Times New Roman"/>
-          <w:sz w:val="24"/>
-          <w:szCs w:val="24"/>
-        </w:rPr>
-        <w:t>jadi</w:t>
-      </w:r>
-      <w:proofErr w:type="spellEnd"/>
-      <w:r>
-        <w:rPr>
-          <w:rFonts w:ascii="Times New Roman" w:eastAsiaTheme="minorEastAsia" w:hAnsi="Times New Roman" w:cs="Times New Roman"/>
-          <w:sz w:val="24"/>
-          <w:szCs w:val="24"/>
-        </w:rPr>
-        <w:t xml:space="preserve"> Hindu, </w:t>
-      </w:r>
-      <w:proofErr w:type="spellStart"/>
-      <w:r>
-        <w:rPr>
-          <w:rFonts w:ascii="Times New Roman" w:eastAsiaTheme="minorEastAsia" w:hAnsi="Times New Roman" w:cs="Times New Roman"/>
-          <w:sz w:val="24"/>
-          <w:szCs w:val="24"/>
-        </w:rPr>
-        <w:t>jangan</w:t>
-      </w:r>
-      <w:proofErr w:type="spellEnd"/>
-      <w:r>
-        <w:rPr>
-          <w:rFonts w:ascii="Times New Roman" w:eastAsiaTheme="minorEastAsia" w:hAnsi="Times New Roman" w:cs="Times New Roman"/>
-          <w:sz w:val="24"/>
-          <w:szCs w:val="24"/>
-        </w:rPr>
-        <w:t xml:space="preserve"> </w:t>
-      </w:r>
-      <w:proofErr w:type="spellStart"/>
-      <w:r>
-        <w:rPr>
-          <w:rFonts w:ascii="Times New Roman" w:eastAsiaTheme="minorEastAsia" w:hAnsi="Times New Roman" w:cs="Times New Roman"/>
-          <w:sz w:val="24"/>
-          <w:szCs w:val="24"/>
-        </w:rPr>
-        <w:t>jadi</w:t>
-      </w:r>
-      <w:proofErr w:type="spellEnd"/>
-      <w:r>
-        <w:rPr>
-          <w:rFonts w:ascii="Times New Roman" w:eastAsiaTheme="minorEastAsia" w:hAnsi="Times New Roman" w:cs="Times New Roman"/>
-          <w:sz w:val="24"/>
-          <w:szCs w:val="24"/>
-        </w:rPr>
-        <w:t xml:space="preserve"> orang India. </w:t>
-      </w:r>
-      <w:proofErr w:type="spellStart"/>
-      <w:r>
-        <w:rPr>
-          <w:rFonts w:ascii="Times New Roman" w:eastAsiaTheme="minorEastAsia" w:hAnsi="Times New Roman" w:cs="Times New Roman"/>
-          <w:sz w:val="24"/>
-          <w:szCs w:val="24"/>
-        </w:rPr>
-        <w:t>Kalau</w:t>
-      </w:r>
-      <w:proofErr w:type="spellEnd"/>
-      <w:r>
-        <w:rPr>
-          <w:rFonts w:ascii="Times New Roman" w:eastAsiaTheme="minorEastAsia" w:hAnsi="Times New Roman" w:cs="Times New Roman"/>
-          <w:sz w:val="24"/>
-          <w:szCs w:val="24"/>
-        </w:rPr>
-        <w:t xml:space="preserve"> </w:t>
-      </w:r>
-      <w:proofErr w:type="spellStart"/>
-      <w:r>
-        <w:rPr>
-          <w:rFonts w:ascii="Times New Roman" w:eastAsiaTheme="minorEastAsia" w:hAnsi="Times New Roman" w:cs="Times New Roman"/>
-          <w:sz w:val="24"/>
-          <w:szCs w:val="24"/>
-        </w:rPr>
-        <w:t>jadi</w:t>
-      </w:r>
-      <w:proofErr w:type="spellEnd"/>
-      <w:r>
-        <w:rPr>
-          <w:rFonts w:ascii="Times New Roman" w:eastAsiaTheme="minorEastAsia" w:hAnsi="Times New Roman" w:cs="Times New Roman"/>
-          <w:sz w:val="24"/>
-          <w:szCs w:val="24"/>
-        </w:rPr>
-        <w:t xml:space="preserve"> Islam, </w:t>
-      </w:r>
-      <w:proofErr w:type="spellStart"/>
-      <w:r>
-        <w:rPr>
-          <w:rFonts w:ascii="Times New Roman" w:eastAsiaTheme="minorEastAsia" w:hAnsi="Times New Roman" w:cs="Times New Roman"/>
-          <w:sz w:val="24"/>
-          <w:szCs w:val="24"/>
-        </w:rPr>
-        <w:t>jangan</w:t>
-      </w:r>
-      <w:proofErr w:type="spellEnd"/>
-      <w:r>
-        <w:rPr>
-          <w:rFonts w:ascii="Times New Roman" w:eastAsiaTheme="minorEastAsia" w:hAnsi="Times New Roman" w:cs="Times New Roman"/>
-          <w:sz w:val="24"/>
-          <w:szCs w:val="24"/>
-        </w:rPr>
-        <w:t xml:space="preserve"> </w:t>
-      </w:r>
-      <w:proofErr w:type="spellStart"/>
-      <w:r>
-        <w:rPr>
-          <w:rFonts w:ascii="Times New Roman" w:eastAsiaTheme="minorEastAsia" w:hAnsi="Times New Roman" w:cs="Times New Roman"/>
-          <w:sz w:val="24"/>
-          <w:szCs w:val="24"/>
-        </w:rPr>
-        <w:t>jadi</w:t>
-      </w:r>
-      <w:proofErr w:type="spellEnd"/>
-      <w:r>
-        <w:rPr>
-          <w:rFonts w:ascii="Times New Roman" w:eastAsiaTheme="minorEastAsia" w:hAnsi="Times New Roman" w:cs="Times New Roman"/>
-          <w:sz w:val="24"/>
-          <w:szCs w:val="24"/>
-        </w:rPr>
-        <w:t xml:space="preserve"> orang Arab. </w:t>
-      </w:r>
-      <w:proofErr w:type="spellStart"/>
-      <w:r>
-        <w:rPr>
-          <w:rFonts w:ascii="Times New Roman" w:eastAsiaTheme="minorEastAsia" w:hAnsi="Times New Roman" w:cs="Times New Roman"/>
-          <w:sz w:val="24"/>
-          <w:szCs w:val="24"/>
-        </w:rPr>
-        <w:t>Kalau</w:t>
-      </w:r>
-      <w:proofErr w:type="spellEnd"/>
-      <w:r>
-        <w:rPr>
-          <w:rFonts w:ascii="Times New Roman" w:eastAsiaTheme="minorEastAsia" w:hAnsi="Times New Roman" w:cs="Times New Roman"/>
-          <w:sz w:val="24"/>
-          <w:szCs w:val="24"/>
-        </w:rPr>
-        <w:t xml:space="preserve"> </w:t>
-      </w:r>
-      <w:proofErr w:type="spellStart"/>
-      <w:r>
-        <w:rPr>
-          <w:rFonts w:ascii="Times New Roman" w:eastAsiaTheme="minorEastAsia" w:hAnsi="Times New Roman" w:cs="Times New Roman"/>
-          <w:sz w:val="24"/>
-          <w:szCs w:val="24"/>
-        </w:rPr>
-        <w:t>jadi</w:t>
-      </w:r>
-      <w:proofErr w:type="spellEnd"/>
-      <w:r>
-        <w:rPr>
-          <w:rFonts w:ascii="Times New Roman" w:eastAsiaTheme="minorEastAsia" w:hAnsi="Times New Roman" w:cs="Times New Roman"/>
-          <w:sz w:val="24"/>
-          <w:szCs w:val="24"/>
-        </w:rPr>
-        <w:t xml:space="preserve"> Kristen, </w:t>
-      </w:r>
-      <w:proofErr w:type="spellStart"/>
-      <w:r>
-        <w:rPr>
-          <w:rFonts w:ascii="Times New Roman" w:eastAsiaTheme="minorEastAsia" w:hAnsi="Times New Roman" w:cs="Times New Roman"/>
-          <w:sz w:val="24"/>
-          <w:szCs w:val="24"/>
-        </w:rPr>
-        <w:t>jangan</w:t>
-      </w:r>
-      <w:proofErr w:type="spellEnd"/>
-      <w:r>
-        <w:rPr>
-          <w:rFonts w:ascii="Times New Roman" w:eastAsiaTheme="minorEastAsia" w:hAnsi="Times New Roman" w:cs="Times New Roman"/>
-          <w:sz w:val="24"/>
-          <w:szCs w:val="24"/>
-        </w:rPr>
-        <w:t xml:space="preserve"> </w:t>
-      </w:r>
-      <w:proofErr w:type="spellStart"/>
-      <w:r>
-        <w:rPr>
-          <w:rFonts w:ascii="Times New Roman" w:eastAsiaTheme="minorEastAsia" w:hAnsi="Times New Roman" w:cs="Times New Roman"/>
-          <w:sz w:val="24"/>
-          <w:szCs w:val="24"/>
-        </w:rPr>
-        <w:t>jadi</w:t>
-      </w:r>
-      <w:proofErr w:type="spellEnd"/>
-      <w:r>
-        <w:rPr>
-          <w:rFonts w:ascii="Times New Roman" w:eastAsiaTheme="minorEastAsia" w:hAnsi="Times New Roman" w:cs="Times New Roman"/>
-          <w:sz w:val="24"/>
-          <w:szCs w:val="24"/>
-        </w:rPr>
-        <w:t xml:space="preserve"> orang </w:t>
-      </w:r>
-      <w:proofErr w:type="spellStart"/>
-      <w:r>
-        <w:rPr>
-          <w:rFonts w:ascii="Times New Roman" w:eastAsiaTheme="minorEastAsia" w:hAnsi="Times New Roman" w:cs="Times New Roman"/>
-          <w:sz w:val="24"/>
-          <w:szCs w:val="24"/>
-        </w:rPr>
-        <w:t>Yahudi</w:t>
-      </w:r>
-      <w:proofErr w:type="spellEnd"/>
-      <w:r>
-        <w:rPr>
-          <w:rFonts w:ascii="Times New Roman" w:eastAsiaTheme="minorEastAsia" w:hAnsi="Times New Roman" w:cs="Times New Roman"/>
-          <w:sz w:val="24"/>
-          <w:szCs w:val="24"/>
-        </w:rPr>
-        <w:t xml:space="preserve">. </w:t>
-      </w:r>
-      <w:proofErr w:type="spellStart"/>
-      <w:r>
-        <w:rPr>
-          <w:rFonts w:ascii="Times New Roman" w:eastAsiaTheme="minorEastAsia" w:hAnsi="Times New Roman" w:cs="Times New Roman"/>
-          <w:sz w:val="24"/>
-          <w:szCs w:val="24"/>
-        </w:rPr>
-        <w:t>Tetaplah</w:t>
-      </w:r>
-      <w:proofErr w:type="spellEnd"/>
-      <w:r>
-        <w:rPr>
-          <w:rFonts w:ascii="Times New Roman" w:eastAsiaTheme="minorEastAsia" w:hAnsi="Times New Roman" w:cs="Times New Roman"/>
-          <w:sz w:val="24"/>
-          <w:szCs w:val="24"/>
-        </w:rPr>
-        <w:t xml:space="preserve"> </w:t>
-      </w:r>
-      <w:proofErr w:type="spellStart"/>
-      <w:r>
-        <w:rPr>
-          <w:rFonts w:ascii="Times New Roman" w:eastAsiaTheme="minorEastAsia" w:hAnsi="Times New Roman" w:cs="Times New Roman"/>
-          <w:sz w:val="24"/>
-          <w:szCs w:val="24"/>
-        </w:rPr>
-        <w:t>jadi</w:t>
-      </w:r>
-      <w:proofErr w:type="spellEnd"/>
-      <w:r>
-        <w:rPr>
-          <w:rFonts w:ascii="Times New Roman" w:eastAsiaTheme="minorEastAsia" w:hAnsi="Times New Roman" w:cs="Times New Roman"/>
-          <w:sz w:val="24"/>
-          <w:szCs w:val="24"/>
-        </w:rPr>
-        <w:t xml:space="preserve"> orang Nusantara, yang Kaya </w:t>
-      </w:r>
-      <w:proofErr w:type="spellStart"/>
-      <w:r>
-        <w:rPr>
-          <w:rFonts w:ascii="Times New Roman" w:eastAsiaTheme="minorEastAsia" w:hAnsi="Times New Roman" w:cs="Times New Roman"/>
-          <w:sz w:val="24"/>
-          <w:szCs w:val="24"/>
-        </w:rPr>
-        <w:t>akan</w:t>
-      </w:r>
-      <w:proofErr w:type="spellEnd"/>
-      <w:r>
-        <w:rPr>
-          <w:rFonts w:ascii="Times New Roman" w:eastAsiaTheme="minorEastAsia" w:hAnsi="Times New Roman" w:cs="Times New Roman"/>
-          <w:sz w:val="24"/>
-          <w:szCs w:val="24"/>
-        </w:rPr>
-        <w:t xml:space="preserve"> Adat, </w:t>
-      </w:r>
-      <w:proofErr w:type="spellStart"/>
-      <w:r>
-        <w:rPr>
-          <w:rFonts w:ascii="Times New Roman" w:eastAsiaTheme="minorEastAsia" w:hAnsi="Times New Roman" w:cs="Times New Roman"/>
-          <w:sz w:val="24"/>
-          <w:szCs w:val="24"/>
-        </w:rPr>
-        <w:t>Budaya</w:t>
-      </w:r>
-      <w:proofErr w:type="spellEnd"/>
-      <w:r>
-        <w:rPr>
-          <w:rFonts w:ascii="Times New Roman" w:eastAsiaTheme="minorEastAsia" w:hAnsi="Times New Roman" w:cs="Times New Roman"/>
-          <w:sz w:val="24"/>
-          <w:szCs w:val="24"/>
-        </w:rPr>
-        <w:t xml:space="preserve"> yang Kaya Raya </w:t>
-      </w:r>
-      <w:proofErr w:type="spellStart"/>
-      <w:r>
-        <w:rPr>
-          <w:rFonts w:ascii="Times New Roman" w:eastAsiaTheme="minorEastAsia" w:hAnsi="Times New Roman" w:cs="Times New Roman"/>
-          <w:sz w:val="24"/>
-          <w:szCs w:val="24"/>
-        </w:rPr>
-        <w:t>ini</w:t>
-      </w:r>
-      <w:proofErr w:type="spellEnd"/>
-      <w:r>
-        <w:rPr>
-          <w:rFonts w:ascii="Times New Roman" w:eastAsiaTheme="minorEastAsia" w:hAnsi="Times New Roman" w:cs="Times New Roman"/>
-          <w:sz w:val="24"/>
-          <w:szCs w:val="24"/>
-        </w:rPr>
-        <w:t xml:space="preserve">. </w:t>
-      </w:r>
-      <w:proofErr w:type="spellStart"/>
-      <w:r>
-        <w:rPr>
-          <w:rFonts w:ascii="Times New Roman" w:eastAsiaTheme="minorEastAsia" w:hAnsi="Times New Roman" w:cs="Times New Roman"/>
-          <w:sz w:val="24"/>
-          <w:szCs w:val="24"/>
-        </w:rPr>
-        <w:t>Ingat</w:t>
-      </w:r>
-      <w:proofErr w:type="spellEnd"/>
-      <w:r>
-        <w:rPr>
-          <w:rFonts w:ascii="Times New Roman" w:eastAsiaTheme="minorEastAsia" w:hAnsi="Times New Roman" w:cs="Times New Roman"/>
-          <w:sz w:val="24"/>
-          <w:szCs w:val="24"/>
-        </w:rPr>
-        <w:t xml:space="preserve"> </w:t>
-      </w:r>
-      <w:proofErr w:type="spellStart"/>
-      <w:r>
-        <w:rPr>
-          <w:rFonts w:ascii="Times New Roman" w:eastAsiaTheme="minorEastAsia" w:hAnsi="Times New Roman" w:cs="Times New Roman"/>
-          <w:sz w:val="24"/>
-          <w:szCs w:val="24"/>
-        </w:rPr>
-        <w:t>wahai</w:t>
-      </w:r>
-      <w:proofErr w:type="spellEnd"/>
-      <w:r>
-        <w:rPr>
-          <w:rFonts w:ascii="Times New Roman" w:eastAsiaTheme="minorEastAsia" w:hAnsi="Times New Roman" w:cs="Times New Roman"/>
-          <w:sz w:val="24"/>
-          <w:szCs w:val="24"/>
-        </w:rPr>
-        <w:t xml:space="preserve">, </w:t>
-      </w:r>
-      <w:proofErr w:type="spellStart"/>
-      <w:r>
-        <w:rPr>
-          <w:rFonts w:ascii="Times New Roman" w:eastAsiaTheme="minorEastAsia" w:hAnsi="Times New Roman" w:cs="Times New Roman"/>
-          <w:sz w:val="24"/>
-          <w:szCs w:val="24"/>
-        </w:rPr>
-        <w:t>Saudara</w:t>
-      </w:r>
-      <w:proofErr w:type="spellEnd"/>
-      <w:r>
-        <w:rPr>
-          <w:rFonts w:ascii="Times New Roman" w:eastAsiaTheme="minorEastAsia" w:hAnsi="Times New Roman" w:cs="Times New Roman"/>
-          <w:sz w:val="24"/>
-          <w:szCs w:val="24"/>
-        </w:rPr>
-        <w:t xml:space="preserve"> – </w:t>
-      </w:r>
-      <w:proofErr w:type="spellStart"/>
-      <w:r>
-        <w:rPr>
-          <w:rFonts w:ascii="Times New Roman" w:eastAsiaTheme="minorEastAsia" w:hAnsi="Times New Roman" w:cs="Times New Roman"/>
-          <w:sz w:val="24"/>
-          <w:szCs w:val="24"/>
-        </w:rPr>
-        <w:t>saudara</w:t>
-      </w:r>
-      <w:proofErr w:type="spellEnd"/>
-      <w:r>
-        <w:rPr>
-          <w:rFonts w:ascii="Times New Roman" w:eastAsiaTheme="minorEastAsia" w:hAnsi="Times New Roman" w:cs="Times New Roman"/>
-          <w:sz w:val="24"/>
-          <w:szCs w:val="24"/>
-        </w:rPr>
-        <w:t xml:space="preserve">, </w:t>
-      </w:r>
-      <w:proofErr w:type="spellStart"/>
-      <w:r>
-        <w:rPr>
-          <w:rFonts w:ascii="Times New Roman" w:eastAsiaTheme="minorEastAsia" w:hAnsi="Times New Roman" w:cs="Times New Roman"/>
-          <w:sz w:val="24"/>
-          <w:szCs w:val="24"/>
-        </w:rPr>
-        <w:t>musuh</w:t>
-      </w:r>
-      <w:proofErr w:type="spellEnd"/>
-      <w:r>
-        <w:rPr>
-          <w:rFonts w:ascii="Times New Roman" w:eastAsiaTheme="minorEastAsia" w:hAnsi="Times New Roman" w:cs="Times New Roman"/>
-          <w:sz w:val="24"/>
-          <w:szCs w:val="24"/>
-        </w:rPr>
-        <w:t xml:space="preserve"> yang </w:t>
-      </w:r>
-      <w:proofErr w:type="spellStart"/>
-      <w:r>
-        <w:rPr>
-          <w:rFonts w:ascii="Times New Roman" w:eastAsiaTheme="minorEastAsia" w:hAnsi="Times New Roman" w:cs="Times New Roman"/>
-          <w:sz w:val="24"/>
-          <w:szCs w:val="24"/>
-        </w:rPr>
-        <w:t>terberat</w:t>
-      </w:r>
-      <w:proofErr w:type="spellEnd"/>
-      <w:r>
-        <w:rPr>
-          <w:rFonts w:ascii="Times New Roman" w:eastAsiaTheme="minorEastAsia" w:hAnsi="Times New Roman" w:cs="Times New Roman"/>
-          <w:sz w:val="24"/>
-          <w:szCs w:val="24"/>
-        </w:rPr>
-        <w:t xml:space="preserve"> </w:t>
-      </w:r>
-      <w:proofErr w:type="spellStart"/>
-      <w:r>
-        <w:rPr>
-          <w:rFonts w:ascii="Times New Roman" w:eastAsiaTheme="minorEastAsia" w:hAnsi="Times New Roman" w:cs="Times New Roman"/>
-          <w:sz w:val="24"/>
-          <w:szCs w:val="24"/>
-        </w:rPr>
-        <w:t>adalah</w:t>
-      </w:r>
-      <w:proofErr w:type="spellEnd"/>
-      <w:r>
-        <w:rPr>
-          <w:rFonts w:ascii="Times New Roman" w:eastAsiaTheme="minorEastAsia" w:hAnsi="Times New Roman" w:cs="Times New Roman"/>
-          <w:sz w:val="24"/>
-          <w:szCs w:val="24"/>
-        </w:rPr>
-        <w:t xml:space="preserve"> Rakyat </w:t>
-      </w:r>
-      <w:proofErr w:type="spellStart"/>
-      <w:r>
-        <w:rPr>
-          <w:rFonts w:ascii="Times New Roman" w:eastAsiaTheme="minorEastAsia" w:hAnsi="Times New Roman" w:cs="Times New Roman"/>
-          <w:sz w:val="24"/>
-          <w:szCs w:val="24"/>
-        </w:rPr>
-        <w:t>sendiri</w:t>
-      </w:r>
-      <w:proofErr w:type="spellEnd"/>
-      <w:r>
-        <w:rPr>
-          <w:rFonts w:ascii="Times New Roman" w:eastAsiaTheme="minorEastAsia" w:hAnsi="Times New Roman" w:cs="Times New Roman"/>
-          <w:sz w:val="24"/>
-          <w:szCs w:val="24"/>
-        </w:rPr>
-        <w:t xml:space="preserve">, Rakyat yang </w:t>
-      </w:r>
-      <w:proofErr w:type="spellStart"/>
-      <w:r>
-        <w:rPr>
-          <w:rFonts w:ascii="Times New Roman" w:eastAsiaTheme="minorEastAsia" w:hAnsi="Times New Roman" w:cs="Times New Roman"/>
-          <w:sz w:val="24"/>
-          <w:szCs w:val="24"/>
-        </w:rPr>
-        <w:t>mabuk</w:t>
-      </w:r>
-      <w:proofErr w:type="spellEnd"/>
-      <w:r>
-        <w:rPr>
-          <w:rFonts w:ascii="Times New Roman" w:eastAsiaTheme="minorEastAsia" w:hAnsi="Times New Roman" w:cs="Times New Roman"/>
-          <w:sz w:val="24"/>
-          <w:szCs w:val="24"/>
-        </w:rPr>
-        <w:t xml:space="preserve">, </w:t>
-      </w:r>
-      <w:proofErr w:type="spellStart"/>
-      <w:r>
-        <w:rPr>
-          <w:rFonts w:ascii="Times New Roman" w:eastAsiaTheme="minorEastAsia" w:hAnsi="Times New Roman" w:cs="Times New Roman"/>
-          <w:sz w:val="24"/>
-          <w:szCs w:val="24"/>
-        </w:rPr>
-        <w:t>akan</w:t>
-      </w:r>
-      <w:proofErr w:type="spellEnd"/>
-      <w:r>
-        <w:rPr>
-          <w:rFonts w:ascii="Times New Roman" w:eastAsiaTheme="minorEastAsia" w:hAnsi="Times New Roman" w:cs="Times New Roman"/>
-          <w:sz w:val="24"/>
-          <w:szCs w:val="24"/>
-        </w:rPr>
-        <w:t xml:space="preserve"> </w:t>
-      </w:r>
-      <w:proofErr w:type="spellStart"/>
-      <w:r>
-        <w:rPr>
-          <w:rFonts w:ascii="Times New Roman" w:eastAsiaTheme="minorEastAsia" w:hAnsi="Times New Roman" w:cs="Times New Roman"/>
-          <w:sz w:val="24"/>
-          <w:szCs w:val="24"/>
-        </w:rPr>
-        <w:t>Budaya</w:t>
-      </w:r>
-      <w:proofErr w:type="spellEnd"/>
-      <w:r>
-        <w:rPr>
-          <w:rFonts w:ascii="Times New Roman" w:eastAsiaTheme="minorEastAsia" w:hAnsi="Times New Roman" w:cs="Times New Roman"/>
-          <w:sz w:val="24"/>
-          <w:szCs w:val="24"/>
-        </w:rPr>
-        <w:t xml:space="preserve"> </w:t>
-      </w:r>
-      <w:proofErr w:type="spellStart"/>
-      <w:r>
-        <w:rPr>
-          <w:rFonts w:ascii="Times New Roman" w:eastAsiaTheme="minorEastAsia" w:hAnsi="Times New Roman" w:cs="Times New Roman"/>
-          <w:sz w:val="24"/>
-          <w:szCs w:val="24"/>
-        </w:rPr>
-        <w:t>luar</w:t>
-      </w:r>
-      <w:proofErr w:type="spellEnd"/>
-      <w:r>
-        <w:rPr>
-          <w:rFonts w:ascii="Times New Roman" w:eastAsiaTheme="minorEastAsia" w:hAnsi="Times New Roman" w:cs="Times New Roman"/>
-          <w:sz w:val="24"/>
-          <w:szCs w:val="24"/>
-        </w:rPr>
-        <w:t xml:space="preserve">, yang </w:t>
-      </w:r>
-      <w:proofErr w:type="spellStart"/>
-      <w:r>
-        <w:rPr>
-          <w:rFonts w:ascii="Times New Roman" w:eastAsiaTheme="minorEastAsia" w:hAnsi="Times New Roman" w:cs="Times New Roman"/>
-          <w:sz w:val="24"/>
-          <w:szCs w:val="24"/>
-        </w:rPr>
-        <w:t>mabuk</w:t>
-      </w:r>
-      <w:proofErr w:type="spellEnd"/>
-      <w:r>
-        <w:rPr>
-          <w:rFonts w:ascii="Times New Roman" w:eastAsiaTheme="minorEastAsia" w:hAnsi="Times New Roman" w:cs="Times New Roman"/>
-          <w:sz w:val="24"/>
-          <w:szCs w:val="24"/>
-        </w:rPr>
-        <w:t xml:space="preserve"> Agama, yang </w:t>
-      </w:r>
-      <w:proofErr w:type="spellStart"/>
-      <w:r>
-        <w:rPr>
-          <w:rFonts w:ascii="Times New Roman" w:eastAsiaTheme="minorEastAsia" w:hAnsi="Times New Roman" w:cs="Times New Roman"/>
-          <w:sz w:val="24"/>
-          <w:szCs w:val="24"/>
-        </w:rPr>
-        <w:t>rela</w:t>
-      </w:r>
-      <w:proofErr w:type="spellEnd"/>
-      <w:r>
-        <w:rPr>
-          <w:rFonts w:ascii="Times New Roman" w:eastAsiaTheme="minorEastAsia" w:hAnsi="Times New Roman" w:cs="Times New Roman"/>
-          <w:sz w:val="24"/>
-          <w:szCs w:val="24"/>
-        </w:rPr>
-        <w:t xml:space="preserve"> </w:t>
-      </w:r>
-      <w:proofErr w:type="spellStart"/>
-      <w:r>
-        <w:rPr>
-          <w:rFonts w:ascii="Times New Roman" w:eastAsiaTheme="minorEastAsia" w:hAnsi="Times New Roman" w:cs="Times New Roman"/>
-          <w:sz w:val="24"/>
-          <w:szCs w:val="24"/>
-        </w:rPr>
-        <w:t>membunuh</w:t>
-      </w:r>
-      <w:proofErr w:type="spellEnd"/>
-      <w:r>
-        <w:rPr>
-          <w:rFonts w:ascii="Times New Roman" w:eastAsiaTheme="minorEastAsia" w:hAnsi="Times New Roman" w:cs="Times New Roman"/>
-          <w:sz w:val="24"/>
-          <w:szCs w:val="24"/>
-        </w:rPr>
-        <w:t xml:space="preserve"> </w:t>
-      </w:r>
-      <w:proofErr w:type="spellStart"/>
-      <w:r>
-        <w:rPr>
-          <w:rFonts w:ascii="Times New Roman" w:eastAsiaTheme="minorEastAsia" w:hAnsi="Times New Roman" w:cs="Times New Roman"/>
-          <w:sz w:val="24"/>
-          <w:szCs w:val="24"/>
-        </w:rPr>
-        <w:t>Bangsa</w:t>
-      </w:r>
-      <w:proofErr w:type="spellEnd"/>
-      <w:r>
-        <w:rPr>
-          <w:rFonts w:ascii="Times New Roman" w:eastAsiaTheme="minorEastAsia" w:hAnsi="Times New Roman" w:cs="Times New Roman"/>
-          <w:sz w:val="24"/>
-          <w:szCs w:val="24"/>
-        </w:rPr>
-        <w:t xml:space="preserve"> </w:t>
-      </w:r>
-      <w:proofErr w:type="spellStart"/>
-      <w:r>
-        <w:rPr>
-          <w:rFonts w:ascii="Times New Roman" w:eastAsiaTheme="minorEastAsia" w:hAnsi="Times New Roman" w:cs="Times New Roman"/>
-          <w:sz w:val="24"/>
-          <w:szCs w:val="24"/>
-        </w:rPr>
-        <w:t>Sendiri</w:t>
-      </w:r>
-      <w:proofErr w:type="spellEnd"/>
-      <w:r>
-        <w:rPr>
-          <w:rFonts w:ascii="Times New Roman" w:eastAsiaTheme="minorEastAsia" w:hAnsi="Times New Roman" w:cs="Times New Roman"/>
-          <w:sz w:val="24"/>
-          <w:szCs w:val="24"/>
-        </w:rPr>
-        <w:t xml:space="preserve">, demi </w:t>
-      </w:r>
-      <w:proofErr w:type="spellStart"/>
-      <w:r>
-        <w:rPr>
-          <w:rFonts w:ascii="Times New Roman" w:eastAsiaTheme="minorEastAsia" w:hAnsi="Times New Roman" w:cs="Times New Roman"/>
-          <w:sz w:val="24"/>
-          <w:szCs w:val="24"/>
-        </w:rPr>
-        <w:t>menegakkan</w:t>
-      </w:r>
-      <w:proofErr w:type="spellEnd"/>
-      <w:r>
-        <w:rPr>
-          <w:rFonts w:ascii="Times New Roman" w:eastAsiaTheme="minorEastAsia" w:hAnsi="Times New Roman" w:cs="Times New Roman"/>
-          <w:sz w:val="24"/>
-          <w:szCs w:val="24"/>
-        </w:rPr>
-        <w:t xml:space="preserve"> </w:t>
-      </w:r>
-      <w:proofErr w:type="spellStart"/>
-      <w:r>
-        <w:rPr>
-          <w:rFonts w:ascii="Times New Roman" w:eastAsiaTheme="minorEastAsia" w:hAnsi="Times New Roman" w:cs="Times New Roman"/>
-          <w:sz w:val="24"/>
-          <w:szCs w:val="24"/>
-        </w:rPr>
-        <w:t>Budaya</w:t>
-      </w:r>
-      <w:proofErr w:type="spellEnd"/>
-      <w:r>
-        <w:rPr>
-          <w:rFonts w:ascii="Times New Roman" w:eastAsiaTheme="minorEastAsia" w:hAnsi="Times New Roman" w:cs="Times New Roman"/>
-          <w:sz w:val="24"/>
-          <w:szCs w:val="24"/>
-        </w:rPr>
-        <w:t xml:space="preserve"> </w:t>
-      </w:r>
-      <w:proofErr w:type="spellStart"/>
-      <w:r>
-        <w:rPr>
-          <w:rFonts w:ascii="Times New Roman" w:eastAsiaTheme="minorEastAsia" w:hAnsi="Times New Roman" w:cs="Times New Roman"/>
-          <w:sz w:val="24"/>
-          <w:szCs w:val="24"/>
-        </w:rPr>
-        <w:t>asing</w:t>
-      </w:r>
-      <w:proofErr w:type="spellEnd"/>
-      <w:r>
-        <w:rPr>
-          <w:rFonts w:ascii="Times New Roman" w:eastAsiaTheme="minorEastAsia" w:hAnsi="Times New Roman" w:cs="Times New Roman"/>
-          <w:sz w:val="24"/>
-          <w:szCs w:val="24"/>
-        </w:rPr>
-        <w:t xml:space="preserve">. </w:t>
-      </w:r>
-      <w:proofErr w:type="spellStart"/>
-      <w:r>
-        <w:rPr>
-          <w:rFonts w:ascii="Times New Roman" w:eastAsiaTheme="minorEastAsia" w:hAnsi="Times New Roman" w:cs="Times New Roman"/>
-          <w:sz w:val="24"/>
-          <w:szCs w:val="24"/>
-        </w:rPr>
-        <w:t>Jangan</w:t>
-      </w:r>
-      <w:proofErr w:type="spellEnd"/>
-      <w:r>
-        <w:rPr>
-          <w:rFonts w:ascii="Times New Roman" w:eastAsiaTheme="minorEastAsia" w:hAnsi="Times New Roman" w:cs="Times New Roman"/>
-          <w:sz w:val="24"/>
-          <w:szCs w:val="24"/>
-        </w:rPr>
-        <w:t xml:space="preserve"> </w:t>
-      </w:r>
-      <w:proofErr w:type="spellStart"/>
-      <w:r>
-        <w:rPr>
-          <w:rFonts w:ascii="Times New Roman" w:eastAsiaTheme="minorEastAsia" w:hAnsi="Times New Roman" w:cs="Times New Roman"/>
-          <w:sz w:val="24"/>
-          <w:szCs w:val="24"/>
-        </w:rPr>
-        <w:t>mau</w:t>
-      </w:r>
-      <w:proofErr w:type="spellEnd"/>
-      <w:r>
-        <w:rPr>
-          <w:rFonts w:ascii="Times New Roman" w:eastAsiaTheme="minorEastAsia" w:hAnsi="Times New Roman" w:cs="Times New Roman"/>
-          <w:sz w:val="24"/>
-          <w:szCs w:val="24"/>
-        </w:rPr>
-        <w:t xml:space="preserve"> </w:t>
-      </w:r>
-      <w:proofErr w:type="spellStart"/>
-      <w:r>
-        <w:rPr>
-          <w:rFonts w:ascii="Times New Roman" w:eastAsiaTheme="minorEastAsia" w:hAnsi="Times New Roman" w:cs="Times New Roman"/>
-          <w:sz w:val="24"/>
-          <w:szCs w:val="24"/>
-        </w:rPr>
-        <w:t>diperbudak</w:t>
-      </w:r>
-      <w:proofErr w:type="spellEnd"/>
-      <w:r>
-        <w:rPr>
-          <w:rFonts w:ascii="Times New Roman" w:eastAsiaTheme="minorEastAsia" w:hAnsi="Times New Roman" w:cs="Times New Roman"/>
-          <w:sz w:val="24"/>
-          <w:szCs w:val="24"/>
-        </w:rPr>
-        <w:t xml:space="preserve"> oleh </w:t>
-      </w:r>
-      <w:proofErr w:type="spellStart"/>
-      <w:r>
-        <w:rPr>
-          <w:rFonts w:ascii="Times New Roman" w:eastAsiaTheme="minorEastAsia" w:hAnsi="Times New Roman" w:cs="Times New Roman"/>
-          <w:sz w:val="24"/>
-          <w:szCs w:val="24"/>
-        </w:rPr>
-        <w:t>semua</w:t>
-      </w:r>
-      <w:proofErr w:type="spellEnd"/>
-      <w:r>
-        <w:rPr>
-          <w:rFonts w:ascii="Times New Roman" w:eastAsiaTheme="minorEastAsia" w:hAnsi="Times New Roman" w:cs="Times New Roman"/>
-          <w:sz w:val="24"/>
-          <w:szCs w:val="24"/>
-        </w:rPr>
-        <w:t xml:space="preserve"> </w:t>
-      </w:r>
-      <w:proofErr w:type="spellStart"/>
-      <w:r>
-        <w:rPr>
-          <w:rFonts w:ascii="Times New Roman" w:eastAsiaTheme="minorEastAsia" w:hAnsi="Times New Roman" w:cs="Times New Roman"/>
-          <w:sz w:val="24"/>
-          <w:szCs w:val="24"/>
-        </w:rPr>
-        <w:t>itu</w:t>
-      </w:r>
-      <w:proofErr w:type="spellEnd"/>
-      <w:r>
-        <w:rPr>
-          <w:rFonts w:ascii="Times New Roman" w:eastAsiaTheme="minorEastAsia" w:hAnsi="Times New Roman" w:cs="Times New Roman"/>
-          <w:sz w:val="24"/>
-          <w:szCs w:val="24"/>
-        </w:rPr>
-        <w:t xml:space="preserve">. </w:t>
-      </w:r>
-      <w:proofErr w:type="spellStart"/>
-      <w:r>
-        <w:rPr>
-          <w:rFonts w:ascii="Times New Roman" w:eastAsiaTheme="minorEastAsia" w:hAnsi="Times New Roman" w:cs="Times New Roman"/>
-          <w:sz w:val="24"/>
-          <w:szCs w:val="24"/>
-        </w:rPr>
-        <w:t>Tetaplah</w:t>
-      </w:r>
-      <w:proofErr w:type="spellEnd"/>
-      <w:r>
-        <w:rPr>
-          <w:rFonts w:ascii="Times New Roman" w:eastAsiaTheme="minorEastAsia" w:hAnsi="Times New Roman" w:cs="Times New Roman"/>
-          <w:sz w:val="24"/>
-          <w:szCs w:val="24"/>
-        </w:rPr>
-        <w:t xml:space="preserve"> Bersatu-</w:t>
-      </w:r>
-      <w:proofErr w:type="spellStart"/>
-      <w:r>
-        <w:rPr>
-          <w:rFonts w:ascii="Times New Roman" w:eastAsiaTheme="minorEastAsia" w:hAnsi="Times New Roman" w:cs="Times New Roman"/>
-          <w:sz w:val="24"/>
-          <w:szCs w:val="24"/>
-        </w:rPr>
-        <w:t>padu</w:t>
-      </w:r>
-      <w:proofErr w:type="spellEnd"/>
-      <w:r>
-        <w:rPr>
-          <w:rFonts w:ascii="Times New Roman" w:eastAsiaTheme="minorEastAsia" w:hAnsi="Times New Roman" w:cs="Times New Roman"/>
-          <w:sz w:val="24"/>
-          <w:szCs w:val="24"/>
-        </w:rPr>
-        <w:t xml:space="preserve">, </w:t>
-      </w:r>
-      <w:proofErr w:type="spellStart"/>
-      <w:r>
-        <w:rPr>
-          <w:rFonts w:ascii="Times New Roman" w:eastAsiaTheme="minorEastAsia" w:hAnsi="Times New Roman" w:cs="Times New Roman"/>
-          <w:sz w:val="24"/>
-          <w:szCs w:val="24"/>
-        </w:rPr>
-        <w:t>membangun</w:t>
-      </w:r>
-      <w:proofErr w:type="spellEnd"/>
-      <w:r>
-        <w:rPr>
-          <w:rFonts w:ascii="Times New Roman" w:eastAsiaTheme="minorEastAsia" w:hAnsi="Times New Roman" w:cs="Times New Roman"/>
-          <w:sz w:val="24"/>
-          <w:szCs w:val="24"/>
-        </w:rPr>
-        <w:t xml:space="preserve"> Negri </w:t>
-      </w:r>
-      <w:proofErr w:type="spellStart"/>
-      <w:r>
-        <w:rPr>
-          <w:rFonts w:ascii="Times New Roman" w:eastAsiaTheme="minorEastAsia" w:hAnsi="Times New Roman" w:cs="Times New Roman"/>
-          <w:sz w:val="24"/>
-          <w:szCs w:val="24"/>
-        </w:rPr>
-        <w:t>ini</w:t>
-      </w:r>
-      <w:proofErr w:type="spellEnd"/>
-      <w:r>
-        <w:rPr>
-          <w:rFonts w:ascii="Times New Roman" w:eastAsiaTheme="minorEastAsia" w:hAnsi="Times New Roman" w:cs="Times New Roman"/>
-          <w:sz w:val="24"/>
-          <w:szCs w:val="24"/>
-        </w:rPr>
-        <w:t xml:space="preserve"> </w:t>
-      </w:r>
-      <w:proofErr w:type="spellStart"/>
-      <w:r>
-        <w:rPr>
-          <w:rFonts w:ascii="Times New Roman" w:eastAsiaTheme="minorEastAsia" w:hAnsi="Times New Roman" w:cs="Times New Roman"/>
-          <w:sz w:val="24"/>
-          <w:szCs w:val="24"/>
-        </w:rPr>
-        <w:t>tanpa</w:t>
-      </w:r>
-      <w:proofErr w:type="spellEnd"/>
-      <w:r>
-        <w:rPr>
-          <w:rFonts w:ascii="Times New Roman" w:eastAsiaTheme="minorEastAsia" w:hAnsi="Times New Roman" w:cs="Times New Roman"/>
-          <w:sz w:val="24"/>
-          <w:szCs w:val="24"/>
-        </w:rPr>
-        <w:t xml:space="preserve"> </w:t>
-      </w:r>
-      <w:proofErr w:type="spellStart"/>
-      <w:r>
-        <w:rPr>
-          <w:rFonts w:ascii="Times New Roman" w:eastAsiaTheme="minorEastAsia" w:hAnsi="Times New Roman" w:cs="Times New Roman"/>
-          <w:sz w:val="24"/>
-          <w:szCs w:val="24"/>
-        </w:rPr>
-        <w:lastRenderedPageBreak/>
-        <w:t>pertumpahan</w:t>
-      </w:r>
-      <w:proofErr w:type="spellEnd"/>
-      <w:r>
-        <w:rPr>
-          <w:rFonts w:ascii="Times New Roman" w:eastAsiaTheme="minorEastAsia" w:hAnsi="Times New Roman" w:cs="Times New Roman"/>
-          <w:sz w:val="24"/>
-          <w:szCs w:val="24"/>
-        </w:rPr>
-        <w:t xml:space="preserve"> </w:t>
-      </w:r>
-      <w:proofErr w:type="spellStart"/>
-      <w:r>
-        <w:rPr>
-          <w:rFonts w:ascii="Times New Roman" w:eastAsiaTheme="minorEastAsia" w:hAnsi="Times New Roman" w:cs="Times New Roman"/>
-          <w:sz w:val="24"/>
-          <w:szCs w:val="24"/>
-        </w:rPr>
-        <w:t>darah</w:t>
-      </w:r>
-      <w:proofErr w:type="spellEnd"/>
-      <w:r>
-        <w:rPr>
-          <w:rFonts w:ascii="Times New Roman" w:eastAsiaTheme="minorEastAsia" w:hAnsi="Times New Roman" w:cs="Times New Roman"/>
-          <w:sz w:val="24"/>
-          <w:szCs w:val="24"/>
-        </w:rPr>
-        <w:t>. Hai Anak-</w:t>
-      </w:r>
-      <w:proofErr w:type="spellStart"/>
-      <w:r>
-        <w:rPr>
-          <w:rFonts w:ascii="Times New Roman" w:eastAsiaTheme="minorEastAsia" w:hAnsi="Times New Roman" w:cs="Times New Roman"/>
-          <w:sz w:val="24"/>
-          <w:szCs w:val="24"/>
-        </w:rPr>
-        <w:t>ku</w:t>
-      </w:r>
-      <w:proofErr w:type="spellEnd"/>
-      <w:r>
-        <w:rPr>
-          <w:rFonts w:ascii="Times New Roman" w:eastAsiaTheme="minorEastAsia" w:hAnsi="Times New Roman" w:cs="Times New Roman"/>
-          <w:sz w:val="24"/>
-          <w:szCs w:val="24"/>
-        </w:rPr>
-        <w:t xml:space="preserve">, </w:t>
-      </w:r>
-      <w:proofErr w:type="spellStart"/>
-      <w:r>
-        <w:rPr>
-          <w:rFonts w:ascii="Times New Roman" w:eastAsiaTheme="minorEastAsia" w:hAnsi="Times New Roman" w:cs="Times New Roman"/>
-          <w:sz w:val="24"/>
-          <w:szCs w:val="24"/>
-        </w:rPr>
-        <w:t>Cipta</w:t>
-      </w:r>
-      <w:proofErr w:type="spellEnd"/>
-      <w:r>
-        <w:rPr>
-          <w:rFonts w:ascii="Times New Roman" w:eastAsiaTheme="minorEastAsia" w:hAnsi="Times New Roman" w:cs="Times New Roman"/>
-          <w:sz w:val="24"/>
-          <w:szCs w:val="24"/>
-        </w:rPr>
-        <w:t xml:space="preserve"> </w:t>
-      </w:r>
-      <w:proofErr w:type="spellStart"/>
-      <w:r>
-        <w:rPr>
-          <w:rFonts w:ascii="Times New Roman" w:eastAsiaTheme="minorEastAsia" w:hAnsi="Times New Roman" w:cs="Times New Roman"/>
-          <w:sz w:val="24"/>
-          <w:szCs w:val="24"/>
-        </w:rPr>
-        <w:t>segala</w:t>
-      </w:r>
-      <w:proofErr w:type="spellEnd"/>
-      <w:r>
-        <w:rPr>
-          <w:rFonts w:ascii="Times New Roman" w:eastAsiaTheme="minorEastAsia" w:hAnsi="Times New Roman" w:cs="Times New Roman"/>
-          <w:sz w:val="24"/>
-          <w:szCs w:val="24"/>
-        </w:rPr>
-        <w:t xml:space="preserve"> yang kau </w:t>
-      </w:r>
-      <w:proofErr w:type="spellStart"/>
-      <w:r>
-        <w:rPr>
-          <w:rFonts w:ascii="Times New Roman" w:eastAsiaTheme="minorEastAsia" w:hAnsi="Times New Roman" w:cs="Times New Roman"/>
-          <w:sz w:val="24"/>
-          <w:szCs w:val="24"/>
-        </w:rPr>
-        <w:t>mau</w:t>
-      </w:r>
-      <w:proofErr w:type="spellEnd"/>
-      <w:r>
-        <w:rPr>
-          <w:rFonts w:ascii="Times New Roman" w:eastAsiaTheme="minorEastAsia" w:hAnsi="Times New Roman" w:cs="Times New Roman"/>
-          <w:sz w:val="24"/>
-          <w:szCs w:val="24"/>
-        </w:rPr>
-        <w:t xml:space="preserve">, </w:t>
-      </w:r>
-      <w:proofErr w:type="spellStart"/>
-      <w:r>
-        <w:rPr>
-          <w:rFonts w:ascii="Times New Roman" w:eastAsiaTheme="minorEastAsia" w:hAnsi="Times New Roman" w:cs="Times New Roman"/>
-          <w:sz w:val="24"/>
-          <w:szCs w:val="24"/>
-        </w:rPr>
-        <w:t>jangan</w:t>
-      </w:r>
-      <w:proofErr w:type="spellEnd"/>
-      <w:r>
-        <w:rPr>
-          <w:rFonts w:ascii="Times New Roman" w:eastAsiaTheme="minorEastAsia" w:hAnsi="Times New Roman" w:cs="Times New Roman"/>
-          <w:sz w:val="24"/>
-          <w:szCs w:val="24"/>
-        </w:rPr>
-        <w:t xml:space="preserve"> </w:t>
-      </w:r>
-      <w:proofErr w:type="spellStart"/>
-      <w:r>
-        <w:rPr>
-          <w:rFonts w:ascii="Times New Roman" w:eastAsiaTheme="minorEastAsia" w:hAnsi="Times New Roman" w:cs="Times New Roman"/>
-          <w:sz w:val="24"/>
-          <w:szCs w:val="24"/>
-        </w:rPr>
-        <w:t>ceritakan</w:t>
-      </w:r>
-      <w:proofErr w:type="spellEnd"/>
-      <w:r>
-        <w:rPr>
-          <w:rFonts w:ascii="Times New Roman" w:eastAsiaTheme="minorEastAsia" w:hAnsi="Times New Roman" w:cs="Times New Roman"/>
-          <w:sz w:val="24"/>
-          <w:szCs w:val="24"/>
-        </w:rPr>
-        <w:t xml:space="preserve"> </w:t>
-      </w:r>
-      <w:proofErr w:type="spellStart"/>
-      <w:r>
-        <w:rPr>
-          <w:rFonts w:ascii="Times New Roman" w:eastAsiaTheme="minorEastAsia" w:hAnsi="Times New Roman" w:cs="Times New Roman"/>
-          <w:sz w:val="24"/>
-          <w:szCs w:val="24"/>
-        </w:rPr>
-        <w:t>derita</w:t>
-      </w:r>
-      <w:proofErr w:type="spellEnd"/>
-      <w:r>
-        <w:rPr>
-          <w:rFonts w:ascii="Times New Roman" w:eastAsiaTheme="minorEastAsia" w:hAnsi="Times New Roman" w:cs="Times New Roman"/>
-          <w:sz w:val="24"/>
-          <w:szCs w:val="24"/>
-        </w:rPr>
-        <w:t xml:space="preserve"> dan </w:t>
-      </w:r>
-      <w:proofErr w:type="spellStart"/>
-      <w:r>
-        <w:rPr>
-          <w:rFonts w:ascii="Times New Roman" w:eastAsiaTheme="minorEastAsia" w:hAnsi="Times New Roman" w:cs="Times New Roman"/>
-          <w:sz w:val="24"/>
-          <w:szCs w:val="24"/>
-        </w:rPr>
-        <w:t>sakit</w:t>
-      </w:r>
-      <w:proofErr w:type="spellEnd"/>
-      <w:r>
-        <w:rPr>
-          <w:rFonts w:ascii="Times New Roman" w:eastAsiaTheme="minorEastAsia" w:hAnsi="Times New Roman" w:cs="Times New Roman"/>
-          <w:sz w:val="24"/>
-          <w:szCs w:val="24"/>
-        </w:rPr>
-        <w:t xml:space="preserve"> </w:t>
-      </w:r>
-      <w:proofErr w:type="spellStart"/>
-      <w:r>
-        <w:rPr>
-          <w:rFonts w:ascii="Times New Roman" w:eastAsiaTheme="minorEastAsia" w:hAnsi="Times New Roman" w:cs="Times New Roman"/>
-          <w:sz w:val="24"/>
-          <w:szCs w:val="24"/>
-        </w:rPr>
-        <w:t>ku</w:t>
-      </w:r>
-      <w:proofErr w:type="spellEnd"/>
-      <w:r>
-        <w:rPr>
-          <w:rFonts w:ascii="Times New Roman" w:eastAsiaTheme="minorEastAsia" w:hAnsi="Times New Roman" w:cs="Times New Roman"/>
-          <w:sz w:val="24"/>
-          <w:szCs w:val="24"/>
-        </w:rPr>
-        <w:t xml:space="preserve"> </w:t>
-      </w:r>
-      <w:proofErr w:type="spellStart"/>
-      <w:r>
-        <w:rPr>
-          <w:rFonts w:ascii="Times New Roman" w:eastAsiaTheme="minorEastAsia" w:hAnsi="Times New Roman" w:cs="Times New Roman"/>
-          <w:sz w:val="24"/>
-          <w:szCs w:val="24"/>
-        </w:rPr>
-        <w:t>kepada</w:t>
-      </w:r>
-      <w:proofErr w:type="spellEnd"/>
-      <w:r>
-        <w:rPr>
-          <w:rFonts w:ascii="Times New Roman" w:eastAsiaTheme="minorEastAsia" w:hAnsi="Times New Roman" w:cs="Times New Roman"/>
-          <w:sz w:val="24"/>
-          <w:szCs w:val="24"/>
-        </w:rPr>
-        <w:t xml:space="preserve"> Rakyat, </w:t>
-      </w:r>
-      <w:proofErr w:type="spellStart"/>
-      <w:r>
-        <w:rPr>
-          <w:rFonts w:ascii="Times New Roman" w:eastAsiaTheme="minorEastAsia" w:hAnsi="Times New Roman" w:cs="Times New Roman"/>
-          <w:sz w:val="24"/>
-          <w:szCs w:val="24"/>
-        </w:rPr>
-        <w:t>biarkan</w:t>
-      </w:r>
-      <w:proofErr w:type="spellEnd"/>
-      <w:r>
-        <w:rPr>
-          <w:rFonts w:ascii="Times New Roman" w:eastAsiaTheme="minorEastAsia" w:hAnsi="Times New Roman" w:cs="Times New Roman"/>
-          <w:sz w:val="24"/>
-          <w:szCs w:val="24"/>
-        </w:rPr>
-        <w:t xml:space="preserve"> </w:t>
-      </w:r>
-      <w:proofErr w:type="spellStart"/>
-      <w:r>
-        <w:rPr>
-          <w:rFonts w:ascii="Times New Roman" w:eastAsiaTheme="minorEastAsia" w:hAnsi="Times New Roman" w:cs="Times New Roman"/>
-          <w:sz w:val="24"/>
-          <w:szCs w:val="24"/>
-        </w:rPr>
-        <w:t>aku</w:t>
-      </w:r>
-      <w:proofErr w:type="spellEnd"/>
-      <w:r>
-        <w:rPr>
-          <w:rFonts w:ascii="Times New Roman" w:eastAsiaTheme="minorEastAsia" w:hAnsi="Times New Roman" w:cs="Times New Roman"/>
-          <w:sz w:val="24"/>
-          <w:szCs w:val="24"/>
-        </w:rPr>
-        <w:t xml:space="preserve"> yang </w:t>
-      </w:r>
-      <w:proofErr w:type="spellStart"/>
-      <w:r>
-        <w:rPr>
-          <w:rFonts w:ascii="Times New Roman" w:eastAsiaTheme="minorEastAsia" w:hAnsi="Times New Roman" w:cs="Times New Roman"/>
-          <w:sz w:val="24"/>
-          <w:szCs w:val="24"/>
-        </w:rPr>
-        <w:t>menjadi</w:t>
-      </w:r>
-      <w:proofErr w:type="spellEnd"/>
-      <w:r>
-        <w:rPr>
-          <w:rFonts w:ascii="Times New Roman" w:eastAsiaTheme="minorEastAsia" w:hAnsi="Times New Roman" w:cs="Times New Roman"/>
-          <w:sz w:val="24"/>
-          <w:szCs w:val="24"/>
-        </w:rPr>
-        <w:t xml:space="preserve"> korban, </w:t>
-      </w:r>
-      <w:proofErr w:type="spellStart"/>
-      <w:r>
-        <w:rPr>
-          <w:rFonts w:ascii="Times New Roman" w:eastAsiaTheme="minorEastAsia" w:hAnsi="Times New Roman" w:cs="Times New Roman"/>
-          <w:sz w:val="24"/>
-          <w:szCs w:val="24"/>
-        </w:rPr>
-        <w:t>asal</w:t>
-      </w:r>
-      <w:proofErr w:type="spellEnd"/>
-      <w:r>
-        <w:rPr>
-          <w:rFonts w:ascii="Times New Roman" w:eastAsiaTheme="minorEastAsia" w:hAnsi="Times New Roman" w:cs="Times New Roman"/>
-          <w:sz w:val="24"/>
-          <w:szCs w:val="24"/>
-        </w:rPr>
-        <w:t xml:space="preserve"> Indonesia Bersatu. </w:t>
-      </w:r>
-      <w:proofErr w:type="spellStart"/>
-      <w:r>
-        <w:rPr>
-          <w:rFonts w:ascii="Times New Roman" w:eastAsiaTheme="minorEastAsia" w:hAnsi="Times New Roman" w:cs="Times New Roman"/>
-          <w:sz w:val="24"/>
-          <w:szCs w:val="24"/>
-        </w:rPr>
-        <w:t>Ini</w:t>
-      </w:r>
-      <w:proofErr w:type="spellEnd"/>
-      <w:r>
-        <w:rPr>
-          <w:rFonts w:ascii="Times New Roman" w:eastAsiaTheme="minorEastAsia" w:hAnsi="Times New Roman" w:cs="Times New Roman"/>
-          <w:sz w:val="24"/>
-          <w:szCs w:val="24"/>
-        </w:rPr>
-        <w:t xml:space="preserve"> </w:t>
-      </w:r>
-      <w:proofErr w:type="spellStart"/>
-      <w:r>
-        <w:rPr>
-          <w:rFonts w:ascii="Times New Roman" w:eastAsiaTheme="minorEastAsia" w:hAnsi="Times New Roman" w:cs="Times New Roman"/>
-          <w:sz w:val="24"/>
-          <w:szCs w:val="24"/>
-        </w:rPr>
-        <w:t>aku</w:t>
-      </w:r>
-      <w:proofErr w:type="spellEnd"/>
-      <w:r>
-        <w:rPr>
-          <w:rFonts w:ascii="Times New Roman" w:eastAsiaTheme="minorEastAsia" w:hAnsi="Times New Roman" w:cs="Times New Roman"/>
-          <w:sz w:val="24"/>
-          <w:szCs w:val="24"/>
-        </w:rPr>
-        <w:t xml:space="preserve"> </w:t>
-      </w:r>
-      <w:proofErr w:type="spellStart"/>
-      <w:r>
-        <w:rPr>
-          <w:rFonts w:ascii="Times New Roman" w:eastAsiaTheme="minorEastAsia" w:hAnsi="Times New Roman" w:cs="Times New Roman"/>
-          <w:sz w:val="24"/>
-          <w:szCs w:val="24"/>
-        </w:rPr>
-        <w:t>lakukan</w:t>
-      </w:r>
-      <w:proofErr w:type="spellEnd"/>
-      <w:r>
-        <w:rPr>
-          <w:rFonts w:ascii="Times New Roman" w:eastAsiaTheme="minorEastAsia" w:hAnsi="Times New Roman" w:cs="Times New Roman"/>
-          <w:sz w:val="24"/>
-          <w:szCs w:val="24"/>
-        </w:rPr>
-        <w:t xml:space="preserve"> demi </w:t>
-      </w:r>
-      <w:proofErr w:type="spellStart"/>
-      <w:r>
-        <w:rPr>
-          <w:rFonts w:ascii="Times New Roman" w:eastAsiaTheme="minorEastAsia" w:hAnsi="Times New Roman" w:cs="Times New Roman"/>
-          <w:sz w:val="24"/>
-          <w:szCs w:val="24"/>
-        </w:rPr>
-        <w:t>Persatuan</w:t>
-      </w:r>
-      <w:proofErr w:type="spellEnd"/>
-      <w:r>
-        <w:rPr>
-          <w:rFonts w:ascii="Times New Roman" w:eastAsiaTheme="minorEastAsia" w:hAnsi="Times New Roman" w:cs="Times New Roman"/>
-          <w:sz w:val="24"/>
-          <w:szCs w:val="24"/>
-        </w:rPr>
-        <w:t xml:space="preserve"> dan </w:t>
-      </w:r>
-      <w:proofErr w:type="spellStart"/>
-      <w:r>
-        <w:rPr>
-          <w:rFonts w:ascii="Times New Roman" w:eastAsiaTheme="minorEastAsia" w:hAnsi="Times New Roman" w:cs="Times New Roman"/>
-          <w:sz w:val="24"/>
-          <w:szCs w:val="24"/>
-        </w:rPr>
-        <w:t>Kesatuan</w:t>
-      </w:r>
-      <w:proofErr w:type="spellEnd"/>
-      <w:r>
-        <w:rPr>
-          <w:rFonts w:ascii="Times New Roman" w:eastAsiaTheme="minorEastAsia" w:hAnsi="Times New Roman" w:cs="Times New Roman"/>
-          <w:sz w:val="24"/>
-          <w:szCs w:val="24"/>
-        </w:rPr>
-        <w:t xml:space="preserve"> dan </w:t>
-      </w:r>
-      <w:proofErr w:type="spellStart"/>
-      <w:r>
-        <w:rPr>
-          <w:rFonts w:ascii="Times New Roman" w:eastAsiaTheme="minorEastAsia" w:hAnsi="Times New Roman" w:cs="Times New Roman"/>
-          <w:sz w:val="24"/>
-          <w:szCs w:val="24"/>
-        </w:rPr>
-        <w:t>Persatuan</w:t>
-      </w:r>
-      <w:proofErr w:type="spellEnd"/>
-      <w:r>
-        <w:rPr>
-          <w:rFonts w:ascii="Times New Roman" w:eastAsiaTheme="minorEastAsia" w:hAnsi="Times New Roman" w:cs="Times New Roman"/>
-          <w:sz w:val="24"/>
-          <w:szCs w:val="24"/>
-        </w:rPr>
-        <w:t xml:space="preserve"> </w:t>
-      </w:r>
-      <w:proofErr w:type="spellStart"/>
-      <w:r>
-        <w:rPr>
-          <w:rFonts w:ascii="Times New Roman" w:eastAsiaTheme="minorEastAsia" w:hAnsi="Times New Roman" w:cs="Times New Roman"/>
-          <w:sz w:val="24"/>
-          <w:szCs w:val="24"/>
-        </w:rPr>
-        <w:t>Keutuhan</w:t>
-      </w:r>
-      <w:proofErr w:type="spellEnd"/>
-      <w:r>
-        <w:rPr>
-          <w:rFonts w:ascii="Times New Roman" w:eastAsiaTheme="minorEastAsia" w:hAnsi="Times New Roman" w:cs="Times New Roman"/>
-          <w:sz w:val="24"/>
-          <w:szCs w:val="24"/>
-        </w:rPr>
-        <w:t xml:space="preserve"> </w:t>
-      </w:r>
-      <w:proofErr w:type="spellStart"/>
-      <w:r>
-        <w:rPr>
-          <w:rFonts w:ascii="Times New Roman" w:eastAsiaTheme="minorEastAsia" w:hAnsi="Times New Roman" w:cs="Times New Roman"/>
-          <w:sz w:val="24"/>
-          <w:szCs w:val="24"/>
-        </w:rPr>
-        <w:t>Bangsa</w:t>
-      </w:r>
-      <w:proofErr w:type="spellEnd"/>
-      <w:r>
-        <w:rPr>
-          <w:rFonts w:ascii="Times New Roman" w:eastAsiaTheme="minorEastAsia" w:hAnsi="Times New Roman" w:cs="Times New Roman"/>
-          <w:sz w:val="24"/>
-          <w:szCs w:val="24"/>
-        </w:rPr>
-        <w:t xml:space="preserve">. Jadi </w:t>
-      </w:r>
-      <w:proofErr w:type="spellStart"/>
-      <w:r>
-        <w:rPr>
-          <w:rFonts w:ascii="Times New Roman" w:eastAsiaTheme="minorEastAsia" w:hAnsi="Times New Roman" w:cs="Times New Roman"/>
-          <w:sz w:val="24"/>
-          <w:szCs w:val="24"/>
-        </w:rPr>
-        <w:t>kan</w:t>
-      </w:r>
-      <w:proofErr w:type="spellEnd"/>
-      <w:r>
-        <w:rPr>
-          <w:rFonts w:ascii="Times New Roman" w:eastAsiaTheme="minorEastAsia" w:hAnsi="Times New Roman" w:cs="Times New Roman"/>
-          <w:sz w:val="24"/>
-          <w:szCs w:val="24"/>
-        </w:rPr>
-        <w:t xml:space="preserve"> </w:t>
-      </w:r>
-      <w:proofErr w:type="spellStart"/>
-      <w:r>
-        <w:rPr>
-          <w:rFonts w:ascii="Times New Roman" w:eastAsiaTheme="minorEastAsia" w:hAnsi="Times New Roman" w:cs="Times New Roman"/>
-          <w:sz w:val="24"/>
-          <w:szCs w:val="24"/>
-        </w:rPr>
-        <w:t>derita</w:t>
-      </w:r>
-      <w:proofErr w:type="spellEnd"/>
-      <w:r>
-        <w:rPr>
-          <w:rFonts w:ascii="Times New Roman" w:eastAsiaTheme="minorEastAsia" w:hAnsi="Times New Roman" w:cs="Times New Roman"/>
-          <w:sz w:val="24"/>
-          <w:szCs w:val="24"/>
-        </w:rPr>
-        <w:t xml:space="preserve"> </w:t>
-      </w:r>
-      <w:proofErr w:type="spellStart"/>
-      <w:r>
-        <w:rPr>
-          <w:rFonts w:ascii="Times New Roman" w:eastAsiaTheme="minorEastAsia" w:hAnsi="Times New Roman" w:cs="Times New Roman"/>
-          <w:sz w:val="24"/>
-          <w:szCs w:val="24"/>
-        </w:rPr>
-        <w:t>ku</w:t>
-      </w:r>
-      <w:proofErr w:type="spellEnd"/>
-      <w:r>
-        <w:rPr>
-          <w:rFonts w:ascii="Times New Roman" w:eastAsiaTheme="minorEastAsia" w:hAnsi="Times New Roman" w:cs="Times New Roman"/>
-          <w:sz w:val="24"/>
-          <w:szCs w:val="24"/>
-        </w:rPr>
-        <w:t xml:space="preserve"> </w:t>
-      </w:r>
-      <w:proofErr w:type="spellStart"/>
-      <w:r>
-        <w:rPr>
-          <w:rFonts w:ascii="Times New Roman" w:eastAsiaTheme="minorEastAsia" w:hAnsi="Times New Roman" w:cs="Times New Roman"/>
-          <w:sz w:val="24"/>
-          <w:szCs w:val="24"/>
-        </w:rPr>
-        <w:t>ini</w:t>
-      </w:r>
-      <w:proofErr w:type="spellEnd"/>
-      <w:r>
-        <w:rPr>
-          <w:rFonts w:ascii="Times New Roman" w:eastAsiaTheme="minorEastAsia" w:hAnsi="Times New Roman" w:cs="Times New Roman"/>
-          <w:sz w:val="24"/>
-          <w:szCs w:val="24"/>
-        </w:rPr>
-        <w:t xml:space="preserve"> </w:t>
-      </w:r>
-      <w:proofErr w:type="spellStart"/>
-      <w:r>
-        <w:rPr>
-          <w:rFonts w:ascii="Times New Roman" w:eastAsiaTheme="minorEastAsia" w:hAnsi="Times New Roman" w:cs="Times New Roman"/>
-          <w:sz w:val="24"/>
-          <w:szCs w:val="24"/>
-        </w:rPr>
-        <w:t>sebagai</w:t>
-      </w:r>
-      <w:proofErr w:type="spellEnd"/>
-      <w:r>
-        <w:rPr>
-          <w:rFonts w:ascii="Times New Roman" w:eastAsiaTheme="minorEastAsia" w:hAnsi="Times New Roman" w:cs="Times New Roman"/>
-          <w:sz w:val="24"/>
-          <w:szCs w:val="24"/>
-        </w:rPr>
-        <w:t xml:space="preserve"> </w:t>
-      </w:r>
-      <w:proofErr w:type="spellStart"/>
-      <w:r>
-        <w:rPr>
-          <w:rFonts w:ascii="Times New Roman" w:eastAsiaTheme="minorEastAsia" w:hAnsi="Times New Roman" w:cs="Times New Roman"/>
-          <w:sz w:val="24"/>
-          <w:szCs w:val="24"/>
-        </w:rPr>
-        <w:t>Saksi</w:t>
-      </w:r>
-      <w:proofErr w:type="spellEnd"/>
-      <w:r>
-        <w:rPr>
-          <w:rFonts w:ascii="Times New Roman" w:eastAsiaTheme="minorEastAsia" w:hAnsi="Times New Roman" w:cs="Times New Roman"/>
-          <w:sz w:val="24"/>
-          <w:szCs w:val="24"/>
-        </w:rPr>
-        <w:t xml:space="preserve">. </w:t>
-      </w:r>
-      <w:proofErr w:type="spellStart"/>
-      <w:r>
-        <w:rPr>
-          <w:rFonts w:ascii="Times New Roman" w:eastAsiaTheme="minorEastAsia" w:hAnsi="Times New Roman" w:cs="Times New Roman"/>
-          <w:sz w:val="24"/>
-          <w:szCs w:val="24"/>
-        </w:rPr>
-        <w:t>Bahwa</w:t>
-      </w:r>
-      <w:proofErr w:type="spellEnd"/>
-      <w:r>
-        <w:rPr>
-          <w:rFonts w:ascii="Times New Roman" w:eastAsiaTheme="minorEastAsia" w:hAnsi="Times New Roman" w:cs="Times New Roman"/>
-          <w:sz w:val="24"/>
-          <w:szCs w:val="24"/>
-        </w:rPr>
-        <w:t xml:space="preserve"> </w:t>
-      </w:r>
-      <w:proofErr w:type="spellStart"/>
-      <w:r>
-        <w:rPr>
-          <w:rFonts w:ascii="Times New Roman" w:eastAsiaTheme="minorEastAsia" w:hAnsi="Times New Roman" w:cs="Times New Roman"/>
-          <w:sz w:val="24"/>
-          <w:szCs w:val="24"/>
-        </w:rPr>
-        <w:t>Kekuasaan</w:t>
-      </w:r>
-      <w:proofErr w:type="spellEnd"/>
-      <w:r>
-        <w:rPr>
-          <w:rFonts w:ascii="Times New Roman" w:eastAsiaTheme="minorEastAsia" w:hAnsi="Times New Roman" w:cs="Times New Roman"/>
-          <w:sz w:val="24"/>
-          <w:szCs w:val="24"/>
-        </w:rPr>
-        <w:t xml:space="preserve"> </w:t>
-      </w:r>
-      <w:proofErr w:type="spellStart"/>
-      <w:r>
-        <w:rPr>
-          <w:rFonts w:ascii="Times New Roman" w:eastAsiaTheme="minorEastAsia" w:hAnsi="Times New Roman" w:cs="Times New Roman"/>
-          <w:sz w:val="24"/>
-          <w:szCs w:val="24"/>
-        </w:rPr>
-        <w:t>Presiden</w:t>
-      </w:r>
-      <w:proofErr w:type="spellEnd"/>
-      <w:r>
-        <w:rPr>
-          <w:rFonts w:ascii="Times New Roman" w:eastAsiaTheme="minorEastAsia" w:hAnsi="Times New Roman" w:cs="Times New Roman"/>
-          <w:sz w:val="24"/>
-          <w:szCs w:val="24"/>
-        </w:rPr>
-        <w:t xml:space="preserve"> </w:t>
-      </w:r>
-      <w:proofErr w:type="spellStart"/>
-      <w:r>
-        <w:rPr>
-          <w:rFonts w:ascii="Times New Roman" w:eastAsiaTheme="minorEastAsia" w:hAnsi="Times New Roman" w:cs="Times New Roman"/>
-          <w:sz w:val="24"/>
-          <w:szCs w:val="24"/>
-        </w:rPr>
-        <w:t>sekalipun</w:t>
-      </w:r>
-      <w:proofErr w:type="spellEnd"/>
-      <w:r>
-        <w:rPr>
-          <w:rFonts w:ascii="Times New Roman" w:eastAsiaTheme="minorEastAsia" w:hAnsi="Times New Roman" w:cs="Times New Roman"/>
-          <w:sz w:val="24"/>
-          <w:szCs w:val="24"/>
-        </w:rPr>
-        <w:t xml:space="preserve"> </w:t>
-      </w:r>
-      <w:proofErr w:type="spellStart"/>
-      <w:r>
-        <w:rPr>
-          <w:rFonts w:ascii="Times New Roman" w:eastAsiaTheme="minorEastAsia" w:hAnsi="Times New Roman" w:cs="Times New Roman"/>
-          <w:sz w:val="24"/>
-          <w:szCs w:val="24"/>
-        </w:rPr>
-        <w:t>ada</w:t>
-      </w:r>
-      <w:proofErr w:type="spellEnd"/>
-      <w:r>
-        <w:rPr>
-          <w:rFonts w:ascii="Times New Roman" w:eastAsiaTheme="minorEastAsia" w:hAnsi="Times New Roman" w:cs="Times New Roman"/>
-          <w:sz w:val="24"/>
-          <w:szCs w:val="24"/>
-        </w:rPr>
-        <w:t xml:space="preserve"> batas </w:t>
-      </w:r>
-      <w:proofErr w:type="spellStart"/>
-      <w:r>
-        <w:rPr>
-          <w:rFonts w:ascii="Times New Roman" w:eastAsiaTheme="minorEastAsia" w:hAnsi="Times New Roman" w:cs="Times New Roman"/>
-          <w:sz w:val="24"/>
-          <w:szCs w:val="24"/>
-        </w:rPr>
-        <w:t>nya</w:t>
-      </w:r>
-      <w:proofErr w:type="spellEnd"/>
-      <w:r>
-        <w:rPr>
-          <w:rFonts w:ascii="Times New Roman" w:eastAsiaTheme="minorEastAsia" w:hAnsi="Times New Roman" w:cs="Times New Roman"/>
-          <w:sz w:val="24"/>
-          <w:szCs w:val="24"/>
-        </w:rPr>
-        <w:t xml:space="preserve">. Karena </w:t>
-      </w:r>
-      <w:proofErr w:type="spellStart"/>
-      <w:r>
-        <w:rPr>
-          <w:rFonts w:ascii="Times New Roman" w:eastAsiaTheme="minorEastAsia" w:hAnsi="Times New Roman" w:cs="Times New Roman"/>
-          <w:sz w:val="24"/>
-          <w:szCs w:val="24"/>
-        </w:rPr>
-        <w:t>Kekuasaan</w:t>
-      </w:r>
-      <w:proofErr w:type="spellEnd"/>
-      <w:r>
-        <w:rPr>
-          <w:rFonts w:ascii="Times New Roman" w:eastAsiaTheme="minorEastAsia" w:hAnsi="Times New Roman" w:cs="Times New Roman"/>
-          <w:sz w:val="24"/>
-          <w:szCs w:val="24"/>
-        </w:rPr>
-        <w:t xml:space="preserve"> </w:t>
-      </w:r>
-      <w:proofErr w:type="spellStart"/>
-      <w:r>
-        <w:rPr>
-          <w:rFonts w:ascii="Times New Roman" w:eastAsiaTheme="minorEastAsia" w:hAnsi="Times New Roman" w:cs="Times New Roman"/>
-          <w:sz w:val="24"/>
-          <w:szCs w:val="24"/>
-        </w:rPr>
-        <w:t>adalah</w:t>
-      </w:r>
-      <w:proofErr w:type="spellEnd"/>
-      <w:r>
-        <w:rPr>
-          <w:rFonts w:ascii="Times New Roman" w:eastAsiaTheme="minorEastAsia" w:hAnsi="Times New Roman" w:cs="Times New Roman"/>
-          <w:sz w:val="24"/>
-          <w:szCs w:val="24"/>
-        </w:rPr>
-        <w:t xml:space="preserve"> </w:t>
-      </w:r>
-      <w:proofErr w:type="spellStart"/>
-      <w:r>
-        <w:rPr>
-          <w:rFonts w:ascii="Times New Roman" w:eastAsiaTheme="minorEastAsia" w:hAnsi="Times New Roman" w:cs="Times New Roman"/>
-          <w:sz w:val="24"/>
-          <w:szCs w:val="24"/>
-        </w:rPr>
-        <w:t>Langsung</w:t>
-      </w:r>
-      <w:proofErr w:type="spellEnd"/>
-      <w:r>
-        <w:rPr>
-          <w:rFonts w:ascii="Times New Roman" w:eastAsiaTheme="minorEastAsia" w:hAnsi="Times New Roman" w:cs="Times New Roman"/>
-          <w:sz w:val="24"/>
-          <w:szCs w:val="24"/>
-        </w:rPr>
-        <w:t xml:space="preserve"> </w:t>
-      </w:r>
-      <w:proofErr w:type="spellStart"/>
-      <w:r>
-        <w:rPr>
-          <w:rFonts w:ascii="Times New Roman" w:eastAsiaTheme="minorEastAsia" w:hAnsi="Times New Roman" w:cs="Times New Roman"/>
-          <w:sz w:val="24"/>
-          <w:szCs w:val="24"/>
-        </w:rPr>
-        <w:t>dari</w:t>
-      </w:r>
-      <w:proofErr w:type="spellEnd"/>
-      <w:r>
-        <w:rPr>
-          <w:rFonts w:ascii="Times New Roman" w:eastAsiaTheme="minorEastAsia" w:hAnsi="Times New Roman" w:cs="Times New Roman"/>
-          <w:sz w:val="24"/>
-          <w:szCs w:val="24"/>
-        </w:rPr>
-        <w:t xml:space="preserve"> </w:t>
-      </w:r>
-      <w:proofErr w:type="spellStart"/>
-      <w:r>
-        <w:rPr>
-          <w:rFonts w:ascii="Times New Roman" w:eastAsiaTheme="minorEastAsia" w:hAnsi="Times New Roman" w:cs="Times New Roman"/>
-          <w:sz w:val="24"/>
-          <w:szCs w:val="24"/>
-        </w:rPr>
-        <w:t>Tangan</w:t>
-      </w:r>
-      <w:proofErr w:type="spellEnd"/>
-      <w:r>
-        <w:rPr>
-          <w:rFonts w:ascii="Times New Roman" w:eastAsiaTheme="minorEastAsia" w:hAnsi="Times New Roman" w:cs="Times New Roman"/>
-          <w:sz w:val="24"/>
-          <w:szCs w:val="24"/>
-        </w:rPr>
-        <w:t xml:space="preserve"> Rakyat, dan </w:t>
-      </w:r>
-      <w:proofErr w:type="spellStart"/>
-      <w:r>
-        <w:rPr>
-          <w:rFonts w:ascii="Times New Roman" w:eastAsiaTheme="minorEastAsia" w:hAnsi="Times New Roman" w:cs="Times New Roman"/>
-          <w:sz w:val="24"/>
-          <w:szCs w:val="24"/>
-        </w:rPr>
-        <w:t>Kekuasaan</w:t>
-      </w:r>
-      <w:proofErr w:type="spellEnd"/>
-      <w:r>
-        <w:rPr>
-          <w:rFonts w:ascii="Times New Roman" w:eastAsiaTheme="minorEastAsia" w:hAnsi="Times New Roman" w:cs="Times New Roman"/>
-          <w:sz w:val="24"/>
-          <w:szCs w:val="24"/>
-        </w:rPr>
-        <w:t xml:space="preserve"> di </w:t>
-      </w:r>
-      <w:proofErr w:type="spellStart"/>
-      <w:r>
-        <w:rPr>
-          <w:rFonts w:ascii="Times New Roman" w:eastAsiaTheme="minorEastAsia" w:hAnsi="Times New Roman" w:cs="Times New Roman"/>
-          <w:sz w:val="24"/>
-          <w:szCs w:val="24"/>
-        </w:rPr>
-        <w:t>atas</w:t>
-      </w:r>
-      <w:proofErr w:type="spellEnd"/>
-      <w:r>
-        <w:rPr>
-          <w:rFonts w:ascii="Times New Roman" w:eastAsiaTheme="minorEastAsia" w:hAnsi="Times New Roman" w:cs="Times New Roman"/>
-          <w:sz w:val="24"/>
-          <w:szCs w:val="24"/>
-        </w:rPr>
-        <w:t xml:space="preserve"> </w:t>
-      </w:r>
-      <w:proofErr w:type="spellStart"/>
-      <w:r>
-        <w:rPr>
-          <w:rFonts w:ascii="Times New Roman" w:eastAsiaTheme="minorEastAsia" w:hAnsi="Times New Roman" w:cs="Times New Roman"/>
-          <w:sz w:val="24"/>
-          <w:szCs w:val="24"/>
-        </w:rPr>
-        <w:t>segala</w:t>
-      </w:r>
-      <w:proofErr w:type="spellEnd"/>
-      <w:r>
-        <w:rPr>
-          <w:rFonts w:ascii="Times New Roman" w:eastAsiaTheme="minorEastAsia" w:hAnsi="Times New Roman" w:cs="Times New Roman"/>
-          <w:sz w:val="24"/>
-          <w:szCs w:val="24"/>
-        </w:rPr>
-        <w:t xml:space="preserve"> </w:t>
-      </w:r>
-      <w:proofErr w:type="spellStart"/>
-      <w:r>
-        <w:rPr>
-          <w:rFonts w:ascii="Times New Roman" w:eastAsiaTheme="minorEastAsia" w:hAnsi="Times New Roman" w:cs="Times New Roman"/>
-          <w:sz w:val="24"/>
-          <w:szCs w:val="24"/>
-        </w:rPr>
-        <w:t>nya</w:t>
-      </w:r>
-      <w:proofErr w:type="spellEnd"/>
-      <w:r>
-        <w:rPr>
-          <w:rFonts w:ascii="Times New Roman" w:eastAsiaTheme="minorEastAsia" w:hAnsi="Times New Roman" w:cs="Times New Roman"/>
-          <w:sz w:val="24"/>
-          <w:szCs w:val="24"/>
-        </w:rPr>
-        <w:t xml:space="preserve"> </w:t>
-      </w:r>
-      <w:proofErr w:type="spellStart"/>
-      <w:r>
-        <w:rPr>
-          <w:rFonts w:ascii="Times New Roman" w:eastAsiaTheme="minorEastAsia" w:hAnsi="Times New Roman" w:cs="Times New Roman"/>
-          <w:sz w:val="24"/>
-          <w:szCs w:val="24"/>
-        </w:rPr>
-        <w:t>adalah</w:t>
-      </w:r>
-      <w:proofErr w:type="spellEnd"/>
-      <w:r>
-        <w:rPr>
-          <w:rFonts w:ascii="Times New Roman" w:eastAsiaTheme="minorEastAsia" w:hAnsi="Times New Roman" w:cs="Times New Roman"/>
-          <w:sz w:val="24"/>
-          <w:szCs w:val="24"/>
-        </w:rPr>
-        <w:t xml:space="preserve"> </w:t>
-      </w:r>
-      <w:proofErr w:type="spellStart"/>
-      <w:r>
-        <w:rPr>
-          <w:rFonts w:ascii="Times New Roman" w:eastAsiaTheme="minorEastAsia" w:hAnsi="Times New Roman" w:cs="Times New Roman"/>
-          <w:sz w:val="24"/>
-          <w:szCs w:val="24"/>
-        </w:rPr>
-        <w:t>Kekuasaan</w:t>
-      </w:r>
-      <w:proofErr w:type="spellEnd"/>
-      <w:r>
-        <w:rPr>
-          <w:rFonts w:ascii="Times New Roman" w:eastAsiaTheme="minorEastAsia" w:hAnsi="Times New Roman" w:cs="Times New Roman"/>
-          <w:sz w:val="24"/>
-          <w:szCs w:val="24"/>
-        </w:rPr>
-        <w:t xml:space="preserve"> </w:t>
-      </w:r>
-      <w:proofErr w:type="spellStart"/>
-      <w:r>
-        <w:rPr>
-          <w:rFonts w:ascii="Times New Roman" w:eastAsiaTheme="minorEastAsia" w:hAnsi="Times New Roman" w:cs="Times New Roman"/>
-          <w:sz w:val="24"/>
-          <w:szCs w:val="24"/>
-        </w:rPr>
-        <w:t>Tuhan</w:t>
-      </w:r>
-      <w:proofErr w:type="spellEnd"/>
-      <w:r>
-        <w:rPr>
-          <w:rFonts w:ascii="Times New Roman" w:eastAsiaTheme="minorEastAsia" w:hAnsi="Times New Roman" w:cs="Times New Roman"/>
-          <w:sz w:val="24"/>
-          <w:szCs w:val="24"/>
-        </w:rPr>
-        <w:t xml:space="preserve"> Yang Maha Esa (Y.M.E). </w:t>
-      </w:r>
-      <w:proofErr w:type="gramStart"/>
-      <w:r>
-        <w:rPr>
-          <w:rFonts w:ascii="Times New Roman" w:eastAsiaTheme="minorEastAsia" w:hAnsi="Times New Roman" w:cs="Times New Roman"/>
-          <w:sz w:val="24"/>
-          <w:szCs w:val="24"/>
-        </w:rPr>
-        <w:t>Merdeka!!!.</w:t>
-      </w:r>
-      <w:proofErr w:type="gramEnd"/>
-      <w:r>
-        <w:rPr>
-          <w:rFonts w:ascii="Times New Roman" w:eastAsiaTheme="minorEastAsia" w:hAnsi="Times New Roman" w:cs="Times New Roman"/>
-          <w:sz w:val="24"/>
-          <w:szCs w:val="24"/>
-        </w:rPr>
-        <w:t xml:space="preserve">  ~</w:t>
+        <w:t xml:space="preserve"> Yang Maha Esa (Y.M.E). Merdeka!!!.  ~</w:t>
       </w:r>
     </w:p>
     <w:p>

</xml_diff>

<commit_message>
Relation Multiverse in only Universe and Relativitation Law Albert Einstein with Imaginary Number [Revised] || (15:55 (W . I . B[Waktu Indonesia bagian Barat]), 22/12/2025), Batam, Kepulauan Riau, Indonesia || #LAWAPEMERINTAHINDONESIAKORUPPENINDASRAKYATINDONESIADENGANPENGETAHUAN #WANGSANUSANTARABERSATU #BHINNEKATUNGGALIKA #MENCERDASKANKEHIDUPANBANGSA
Relation Multiverse in only Universe and Relativitation Law Albert Einstein with Imaginary Number [Revised] || (15:55 (W . I . B[Waktu Indonesia bagian Barat]), 22/12/2025), Batam, Kepulauan Riau, Indonesia || #LAWAPEMERINTAHINDONESIAKORUPPENINDASRAKYATINDONESIADENGANPENGETAHUAN #WANGSANUSANTARABERSATU #BHINNEKATUNGGALIKA #MENCERDASKANKEHIDUPANBANGSA
</commit_message>
<xml_diff>
--- a/Relation Multiverse in only Universe and Relativitation Law Albert Einstein with Imaginary Number [Revised].docx
+++ b/Relation Multiverse in only Universe and Relativitation Law Albert Einstein with Imaginary Number [Revised].docx
@@ -11423,15 +11423,7 @@
               <w:sz w:val="24"/>
               <w:szCs w:val="24"/>
             </w:rPr>
-            <m:t>c</m:t>
-          </m:r>
-          <m:r>
-            <w:rPr>
-              <w:rFonts w:ascii="Cambria Math" w:hAnsi="Cambria Math" w:cs="Times New Roman"/>
-              <w:sz w:val="24"/>
-              <w:szCs w:val="24"/>
-            </w:rPr>
-            <m:t xml:space="preserve"> = </m:t>
+            <m:t xml:space="preserve">c = </m:t>
           </m:r>
           <m:d>
             <m:dPr>
@@ -11581,23 +11573,7 @@
                   <w:sz w:val="24"/>
                   <w:szCs w:val="24"/>
                 </w:rPr>
-                <m:t xml:space="preserve"> </m:t>
-              </m:r>
-              <m:r>
-                <w:rPr>
-                  <w:rFonts w:ascii="Cambria Math" w:hAnsi="Cambria Math" w:cs="Times New Roman"/>
-                  <w:sz w:val="24"/>
-                  <w:szCs w:val="24"/>
-                </w:rPr>
-                <m:t>×</m:t>
-              </m:r>
-              <m:r>
-                <w:rPr>
-                  <w:rFonts w:ascii="Cambria Math" w:hAnsi="Cambria Math" w:cs="Times New Roman"/>
-                  <w:sz w:val="24"/>
-                  <w:szCs w:val="24"/>
-                </w:rPr>
-                <m:t xml:space="preserve"> </m:t>
+                <m:t xml:space="preserve"> × </m:t>
               </m:r>
               <m:d>
                 <m:dPr>
@@ -11617,7 +11593,7 @@
                       <w:sz w:val="24"/>
                       <w:szCs w:val="24"/>
                     </w:rPr>
-                    <m:t xml:space="preserve">23 </m:t>
+                    <m:t>π</m:t>
                   </m:r>
                   <m:r>
                     <w:rPr>
@@ -11625,92 +11601,8 @@
                       <w:sz w:val="24"/>
                       <w:szCs w:val="24"/>
                     </w:rPr>
-                    <m:t>×</m:t>
+                    <m:t xml:space="preserve"> - 3</m:t>
                   </m:r>
-                  <m:r>
-                    <w:rPr>
-                      <w:rFonts w:ascii="Cambria Math" w:hAnsi="Cambria Math" w:cs="Times New Roman"/>
-                      <w:sz w:val="24"/>
-                      <w:szCs w:val="24"/>
-                    </w:rPr>
-                    <m:t xml:space="preserve"> </m:t>
-                  </m:r>
-                  <m:sSup>
-                    <m:sSupPr>
-                      <m:ctrlPr>
-                        <w:rPr>
-                          <w:rFonts w:ascii="Cambria Math" w:hAnsi="Cambria Math" w:cs="Times New Roman"/>
-                          <w:i/>
-                          <w:sz w:val="24"/>
-                          <w:szCs w:val="24"/>
-                        </w:rPr>
-                      </m:ctrlPr>
-                    </m:sSupPr>
-                    <m:e>
-                      <m:r>
-                        <w:rPr>
-                          <w:rFonts w:ascii="Cambria Math" w:hAnsi="Cambria Math" w:cs="Times New Roman"/>
-                          <w:sz w:val="24"/>
-                          <w:szCs w:val="24"/>
-                        </w:rPr>
-                        <m:t>7</m:t>
-                      </m:r>
-                    </m:e>
-                    <m:sup>
-                      <m:d>
-                        <m:dPr>
-                          <m:ctrlPr>
-                            <w:rPr>
-                              <w:rFonts w:ascii="Cambria Math" w:hAnsi="Cambria Math" w:cs="Times New Roman"/>
-                              <w:i/>
-                              <w:sz w:val="24"/>
-                              <w:szCs w:val="24"/>
-                            </w:rPr>
-                          </m:ctrlPr>
-                        </m:dPr>
-                        <m:e>
-                          <m:d>
-                            <m:dPr>
-                              <m:ctrlPr>
-                                <w:rPr>
-                                  <w:rFonts w:ascii="Cambria Math" w:hAnsi="Cambria Math" w:cs="Times New Roman"/>
-                                  <w:i/>
-                                  <w:sz w:val="24"/>
-                                  <w:szCs w:val="24"/>
-                                </w:rPr>
-                              </m:ctrlPr>
-                            </m:dPr>
-                            <m:e>
-                              <m:d>
-                                <m:dPr>
-                                  <m:begChr m:val="|"/>
-                                  <m:endChr m:val="|"/>
-                                  <m:ctrlPr>
-                                    <w:rPr>
-                                      <w:rFonts w:ascii="Cambria Math" w:hAnsi="Cambria Math" w:cs="Times New Roman"/>
-                                      <w:i/>
-                                      <w:sz w:val="24"/>
-                                      <w:szCs w:val="24"/>
-                                    </w:rPr>
-                                  </m:ctrlPr>
-                                </m:dPr>
-                                <m:e>
-                                  <m:r>
-                                    <w:rPr>
-                                      <w:rFonts w:ascii="Cambria Math" w:hAnsi="Cambria Math" w:cs="Times New Roman"/>
-                                      <w:sz w:val="24"/>
-                                      <w:szCs w:val="24"/>
-                                    </w:rPr>
-                                    <m:t>0,00339469037058821034355510751738</m:t>
-                                  </m:r>
-                                </m:e>
-                              </m:d>
-                            </m:e>
-                          </m:d>
-                        </m:e>
-                      </m:d>
-                    </m:sup>
-                  </m:sSup>
                 </m:e>
               </m:d>
             </m:e>
@@ -11741,6 +11633,7 @@
         </w:rPr>
       </w:pPr>
       <w:proofErr w:type="spellStart"/>
+      <w:proofErr w:type="gramStart"/>
       <w:r>
         <w:rPr>
           <w:rFonts w:ascii="Times New Roman" w:eastAsiaTheme="minorEastAsia" w:hAnsi="Times New Roman" w:cs="Times New Roman"/>
@@ -11758,17 +11651,19 @@
         </w:rPr>
         <w:t xml:space="preserve"> :</w:t>
       </w:r>
-    </w:p>
-    <w:p>
-      <w:pPr>
-        <w:spacing w:line="360" w:lineRule="auto"/>
-        <w:jc w:val="center"/>
-        <w:rPr>
-          <w:rFonts w:ascii="Times New Roman" w:eastAsiaTheme="minorEastAsia" w:hAnsi="Times New Roman" w:cs="Times New Roman"/>
-          <w:sz w:val="24"/>
-          <w:szCs w:val="24"/>
-        </w:rPr>
-      </w:pPr>
+      <w:proofErr w:type="gramEnd"/>
+    </w:p>
+    <w:p>
+      <w:pPr>
+        <w:spacing w:line="360" w:lineRule="auto"/>
+        <w:jc w:val="center"/>
+        <w:rPr>
+          <w:rFonts w:ascii="Times New Roman" w:eastAsiaTheme="minorEastAsia" w:hAnsi="Times New Roman" w:cs="Times New Roman"/>
+          <w:sz w:val="24"/>
+          <w:szCs w:val="24"/>
+        </w:rPr>
+      </w:pPr>
+      <w:proofErr w:type="gramStart"/>
       <w:r>
         <w:rPr>
           <w:rFonts w:ascii="Times New Roman" w:eastAsiaTheme="minorEastAsia" w:hAnsi="Times New Roman" w:cs="Times New Roman"/>
@@ -11783,49 +11678,113 @@
           <w:sz w:val="24"/>
           <w:szCs w:val="24"/>
         </w:rPr>
-        <w:t xml:space="preserve"> Speed’s Light equals </w:t>
-      </w:r>
-      <w:proofErr w:type="spellStart"/>
-      <w:r>
-        <w:rPr>
-          <w:rFonts w:ascii="Times New Roman" w:eastAsiaTheme="minorEastAsia" w:hAnsi="Times New Roman" w:cs="Times New Roman"/>
-          <w:sz w:val="24"/>
-          <w:szCs w:val="24"/>
-        </w:rPr>
-        <w:t>Contant</w:t>
-      </w:r>
-      <w:proofErr w:type="spellEnd"/>
-      <w:r>
-        <w:rPr>
-          <w:rFonts w:ascii="Times New Roman" w:eastAsiaTheme="minorEastAsia" w:hAnsi="Times New Roman" w:cs="Times New Roman"/>
-          <w:sz w:val="24"/>
-          <w:szCs w:val="24"/>
-        </w:rPr>
-        <w:t xml:space="preserve"> 7</w:t>
-      </w:r>
-      <w:r>
-        <w:rPr>
-          <w:rFonts w:ascii="Times New Roman" w:eastAsiaTheme="minorEastAsia" w:hAnsi="Times New Roman" w:cs="Times New Roman"/>
-          <w:sz w:val="24"/>
-          <w:szCs w:val="24"/>
-        </w:rPr>
-        <w:t xml:space="preserve"> </w:t>
-      </w:r>
-      <w:r>
-        <w:rPr>
-          <w:rFonts w:ascii="Times New Roman" w:eastAsiaTheme="minorEastAsia" w:hAnsi="Times New Roman" w:cs="Times New Roman"/>
-          <w:sz w:val="24"/>
-          <w:szCs w:val="24"/>
-        </w:rPr>
-        <w:t>squares</w:t>
-      </w:r>
-      <w:r>
-        <w:rPr>
-          <w:rFonts w:ascii="Times New Roman" w:eastAsiaTheme="minorEastAsia" w:hAnsi="Times New Roman" w:cs="Times New Roman"/>
-          <w:sz w:val="24"/>
-          <w:szCs w:val="24"/>
-        </w:rPr>
-        <w:t xml:space="preserve"> </w:t>
+        <w:t xml:space="preserve"> Speed</w:t>
+      </w:r>
+      <w:proofErr w:type="gramEnd"/>
+      <w:r>
+        <w:rPr>
+          <w:rFonts w:ascii="Times New Roman" w:eastAsiaTheme="minorEastAsia" w:hAnsi="Times New Roman" w:cs="Times New Roman"/>
+          <w:sz w:val="24"/>
+          <w:szCs w:val="24"/>
+        </w:rPr>
+        <w:t xml:space="preserve"> of</w:t>
+      </w:r>
+      <w:r>
+        <w:rPr>
+          <w:rFonts w:ascii="Times New Roman" w:eastAsiaTheme="minorEastAsia" w:hAnsi="Times New Roman" w:cs="Times New Roman"/>
+          <w:sz w:val="24"/>
+          <w:szCs w:val="24"/>
+        </w:rPr>
+        <w:t xml:space="preserve"> Light</w:t>
+      </w:r>
+      <w:r>
+        <w:rPr>
+          <w:rFonts w:ascii="Times New Roman" w:eastAsiaTheme="minorEastAsia" w:hAnsi="Times New Roman" w:cs="Times New Roman"/>
+          <w:sz w:val="24"/>
+          <w:szCs w:val="24"/>
+        </w:rPr>
+        <w:t>s</w:t>
+      </w:r>
+      <w:r>
+        <w:rPr>
+          <w:rFonts w:ascii="Times New Roman" w:eastAsiaTheme="minorEastAsia" w:hAnsi="Times New Roman" w:cs="Times New Roman"/>
+          <w:sz w:val="24"/>
+          <w:szCs w:val="24"/>
+        </w:rPr>
+        <w:t xml:space="preserve"> equals </w:t>
+      </w:r>
+      <m:oMath>
+        <m:d>
+          <m:dPr>
+            <m:ctrlPr>
+              <w:rPr>
+                <w:rFonts w:ascii="Cambria Math" w:eastAsiaTheme="minorEastAsia" w:hAnsi="Cambria Math" w:cs="Times New Roman"/>
+                <w:i/>
+                <w:sz w:val="24"/>
+                <w:szCs w:val="24"/>
+              </w:rPr>
+            </m:ctrlPr>
+          </m:dPr>
+          <m:e>
+            <m:r>
+              <m:rPr>
+                <m:sty m:val="p"/>
+              </m:rPr>
+              <w:rPr>
+                <w:rFonts w:ascii="Cambria Math" w:eastAsiaTheme="minorEastAsia" w:hAnsi="Cambria Math" w:cs="Times New Roman"/>
+                <w:sz w:val="24"/>
+                <w:szCs w:val="24"/>
+              </w:rPr>
+              <m:t xml:space="preserve">Contant 7 squares </m:t>
+            </m:r>
+            <m:d>
+              <m:dPr>
+                <m:ctrlPr>
+                  <w:rPr>
+                    <w:rFonts w:ascii="Cambria Math" w:hAnsi="Cambria Math" w:cs="Times New Roman"/>
+                    <w:i/>
+                    <w:sz w:val="24"/>
+                    <w:szCs w:val="24"/>
+                  </w:rPr>
+                </m:ctrlPr>
+              </m:dPr>
+              <m:e>
+                <m:d>
+                  <m:dPr>
+                    <m:begChr m:val="|"/>
+                    <m:endChr m:val="|"/>
+                    <m:ctrlPr>
+                      <w:rPr>
+                        <w:rFonts w:ascii="Cambria Math" w:hAnsi="Cambria Math" w:cs="Times New Roman"/>
+                        <w:i/>
+                        <w:sz w:val="24"/>
+                        <w:szCs w:val="24"/>
+                      </w:rPr>
+                    </m:ctrlPr>
+                  </m:dPr>
+                  <m:e>
+                    <m:r>
+                      <w:rPr>
+                        <w:rFonts w:ascii="Cambria Math" w:hAnsi="Cambria Math" w:cs="Times New Roman"/>
+                        <w:sz w:val="24"/>
+                        <w:szCs w:val="24"/>
+                      </w:rPr>
+                      <m:t>0,00339469037058821034355510751738</m:t>
+                    </m:r>
+                  </m:e>
+                </m:d>
+              </m:e>
+            </m:d>
+          </m:e>
+        </m:d>
+      </m:oMath>
+      <w:r>
+        <w:rPr>
+          <w:rFonts w:ascii="Times New Roman" w:eastAsiaTheme="minorEastAsia" w:hAnsi="Times New Roman" w:cs="Times New Roman"/>
+          <w:sz w:val="24"/>
+          <w:szCs w:val="24"/>
+        </w:rPr>
+        <w:t xml:space="preserve">times </w:t>
       </w:r>
       <m:oMath>
         <m:d>
@@ -11840,30 +11799,14 @@
             </m:ctrlPr>
           </m:dPr>
           <m:e>
-            <m:d>
-              <m:dPr>
-                <m:begChr m:val="|"/>
-                <m:endChr m:val="|"/>
-                <m:ctrlPr>
-                  <w:rPr>
-                    <w:rFonts w:ascii="Cambria Math" w:hAnsi="Cambria Math" w:cs="Times New Roman"/>
-                    <w:i/>
-                    <w:sz w:val="24"/>
-                    <w:szCs w:val="24"/>
-                  </w:rPr>
-                </m:ctrlPr>
-              </m:dPr>
-              <m:e>
-                <m:r>
-                  <w:rPr>
-                    <w:rFonts w:ascii="Cambria Math" w:hAnsi="Cambria Math" w:cs="Times New Roman"/>
-                    <w:sz w:val="24"/>
-                    <w:szCs w:val="24"/>
-                  </w:rPr>
-                  <m:t>0,00339469037058821034355510751738</m:t>
-                </m:r>
-              </m:e>
-            </m:d>
+            <m:r>
+              <w:rPr>
+                <w:rFonts w:ascii="Cambria Math" w:hAnsi="Cambria Math" w:cs="Times New Roman"/>
+                <w:sz w:val="24"/>
+                <w:szCs w:val="24"/>
+              </w:rPr>
+              <m:t>π - 3</m:t>
+            </m:r>
           </m:e>
         </m:d>
       </m:oMath>
@@ -11873,54 +11816,6 @@
           <w:sz w:val="24"/>
           <w:szCs w:val="24"/>
         </w:rPr>
-        <w:t xml:space="preserve"> times Speed of Light times 23 times 7 squares </w:t>
-      </w:r>
-      <m:oMath>
-        <m:d>
-          <m:dPr>
-            <m:ctrlPr>
-              <w:rPr>
-                <w:rFonts w:ascii="Cambria Math" w:hAnsi="Cambria Math" w:cs="Times New Roman"/>
-                <w:i/>
-                <w:sz w:val="24"/>
-                <w:szCs w:val="24"/>
-              </w:rPr>
-            </m:ctrlPr>
-          </m:dPr>
-          <m:e>
-            <m:d>
-              <m:dPr>
-                <m:begChr m:val="|"/>
-                <m:endChr m:val="|"/>
-                <m:ctrlPr>
-                  <w:rPr>
-                    <w:rFonts w:ascii="Cambria Math" w:hAnsi="Cambria Math" w:cs="Times New Roman"/>
-                    <w:i/>
-                    <w:sz w:val="24"/>
-                    <w:szCs w:val="24"/>
-                  </w:rPr>
-                </m:ctrlPr>
-              </m:dPr>
-              <m:e>
-                <m:r>
-                  <w:rPr>
-                    <w:rFonts w:ascii="Cambria Math" w:hAnsi="Cambria Math" w:cs="Times New Roman"/>
-                    <w:sz w:val="24"/>
-                    <w:szCs w:val="24"/>
-                  </w:rPr>
-                  <m:t>0,00339469037058821034355510751738</m:t>
-                </m:r>
-              </m:e>
-            </m:d>
-          </m:e>
-        </m:d>
-      </m:oMath>
-      <w:r>
-        <w:rPr>
-          <w:rFonts w:ascii="Times New Roman" w:eastAsiaTheme="minorEastAsia" w:hAnsi="Times New Roman" w:cs="Times New Roman"/>
-          <w:sz w:val="24"/>
-          <w:szCs w:val="24"/>
-        </w:rPr>
         <w:t xml:space="preserve">. </w:t>
       </w:r>
       <w:r>
@@ -11964,6 +11859,18 @@
           <w:szCs w:val="24"/>
         </w:rPr>
       </w:pPr>
+    </w:p>
+    <w:p>
+      <w:pPr>
+        <w:spacing w:line="360" w:lineRule="auto"/>
+        <w:jc w:val="center"/>
+        <w:rPr>
+          <w:rFonts w:ascii="Times New Roman" w:eastAsiaTheme="minorEastAsia" w:hAnsi="Times New Roman" w:cs="Times New Roman"/>
+          <w:sz w:val="24"/>
+          <w:szCs w:val="24"/>
+        </w:rPr>
+      </w:pPr>
+      <w:proofErr w:type="gramStart"/>
       <w:r>
         <w:rPr>
           <w:rFonts w:ascii="Times New Roman" w:eastAsiaTheme="minorEastAsia" w:hAnsi="Times New Roman" w:cs="Times New Roman"/>
@@ -11973,24 +11880,35 @@
         <w:lastRenderedPageBreak/>
         <w:t>Quote’s :</w:t>
       </w:r>
-    </w:p>
-    <w:p>
-      <w:pPr>
-        <w:spacing w:line="360" w:lineRule="auto"/>
-        <w:jc w:val="center"/>
-        <w:rPr>
-          <w:rFonts w:ascii="Times New Roman" w:eastAsiaTheme="minorEastAsia" w:hAnsi="Times New Roman" w:cs="Times New Roman"/>
-          <w:sz w:val="24"/>
-          <w:szCs w:val="24"/>
-        </w:rPr>
-      </w:pPr>
-      <w:r>
-        <w:rPr>
-          <w:rFonts w:ascii="Times New Roman" w:eastAsiaTheme="minorEastAsia" w:hAnsi="Times New Roman" w:cs="Times New Roman"/>
-          <w:sz w:val="24"/>
-          <w:szCs w:val="24"/>
-        </w:rPr>
-        <w:t xml:space="preserve">“ Rakyat yang </w:t>
+      <w:proofErr w:type="gramEnd"/>
+    </w:p>
+    <w:p>
+      <w:pPr>
+        <w:spacing w:line="360" w:lineRule="auto"/>
+        <w:jc w:val="center"/>
+        <w:rPr>
+          <w:rFonts w:ascii="Times New Roman" w:eastAsiaTheme="minorEastAsia" w:hAnsi="Times New Roman" w:cs="Times New Roman"/>
+          <w:sz w:val="24"/>
+          <w:szCs w:val="24"/>
+        </w:rPr>
+      </w:pPr>
+      <w:proofErr w:type="gramStart"/>
+      <w:r>
+        <w:rPr>
+          <w:rFonts w:ascii="Times New Roman" w:eastAsiaTheme="minorEastAsia" w:hAnsi="Times New Roman" w:cs="Times New Roman"/>
+          <w:sz w:val="24"/>
+          <w:szCs w:val="24"/>
+        </w:rPr>
+        <w:t>“ Rakyat</w:t>
+      </w:r>
+      <w:proofErr w:type="gramEnd"/>
+      <w:r>
+        <w:rPr>
+          <w:rFonts w:ascii="Times New Roman" w:eastAsiaTheme="minorEastAsia" w:hAnsi="Times New Roman" w:cs="Times New Roman"/>
+          <w:sz w:val="24"/>
+          <w:szCs w:val="24"/>
+        </w:rPr>
+        <w:t xml:space="preserve"> yang </w:t>
       </w:r>
       <w:proofErr w:type="spellStart"/>
       <w:r>
@@ -12288,6 +12206,7 @@
         <w:t>kemiskinan</w:t>
       </w:r>
       <w:proofErr w:type="spellEnd"/>
+      <w:proofErr w:type="gramStart"/>
       <w:r>
         <w:rPr>
           <w:rFonts w:ascii="Times New Roman" w:eastAsiaTheme="minorEastAsia" w:hAnsi="Times New Roman" w:cs="Times New Roman"/>
@@ -12296,24 +12215,35 @@
         </w:rPr>
         <w:t>. ”</w:t>
       </w:r>
-    </w:p>
-    <w:p>
-      <w:pPr>
-        <w:spacing w:line="360" w:lineRule="auto"/>
-        <w:jc w:val="center"/>
-        <w:rPr>
-          <w:rFonts w:ascii="Times New Roman" w:eastAsiaTheme="minorEastAsia" w:hAnsi="Times New Roman" w:cs="Times New Roman"/>
-          <w:sz w:val="24"/>
-          <w:szCs w:val="24"/>
-        </w:rPr>
-      </w:pPr>
-      <w:r>
-        <w:rPr>
-          <w:rFonts w:ascii="Times New Roman" w:eastAsiaTheme="minorEastAsia" w:hAnsi="Times New Roman" w:cs="Times New Roman"/>
-          <w:sz w:val="24"/>
-          <w:szCs w:val="24"/>
-        </w:rPr>
-        <w:t xml:space="preserve">Founder : BeruangLaut.ID (Samuel </w:t>
+      <w:proofErr w:type="gramEnd"/>
+    </w:p>
+    <w:p>
+      <w:pPr>
+        <w:spacing w:line="360" w:lineRule="auto"/>
+        <w:jc w:val="center"/>
+        <w:rPr>
+          <w:rFonts w:ascii="Times New Roman" w:eastAsiaTheme="minorEastAsia" w:hAnsi="Times New Roman" w:cs="Times New Roman"/>
+          <w:sz w:val="24"/>
+          <w:szCs w:val="24"/>
+        </w:rPr>
+      </w:pPr>
+      <w:proofErr w:type="gramStart"/>
+      <w:r>
+        <w:rPr>
+          <w:rFonts w:ascii="Times New Roman" w:eastAsiaTheme="minorEastAsia" w:hAnsi="Times New Roman" w:cs="Times New Roman"/>
+          <w:sz w:val="24"/>
+          <w:szCs w:val="24"/>
+        </w:rPr>
+        <w:t>Founder :</w:t>
+      </w:r>
+      <w:proofErr w:type="gramEnd"/>
+      <w:r>
+        <w:rPr>
+          <w:rFonts w:ascii="Times New Roman" w:eastAsiaTheme="minorEastAsia" w:hAnsi="Times New Roman" w:cs="Times New Roman"/>
+          <w:sz w:val="24"/>
+          <w:szCs w:val="24"/>
+        </w:rPr>
+        <w:t xml:space="preserve"> BeruangLaut.ID (Samuel </w:t>
       </w:r>
       <w:proofErr w:type="spellStart"/>
       <w:r>
@@ -12344,6 +12274,17 @@
           <w:szCs w:val="24"/>
         </w:rPr>
       </w:pPr>
+    </w:p>
+    <w:p>
+      <w:pPr>
+        <w:spacing w:line="360" w:lineRule="auto"/>
+        <w:jc w:val="center"/>
+        <w:rPr>
+          <w:rFonts w:ascii="Times New Roman" w:eastAsiaTheme="minorEastAsia" w:hAnsi="Times New Roman" w:cs="Times New Roman"/>
+          <w:sz w:val="24"/>
+          <w:szCs w:val="24"/>
+        </w:rPr>
+      </w:pPr>
       <w:r>
         <w:rPr>
           <w:rFonts w:ascii="Times New Roman" w:eastAsiaTheme="minorEastAsia" w:hAnsi="Times New Roman" w:cs="Times New Roman"/>
@@ -12436,6 +12377,7 @@
           <w:szCs w:val="24"/>
         </w:rPr>
       </w:pPr>
+      <w:proofErr w:type="gramStart"/>
       <w:r>
         <w:rPr>
           <w:rFonts w:ascii="Times New Roman" w:eastAsiaTheme="minorEastAsia" w:hAnsi="Times New Roman" w:cs="Times New Roman"/>
@@ -12454,6 +12396,7 @@
         <w:t>Politeknik</w:t>
       </w:r>
       <w:proofErr w:type="spellEnd"/>
+      <w:proofErr w:type="gramEnd"/>
       <w:r>
         <w:rPr>
           <w:rFonts w:ascii="Times New Roman" w:eastAsiaTheme="minorEastAsia" w:hAnsi="Times New Roman" w:cs="Times New Roman"/>
@@ -13195,7 +13138,16 @@
           <w:sz w:val="24"/>
           <w:szCs w:val="24"/>
         </w:rPr>
-        <w:t xml:space="preserve"> Rakyat </w:t>
+        <w:t xml:space="preserve"> </w:t>
+      </w:r>
+      <w:r>
+        <w:rPr>
+          <w:rFonts w:ascii="Times New Roman" w:eastAsiaTheme="minorEastAsia" w:hAnsi="Times New Roman" w:cs="Times New Roman"/>
+          <w:sz w:val="24"/>
+          <w:szCs w:val="24"/>
+        </w:rPr>
+        <w:lastRenderedPageBreak/>
+        <w:t xml:space="preserve">Rakyat </w:t>
       </w:r>
       <w:proofErr w:type="spellStart"/>
       <w:r>
@@ -13312,7 +13264,6 @@
           <w:sz w:val="24"/>
           <w:szCs w:val="24"/>
         </w:rPr>
-        <w:lastRenderedPageBreak/>
         <w:t>rela</w:t>
       </w:r>
       <w:proofErr w:type="spellEnd"/>
@@ -14474,7 +14425,25 @@
           <w:sz w:val="24"/>
           <w:szCs w:val="24"/>
         </w:rPr>
-        <w:t xml:space="preserve"> Yang Maha Esa (Y.M.E). Merdeka!!!.  ~</w:t>
+        <w:t xml:space="preserve"> Yang Maha Esa (Y.M.E). </w:t>
+      </w:r>
+      <w:proofErr w:type="gramStart"/>
+      <w:r>
+        <w:rPr>
+          <w:rFonts w:ascii="Times New Roman" w:eastAsiaTheme="minorEastAsia" w:hAnsi="Times New Roman" w:cs="Times New Roman"/>
+          <w:sz w:val="24"/>
+          <w:szCs w:val="24"/>
+        </w:rPr>
+        <w:t>Merdeka!!!.</w:t>
+      </w:r>
+      <w:proofErr w:type="gramEnd"/>
+      <w:r>
+        <w:rPr>
+          <w:rFonts w:ascii="Times New Roman" w:eastAsiaTheme="minorEastAsia" w:hAnsi="Times New Roman" w:cs="Times New Roman"/>
+          <w:sz w:val="24"/>
+          <w:szCs w:val="24"/>
+        </w:rPr>
+        <w:t xml:space="preserve">  ~</w:t>
       </w:r>
     </w:p>
     <w:p>
@@ -15614,6 +15583,16 @@
       <w14:ligatures w14:val="none"/>
     </w:rPr>
   </w:style>
+  <w:style w:type="character" w:styleId="Tempatpenampungteks">
+    <w:name w:val="Placeholder Text"/>
+    <w:basedOn w:val="FontParagrafDefault"/>
+    <w:uiPriority w:val="99"/>
+    <w:semiHidden/>
+    <w:rsid w:val="00264C5B"/>
+    <w:rPr>
+      <w:color w:val="666666"/>
+    </w:rPr>
+  </w:style>
 </w:styles>
 </file>
 

</xml_diff>

<commit_message>
RelationMultiverseinonlyUniverseandRelativitationLawAlbertEinsteinwithImaginaryNumber[Revised] || (15:258 (W . I . B[Waktu Indonesia bagian Barat]), 22/12/2025), Batam, Kepulauan Riau, Indonesia || #WANGSANUSANTARABERSATU #INDONESIABERSATU #LAWANPEMERINTAHANINDONESIAKORUPPENINDASRAKYATINDONESIADENGANPENGETAHUAN #MENCERDASKANKEHIDUPANBANGSA
RelationMultiverseinonlyUniverseandRelativitationLawAlbertEinsteinwithImaginaryNumber[Revised] || (15:58 (W . I . B[Waktu Indonesia bagian Barat]), 22/12/2025), Batam, Kepulauan Riau, Indonesia || #WANGSANUSANTARABERSATU #INDONESIABERSATU #LAWANPEMERINTAHANINDONESIAKORUPPENINDASRAKYATINDONESIADENGANPENGETAHUAN #MENCERDASKANKEHIDUPANBANGSA
</commit_message>
<xml_diff>
--- a/Relation Multiverse in only Universe and Relativitation Law Albert Einstein with Imaginary Number [Revised].docx
+++ b/Relation Multiverse in only Universe and Relativitation Law Albert Einstein with Imaginary Number [Revised].docx
@@ -11778,6 +11778,14 @@
           </m:e>
         </m:d>
       </m:oMath>
+      <w:r>
+        <w:rPr>
+          <w:rFonts w:ascii="Times New Roman" w:eastAsiaTheme="minorEastAsia" w:hAnsi="Times New Roman" w:cs="Times New Roman"/>
+          <w:sz w:val="24"/>
+          <w:szCs w:val="24"/>
+        </w:rPr>
+        <w:t xml:space="preserve"> </w:t>
+      </w:r>
       <w:r>
         <w:rPr>
           <w:rFonts w:ascii="Times New Roman" w:eastAsiaTheme="minorEastAsia" w:hAnsi="Times New Roman" w:cs="Times New Roman"/>

</xml_diff>

<commit_message>
RelationMultiverseinonlyUniverseandRelativitationLawAlbertEinsteinwithImaginaryNumber[Revised] || (16:01 (W . I . B[Waktu Indonesia bagian Barat]), 22/12/2025), Batam, Kepulauan Riau, Indonesia || #WANGSANUSANTARABERSATU #INDONESIABERSATU #LAWANPEMERINTAHANINDONESIAKORUPPENINDASRAKYATINDONESIADENGANPENGETAHUAN #MENCERDASKANKEHIDUPANBANGSA
RelationMultiverseinonlyUniverseandRelativitationLawAlbertEinsteinwithImaginaryNumber[Revised] || (16:01 (W . I . B[Waktu Indonesia bagian Barat]), 22/12/2025), Batam, Kepulauan Riau, Indonesia || #WANGSANUSANTARABERSATU #INDONESIABERSATU #LAWANPEMERINTAHANINDONESIAKORUPPENINDASRAKYATINDONESIADENGANPENGETAHUAN #MENCERDASKANKEHIDUPANBANGSA
</commit_message>
<xml_diff>
--- a/Relation Multiverse in only Universe and Relativitation Law Albert Einstein with Imaginary Number [Revised].docx
+++ b/Relation Multiverse in only Universe and Relativitation Law Albert Einstein with Imaginary Number [Revised].docx
@@ -18,25 +18,7 @@
           <w:sz w:val="24"/>
           <w:szCs w:val="24"/>
         </w:rPr>
-        <w:t xml:space="preserve">Relation Multiverse in only Universe and </w:t>
-      </w:r>
-      <w:proofErr w:type="spellStart"/>
-      <w:r>
-        <w:rPr>
-          <w:rFonts w:ascii="Times New Roman" w:eastAsiaTheme="minorEastAsia" w:hAnsi="Times New Roman" w:cs="Times New Roman"/>
-          <w:sz w:val="24"/>
-          <w:szCs w:val="24"/>
-        </w:rPr>
-        <w:t>Relativitation</w:t>
-      </w:r>
-      <w:proofErr w:type="spellEnd"/>
-      <w:r>
-        <w:rPr>
-          <w:rFonts w:ascii="Times New Roman" w:eastAsiaTheme="minorEastAsia" w:hAnsi="Times New Roman" w:cs="Times New Roman"/>
-          <w:sz w:val="24"/>
-          <w:szCs w:val="24"/>
-        </w:rPr>
-        <w:t xml:space="preserve"> Law Albert Einstein with Imaginary Number</w:t>
+        <w:t>Relation Multiverse in only Universe and Relativitation Law Albert Einstein with Imaginary Number</w:t>
       </w:r>
     </w:p>
     <w:p>
@@ -87,7 +69,6 @@
           <w:lang w:val="id-ID"/>
         </w:rPr>
       </w:pPr>
-      <w:proofErr w:type="spellStart"/>
       <w:r>
         <w:rPr>
           <w:rFonts w:ascii="Times New Roman" w:eastAsiaTheme="minorEastAsia" w:hAnsi="Times New Roman" w:cs="Times New Roman"/>
@@ -95,37 +76,7 @@
           <w:szCs w:val="24"/>
           <w:lang w:val="id-ID"/>
         </w:rPr>
-        <w:t>by</w:t>
-      </w:r>
-      <w:proofErr w:type="spellEnd"/>
-      <w:r>
-        <w:rPr>
-          <w:rFonts w:ascii="Times New Roman" w:eastAsiaTheme="minorEastAsia" w:hAnsi="Times New Roman" w:cs="Times New Roman"/>
-          <w:sz w:val="24"/>
-          <w:szCs w:val="24"/>
-          <w:lang w:val="id-ID"/>
-        </w:rPr>
-        <w:t xml:space="preserve"> : Samuel Hasiholan Omega Purba, S. </w:t>
-      </w:r>
-      <w:proofErr w:type="spellStart"/>
-      <w:r>
-        <w:rPr>
-          <w:rFonts w:ascii="Times New Roman" w:eastAsiaTheme="minorEastAsia" w:hAnsi="Times New Roman" w:cs="Times New Roman"/>
-          <w:sz w:val="24"/>
-          <w:szCs w:val="24"/>
-          <w:lang w:val="id-ID"/>
-        </w:rPr>
-        <w:t>Tr</w:t>
-      </w:r>
-      <w:proofErr w:type="spellEnd"/>
-      <w:r>
-        <w:rPr>
-          <w:rFonts w:ascii="Times New Roman" w:eastAsiaTheme="minorEastAsia" w:hAnsi="Times New Roman" w:cs="Times New Roman"/>
-          <w:sz w:val="24"/>
-          <w:szCs w:val="24"/>
-          <w:lang w:val="id-ID"/>
-        </w:rPr>
-        <w:t>. T.</w:t>
+        <w:t>by : Samuel Hasiholan Omega Purba, S. Tr. T.</w:t>
       </w:r>
     </w:p>
     <w:p>
@@ -160,7 +111,6 @@
           <w:lang w:val="id-ID"/>
         </w:rPr>
       </w:pPr>
-      <w:proofErr w:type="spellStart"/>
       <w:r>
         <w:rPr>
           <w:rFonts w:ascii="Times New Roman" w:eastAsiaTheme="minorEastAsia" w:hAnsi="Times New Roman" w:cs="Times New Roman"/>
@@ -168,17 +118,7 @@
           <w:szCs w:val="24"/>
           <w:lang w:val="id-ID"/>
         </w:rPr>
-        <w:t>Prodi</w:t>
-      </w:r>
-      <w:proofErr w:type="spellEnd"/>
-      <w:r>
-        <w:rPr>
-          <w:rFonts w:ascii="Times New Roman" w:eastAsiaTheme="minorEastAsia" w:hAnsi="Times New Roman" w:cs="Times New Roman"/>
-          <w:sz w:val="24"/>
-          <w:szCs w:val="24"/>
-          <w:lang w:val="id-ID"/>
-        </w:rPr>
-        <w:t xml:space="preserve"> Teknik Robotika dan Kecerdasan buatan</w:t>
+        <w:t>Prodi Teknik Robotika dan Kecerdasan buatan</w:t>
       </w:r>
     </w:p>
     <w:p>
@@ -11632,38 +11572,25 @@
           <w:szCs w:val="24"/>
         </w:rPr>
       </w:pPr>
-      <w:proofErr w:type="spellStart"/>
-      <w:proofErr w:type="gramStart"/>
       <w:r>
         <w:rPr>
           <w:rFonts w:ascii="Times New Roman" w:eastAsiaTheme="minorEastAsia" w:hAnsi="Times New Roman" w:cs="Times New Roman"/>
           <w:sz w:val="24"/>
           <w:szCs w:val="24"/>
         </w:rPr>
-        <w:t>Conclution</w:t>
+        <w:t>Conclution :</w:t>
       </w:r>
-      <w:proofErr w:type="spellEnd"/>
-      <w:r>
-        <w:rPr>
-          <w:rFonts w:ascii="Times New Roman" w:eastAsiaTheme="minorEastAsia" w:hAnsi="Times New Roman" w:cs="Times New Roman"/>
-          <w:sz w:val="24"/>
-          <w:szCs w:val="24"/>
-        </w:rPr>
-        <w:t xml:space="preserve"> :</w:t>
-      </w:r>
-      <w:proofErr w:type="gramEnd"/>
-    </w:p>
-    <w:p>
-      <w:pPr>
-        <w:spacing w:line="360" w:lineRule="auto"/>
-        <w:jc w:val="center"/>
-        <w:rPr>
-          <w:rFonts w:ascii="Times New Roman" w:eastAsiaTheme="minorEastAsia" w:hAnsi="Times New Roman" w:cs="Times New Roman"/>
-          <w:sz w:val="24"/>
-          <w:szCs w:val="24"/>
-        </w:rPr>
-      </w:pPr>
-      <w:proofErr w:type="gramStart"/>
+    </w:p>
+    <w:p>
+      <w:pPr>
+        <w:spacing w:line="360" w:lineRule="auto"/>
+        <w:jc w:val="center"/>
+        <w:rPr>
+          <w:rFonts w:ascii="Times New Roman" w:eastAsiaTheme="minorEastAsia" w:hAnsi="Times New Roman" w:cs="Times New Roman"/>
+          <w:sz w:val="24"/>
+          <w:szCs w:val="24"/>
+        </w:rPr>
+      </w:pPr>
       <w:r>
         <w:rPr>
           <w:rFonts w:ascii="Times New Roman" w:eastAsiaTheme="minorEastAsia" w:hAnsi="Times New Roman" w:cs="Times New Roman"/>
@@ -11680,7 +11607,6 @@
         </w:rPr>
         <w:t xml:space="preserve"> Speed</w:t>
       </w:r>
-      <w:proofErr w:type="gramEnd"/>
       <w:r>
         <w:rPr>
           <w:rFonts w:ascii="Times New Roman" w:eastAsiaTheme="minorEastAsia" w:hAnsi="Times New Roman" w:cs="Times New Roman"/>
@@ -11878,7 +11804,6 @@
           <w:szCs w:val="24"/>
         </w:rPr>
       </w:pPr>
-      <w:proofErr w:type="gramStart"/>
       <w:r>
         <w:rPr>
           <w:rFonts w:ascii="Times New Roman" w:eastAsiaTheme="minorEastAsia" w:hAnsi="Times New Roman" w:cs="Times New Roman"/>
@@ -11888,242 +11813,24 @@
         <w:lastRenderedPageBreak/>
         <w:t>Quote’s :</w:t>
       </w:r>
-      <w:proofErr w:type="gramEnd"/>
-    </w:p>
-    <w:p>
-      <w:pPr>
-        <w:spacing w:line="360" w:lineRule="auto"/>
-        <w:jc w:val="center"/>
-        <w:rPr>
-          <w:rFonts w:ascii="Times New Roman" w:eastAsiaTheme="minorEastAsia" w:hAnsi="Times New Roman" w:cs="Times New Roman"/>
-          <w:sz w:val="24"/>
-          <w:szCs w:val="24"/>
-        </w:rPr>
-      </w:pPr>
-      <w:proofErr w:type="gramStart"/>
+    </w:p>
+    <w:p>
+      <w:pPr>
+        <w:spacing w:line="360" w:lineRule="auto"/>
+        <w:jc w:val="center"/>
+        <w:rPr>
+          <w:rFonts w:ascii="Times New Roman" w:eastAsiaTheme="minorEastAsia" w:hAnsi="Times New Roman" w:cs="Times New Roman"/>
+          <w:sz w:val="24"/>
+          <w:szCs w:val="24"/>
+        </w:rPr>
+      </w:pPr>
       <w:r>
         <w:rPr>
           <w:rFonts w:ascii="Times New Roman" w:eastAsiaTheme="minorEastAsia" w:hAnsi="Times New Roman" w:cs="Times New Roman"/>
           <w:sz w:val="24"/>
           <w:szCs w:val="24"/>
         </w:rPr>
-        <w:t>“ Rakyat</w:t>
-      </w:r>
-      <w:proofErr w:type="gramEnd"/>
-      <w:r>
-        <w:rPr>
-          <w:rFonts w:ascii="Times New Roman" w:eastAsiaTheme="minorEastAsia" w:hAnsi="Times New Roman" w:cs="Times New Roman"/>
-          <w:sz w:val="24"/>
-          <w:szCs w:val="24"/>
-        </w:rPr>
-        <w:t xml:space="preserve"> yang </w:t>
-      </w:r>
-      <w:proofErr w:type="spellStart"/>
-      <w:r>
-        <w:rPr>
-          <w:rFonts w:ascii="Times New Roman" w:eastAsiaTheme="minorEastAsia" w:hAnsi="Times New Roman" w:cs="Times New Roman"/>
-          <w:sz w:val="24"/>
-          <w:szCs w:val="24"/>
-        </w:rPr>
-        <w:t>bodoh</w:t>
-      </w:r>
-      <w:proofErr w:type="spellEnd"/>
-      <w:r>
-        <w:rPr>
-          <w:rFonts w:ascii="Times New Roman" w:eastAsiaTheme="minorEastAsia" w:hAnsi="Times New Roman" w:cs="Times New Roman"/>
-          <w:sz w:val="24"/>
-          <w:szCs w:val="24"/>
-        </w:rPr>
-        <w:t xml:space="preserve"> </w:t>
-      </w:r>
-      <w:proofErr w:type="spellStart"/>
-      <w:r>
-        <w:rPr>
-          <w:rFonts w:ascii="Times New Roman" w:eastAsiaTheme="minorEastAsia" w:hAnsi="Times New Roman" w:cs="Times New Roman"/>
-          <w:sz w:val="24"/>
-          <w:szCs w:val="24"/>
-        </w:rPr>
-        <w:t>adalah</w:t>
-      </w:r>
-      <w:proofErr w:type="spellEnd"/>
-      <w:r>
-        <w:rPr>
-          <w:rFonts w:ascii="Times New Roman" w:eastAsiaTheme="minorEastAsia" w:hAnsi="Times New Roman" w:cs="Times New Roman"/>
-          <w:sz w:val="24"/>
-          <w:szCs w:val="24"/>
-        </w:rPr>
-        <w:t xml:space="preserve"> </w:t>
-      </w:r>
-      <w:proofErr w:type="spellStart"/>
-      <w:r>
-        <w:rPr>
-          <w:rFonts w:ascii="Times New Roman" w:eastAsiaTheme="minorEastAsia" w:hAnsi="Times New Roman" w:cs="Times New Roman"/>
-          <w:sz w:val="24"/>
-          <w:szCs w:val="24"/>
-        </w:rPr>
-        <w:t>Investasi</w:t>
-      </w:r>
-      <w:proofErr w:type="spellEnd"/>
-      <w:r>
-        <w:rPr>
-          <w:rFonts w:ascii="Times New Roman" w:eastAsiaTheme="minorEastAsia" w:hAnsi="Times New Roman" w:cs="Times New Roman"/>
-          <w:sz w:val="24"/>
-          <w:szCs w:val="24"/>
-        </w:rPr>
-        <w:t xml:space="preserve"> </w:t>
-      </w:r>
-      <w:proofErr w:type="spellStart"/>
-      <w:r>
-        <w:rPr>
-          <w:rFonts w:ascii="Times New Roman" w:eastAsiaTheme="minorEastAsia" w:hAnsi="Times New Roman" w:cs="Times New Roman"/>
-          <w:sz w:val="24"/>
-          <w:szCs w:val="24"/>
-        </w:rPr>
-        <w:t>Pejabat</w:t>
-      </w:r>
-      <w:proofErr w:type="spellEnd"/>
-      <w:r>
-        <w:rPr>
-          <w:rFonts w:ascii="Times New Roman" w:eastAsiaTheme="minorEastAsia" w:hAnsi="Times New Roman" w:cs="Times New Roman"/>
-          <w:sz w:val="24"/>
-          <w:szCs w:val="24"/>
-        </w:rPr>
-        <w:t xml:space="preserve"> yang </w:t>
-      </w:r>
-      <w:proofErr w:type="spellStart"/>
-      <w:r>
-        <w:rPr>
-          <w:rFonts w:ascii="Times New Roman" w:eastAsiaTheme="minorEastAsia" w:hAnsi="Times New Roman" w:cs="Times New Roman"/>
-          <w:sz w:val="24"/>
-          <w:szCs w:val="24"/>
-        </w:rPr>
-        <w:t>jahat</w:t>
-      </w:r>
-      <w:proofErr w:type="spellEnd"/>
-      <w:r>
-        <w:rPr>
-          <w:rFonts w:ascii="Times New Roman" w:eastAsiaTheme="minorEastAsia" w:hAnsi="Times New Roman" w:cs="Times New Roman"/>
-          <w:sz w:val="24"/>
-          <w:szCs w:val="24"/>
-        </w:rPr>
-        <w:t xml:space="preserve">, dan Masyarakat yang </w:t>
-      </w:r>
-      <w:proofErr w:type="spellStart"/>
-      <w:r>
-        <w:rPr>
-          <w:rFonts w:ascii="Times New Roman" w:eastAsiaTheme="minorEastAsia" w:hAnsi="Times New Roman" w:cs="Times New Roman"/>
-          <w:sz w:val="24"/>
-          <w:szCs w:val="24"/>
-        </w:rPr>
-        <w:t>Pintar</w:t>
-      </w:r>
-      <w:proofErr w:type="spellEnd"/>
-      <w:r>
-        <w:rPr>
-          <w:rFonts w:ascii="Times New Roman" w:eastAsiaTheme="minorEastAsia" w:hAnsi="Times New Roman" w:cs="Times New Roman"/>
-          <w:sz w:val="24"/>
-          <w:szCs w:val="24"/>
-        </w:rPr>
-        <w:t xml:space="preserve"> sangat B</w:t>
-      </w:r>
-      <w:proofErr w:type="spellStart"/>
-      <w:r>
-        <w:rPr>
-          <w:rFonts w:ascii="Times New Roman" w:eastAsiaTheme="minorEastAsia" w:hAnsi="Times New Roman" w:cs="Times New Roman"/>
-          <w:sz w:val="24"/>
-          <w:szCs w:val="24"/>
-        </w:rPr>
-        <w:t>erbahaya</w:t>
-      </w:r>
-      <w:proofErr w:type="spellEnd"/>
-      <w:r>
-        <w:rPr>
-          <w:rFonts w:ascii="Times New Roman" w:eastAsiaTheme="minorEastAsia" w:hAnsi="Times New Roman" w:cs="Times New Roman"/>
-          <w:sz w:val="24"/>
-          <w:szCs w:val="24"/>
-        </w:rPr>
-        <w:t xml:space="preserve"> </w:t>
-      </w:r>
-      <w:proofErr w:type="spellStart"/>
-      <w:r>
-        <w:rPr>
-          <w:rFonts w:ascii="Times New Roman" w:eastAsiaTheme="minorEastAsia" w:hAnsi="Times New Roman" w:cs="Times New Roman"/>
-          <w:sz w:val="24"/>
-          <w:szCs w:val="24"/>
-        </w:rPr>
-        <w:t>bagi</w:t>
-      </w:r>
-      <w:proofErr w:type="spellEnd"/>
-      <w:r>
-        <w:rPr>
-          <w:rFonts w:ascii="Times New Roman" w:eastAsiaTheme="minorEastAsia" w:hAnsi="Times New Roman" w:cs="Times New Roman"/>
-          <w:sz w:val="24"/>
-          <w:szCs w:val="24"/>
-        </w:rPr>
-        <w:t xml:space="preserve"> </w:t>
-      </w:r>
-      <w:proofErr w:type="spellStart"/>
-      <w:r>
-        <w:rPr>
-          <w:rFonts w:ascii="Times New Roman" w:eastAsiaTheme="minorEastAsia" w:hAnsi="Times New Roman" w:cs="Times New Roman"/>
-          <w:sz w:val="24"/>
-          <w:szCs w:val="24"/>
-        </w:rPr>
-        <w:t>Pejabat</w:t>
-      </w:r>
-      <w:proofErr w:type="spellEnd"/>
-      <w:r>
-        <w:rPr>
-          <w:rFonts w:ascii="Times New Roman" w:eastAsiaTheme="minorEastAsia" w:hAnsi="Times New Roman" w:cs="Times New Roman"/>
-          <w:sz w:val="24"/>
-          <w:szCs w:val="24"/>
-        </w:rPr>
-        <w:t xml:space="preserve"> yang </w:t>
-      </w:r>
-      <w:proofErr w:type="spellStart"/>
-      <w:r>
-        <w:rPr>
-          <w:rFonts w:ascii="Times New Roman" w:eastAsiaTheme="minorEastAsia" w:hAnsi="Times New Roman" w:cs="Times New Roman"/>
-          <w:sz w:val="24"/>
-          <w:szCs w:val="24"/>
-        </w:rPr>
-        <w:t>jahat</w:t>
-      </w:r>
-      <w:proofErr w:type="spellEnd"/>
-      <w:r>
-        <w:rPr>
-          <w:rFonts w:ascii="Times New Roman" w:eastAsiaTheme="minorEastAsia" w:hAnsi="Times New Roman" w:cs="Times New Roman"/>
-          <w:sz w:val="24"/>
-          <w:szCs w:val="24"/>
-        </w:rPr>
-        <w:t xml:space="preserve">. Pendidikan </w:t>
-      </w:r>
-      <w:proofErr w:type="spellStart"/>
-      <w:r>
-        <w:rPr>
-          <w:rFonts w:ascii="Times New Roman" w:eastAsiaTheme="minorEastAsia" w:hAnsi="Times New Roman" w:cs="Times New Roman"/>
-          <w:sz w:val="24"/>
-          <w:szCs w:val="24"/>
-        </w:rPr>
-        <w:t>adalah</w:t>
-      </w:r>
-      <w:proofErr w:type="spellEnd"/>
-      <w:r>
-        <w:rPr>
-          <w:rFonts w:ascii="Times New Roman" w:eastAsiaTheme="minorEastAsia" w:hAnsi="Times New Roman" w:cs="Times New Roman"/>
-          <w:sz w:val="24"/>
-          <w:szCs w:val="24"/>
-        </w:rPr>
-        <w:t xml:space="preserve"> </w:t>
-      </w:r>
-      <w:proofErr w:type="spellStart"/>
-      <w:r>
-        <w:rPr>
-          <w:rFonts w:ascii="Times New Roman" w:eastAsiaTheme="minorEastAsia" w:hAnsi="Times New Roman" w:cs="Times New Roman"/>
-          <w:sz w:val="24"/>
-          <w:szCs w:val="24"/>
-        </w:rPr>
-        <w:t>Se</w:t>
+        <w:t>“ Rakyat yang bodoh adalah Investasi Pejabat yang jahat, dan Masyarakat yang Pintar sangat Berbahaya bagi Pejabat yang jahat. Pendidikan adalah Se</w:t>
       </w:r>
       <w:r>
         <w:rPr>
@@ -12139,297 +11846,94 @@
           <w:sz w:val="24"/>
           <w:szCs w:val="24"/>
         </w:rPr>
-        <w:t>jata</w:t>
+        <w:t>jata terkuat untuk melawan kemiskinan. ”</w:t>
       </w:r>
-      <w:proofErr w:type="spellEnd"/>
+    </w:p>
+    <w:p>
+      <w:pPr>
+        <w:spacing w:line="360" w:lineRule="auto"/>
+        <w:jc w:val="center"/>
+        <w:rPr>
+          <w:rFonts w:ascii="Times New Roman" w:eastAsiaTheme="minorEastAsia" w:hAnsi="Times New Roman" w:cs="Times New Roman"/>
+          <w:sz w:val="24"/>
+          <w:szCs w:val="24"/>
+        </w:rPr>
+      </w:pPr>
       <w:r>
         <w:rPr>
           <w:rFonts w:ascii="Times New Roman" w:eastAsiaTheme="minorEastAsia" w:hAnsi="Times New Roman" w:cs="Times New Roman"/>
           <w:sz w:val="24"/>
           <w:szCs w:val="24"/>
         </w:rPr>
-        <w:t xml:space="preserve"> </w:t>
+        <w:t>Founder : BeruangLaut.ID (Samuel Hasiholan Omega, S. Tr. T. )</w:t>
       </w:r>
-      <w:proofErr w:type="spellStart"/>
+    </w:p>
+    <w:p>
+      <w:pPr>
+        <w:spacing w:line="360" w:lineRule="auto"/>
+        <w:jc w:val="center"/>
+        <w:rPr>
+          <w:rFonts w:ascii="Times New Roman" w:eastAsiaTheme="minorEastAsia" w:hAnsi="Times New Roman" w:cs="Times New Roman"/>
+          <w:sz w:val="24"/>
+          <w:szCs w:val="24"/>
+        </w:rPr>
+      </w:pPr>
+    </w:p>
+    <w:p>
+      <w:pPr>
+        <w:spacing w:line="360" w:lineRule="auto"/>
+        <w:jc w:val="center"/>
+        <w:rPr>
+          <w:rFonts w:ascii="Times New Roman" w:eastAsiaTheme="minorEastAsia" w:hAnsi="Times New Roman" w:cs="Times New Roman"/>
+          <w:sz w:val="24"/>
+          <w:szCs w:val="24"/>
+        </w:rPr>
+      </w:pPr>
       <w:r>
         <w:rPr>
           <w:rFonts w:ascii="Times New Roman" w:eastAsiaTheme="minorEastAsia" w:hAnsi="Times New Roman" w:cs="Times New Roman"/>
           <w:sz w:val="24"/>
           <w:szCs w:val="24"/>
         </w:rPr>
-        <w:t>terkuat</w:t>
+        <w:t>~ Samuel Hasiholan Omega Purba, S. Tr. T. ~</w:t>
       </w:r>
-      <w:proofErr w:type="spellEnd"/>
+    </w:p>
+    <w:p>
+      <w:pPr>
+        <w:spacing w:line="360" w:lineRule="auto"/>
+        <w:jc w:val="center"/>
+        <w:rPr>
+          <w:rFonts w:ascii="Times New Roman" w:eastAsiaTheme="minorEastAsia" w:hAnsi="Times New Roman" w:cs="Times New Roman"/>
+          <w:sz w:val="24"/>
+          <w:szCs w:val="24"/>
+        </w:rPr>
+      </w:pPr>
       <w:r>
         <w:rPr>
           <w:rFonts w:ascii="Times New Roman" w:eastAsiaTheme="minorEastAsia" w:hAnsi="Times New Roman" w:cs="Times New Roman"/>
           <w:sz w:val="24"/>
           <w:szCs w:val="24"/>
         </w:rPr>
-        <w:t xml:space="preserve"> </w:t>
+        <w:t>Bachelor of Robotic’s Technology and Artificial Intelligent</w:t>
       </w:r>
-      <w:proofErr w:type="spellStart"/>
+    </w:p>
+    <w:p>
+      <w:pPr>
+        <w:spacing w:line="360" w:lineRule="auto"/>
+        <w:jc w:val="center"/>
+        <w:rPr>
+          <w:rFonts w:ascii="Times New Roman" w:eastAsiaTheme="minorEastAsia" w:hAnsi="Times New Roman" w:cs="Times New Roman"/>
+          <w:sz w:val="24"/>
+          <w:szCs w:val="24"/>
+        </w:rPr>
+      </w:pPr>
       <w:r>
         <w:rPr>
           <w:rFonts w:ascii="Times New Roman" w:eastAsiaTheme="minorEastAsia" w:hAnsi="Times New Roman" w:cs="Times New Roman"/>
           <w:sz w:val="24"/>
           <w:szCs w:val="24"/>
         </w:rPr>
-        <w:t>untuk</w:t>
-      </w:r>
-      <w:proofErr w:type="spellEnd"/>
-      <w:r>
-        <w:rPr>
-          <w:rFonts w:ascii="Times New Roman" w:eastAsiaTheme="minorEastAsia" w:hAnsi="Times New Roman" w:cs="Times New Roman"/>
-          <w:sz w:val="24"/>
-          <w:szCs w:val="24"/>
-        </w:rPr>
-        <w:t xml:space="preserve"> </w:t>
-      </w:r>
-      <w:proofErr w:type="spellStart"/>
-      <w:r>
-        <w:rPr>
-          <w:rFonts w:ascii="Times New Roman" w:eastAsiaTheme="minorEastAsia" w:hAnsi="Times New Roman" w:cs="Times New Roman"/>
-          <w:sz w:val="24"/>
-          <w:szCs w:val="24"/>
-        </w:rPr>
-        <w:t>melawan</w:t>
-      </w:r>
-      <w:proofErr w:type="spellEnd"/>
-      <w:r>
-        <w:rPr>
-          <w:rFonts w:ascii="Times New Roman" w:eastAsiaTheme="minorEastAsia" w:hAnsi="Times New Roman" w:cs="Times New Roman"/>
-          <w:sz w:val="24"/>
-          <w:szCs w:val="24"/>
-        </w:rPr>
-        <w:t xml:space="preserve"> </w:t>
-      </w:r>
-      <w:proofErr w:type="spellStart"/>
-      <w:r>
-        <w:rPr>
-          <w:rFonts w:ascii="Times New Roman" w:eastAsiaTheme="minorEastAsia" w:hAnsi="Times New Roman" w:cs="Times New Roman"/>
-          <w:sz w:val="24"/>
-          <w:szCs w:val="24"/>
-        </w:rPr>
-        <w:t>kemiskinan</w:t>
-      </w:r>
-      <w:proofErr w:type="spellEnd"/>
-      <w:proofErr w:type="gramStart"/>
-      <w:r>
-        <w:rPr>
-          <w:rFonts w:ascii="Times New Roman" w:eastAsiaTheme="minorEastAsia" w:hAnsi="Times New Roman" w:cs="Times New Roman"/>
-          <w:sz w:val="24"/>
-          <w:szCs w:val="24"/>
-        </w:rPr>
-        <w:t>. ”</w:t>
-      </w:r>
-      <w:proofErr w:type="gramEnd"/>
-    </w:p>
-    <w:p>
-      <w:pPr>
-        <w:spacing w:line="360" w:lineRule="auto"/>
-        <w:jc w:val="center"/>
-        <w:rPr>
-          <w:rFonts w:ascii="Times New Roman" w:eastAsiaTheme="minorEastAsia" w:hAnsi="Times New Roman" w:cs="Times New Roman"/>
-          <w:sz w:val="24"/>
-          <w:szCs w:val="24"/>
-        </w:rPr>
-      </w:pPr>
-      <w:proofErr w:type="gramStart"/>
-      <w:r>
-        <w:rPr>
-          <w:rFonts w:ascii="Times New Roman" w:eastAsiaTheme="minorEastAsia" w:hAnsi="Times New Roman" w:cs="Times New Roman"/>
-          <w:sz w:val="24"/>
-          <w:szCs w:val="24"/>
-        </w:rPr>
-        <w:t>Founder :</w:t>
-      </w:r>
-      <w:proofErr w:type="gramEnd"/>
-      <w:r>
-        <w:rPr>
-          <w:rFonts w:ascii="Times New Roman" w:eastAsiaTheme="minorEastAsia" w:hAnsi="Times New Roman" w:cs="Times New Roman"/>
-          <w:sz w:val="24"/>
-          <w:szCs w:val="24"/>
-        </w:rPr>
-        <w:t xml:space="preserve"> BeruangLaut.ID (Samuel </w:t>
-      </w:r>
-      <w:proofErr w:type="spellStart"/>
-      <w:r>
-        <w:rPr>
-          <w:rFonts w:ascii="Times New Roman" w:eastAsiaTheme="minorEastAsia" w:hAnsi="Times New Roman" w:cs="Times New Roman"/>
-          <w:sz w:val="24"/>
-          <w:szCs w:val="24"/>
-        </w:rPr>
-        <w:t>Hasiholan</w:t>
-      </w:r>
-      <w:proofErr w:type="spellEnd"/>
-      <w:r>
-        <w:rPr>
-          <w:rFonts w:ascii="Times New Roman" w:eastAsiaTheme="minorEastAsia" w:hAnsi="Times New Roman" w:cs="Times New Roman"/>
-          <w:sz w:val="24"/>
-          <w:szCs w:val="24"/>
-        </w:rPr>
-        <w:t xml:space="preserve"> Omega, S. Tr. T. )</w:t>
-      </w:r>
-    </w:p>
-    <w:p>
-      <w:pPr>
-        <w:spacing w:line="360" w:lineRule="auto"/>
-        <w:jc w:val="center"/>
-        <w:rPr>
-          <w:rFonts w:ascii="Times New Roman" w:eastAsiaTheme="minorEastAsia" w:hAnsi="Times New Roman" w:cs="Times New Roman"/>
-          <w:sz w:val="24"/>
-          <w:szCs w:val="24"/>
-        </w:rPr>
-      </w:pPr>
-    </w:p>
-    <w:p>
-      <w:pPr>
-        <w:spacing w:line="360" w:lineRule="auto"/>
-        <w:jc w:val="center"/>
-        <w:rPr>
-          <w:rFonts w:ascii="Times New Roman" w:eastAsiaTheme="minorEastAsia" w:hAnsi="Times New Roman" w:cs="Times New Roman"/>
-          <w:sz w:val="24"/>
-          <w:szCs w:val="24"/>
-        </w:rPr>
-      </w:pPr>
-      <w:r>
-        <w:rPr>
-          <w:rFonts w:ascii="Times New Roman" w:eastAsiaTheme="minorEastAsia" w:hAnsi="Times New Roman" w:cs="Times New Roman"/>
-          <w:sz w:val="24"/>
-          <w:szCs w:val="24"/>
-        </w:rPr>
-        <w:t xml:space="preserve">~ Samuel </w:t>
-      </w:r>
-      <w:proofErr w:type="spellStart"/>
-      <w:r>
-        <w:rPr>
-          <w:rFonts w:ascii="Times New Roman" w:eastAsiaTheme="minorEastAsia" w:hAnsi="Times New Roman" w:cs="Times New Roman"/>
-          <w:sz w:val="24"/>
-          <w:szCs w:val="24"/>
-        </w:rPr>
-        <w:t>Hasiholan</w:t>
-      </w:r>
-      <w:proofErr w:type="spellEnd"/>
-      <w:r>
-        <w:rPr>
-          <w:rFonts w:ascii="Times New Roman" w:eastAsiaTheme="minorEastAsia" w:hAnsi="Times New Roman" w:cs="Times New Roman"/>
-          <w:sz w:val="24"/>
-          <w:szCs w:val="24"/>
-        </w:rPr>
-        <w:t xml:space="preserve"> Omega Purba, S. Tr. T. ~</w:t>
-      </w:r>
-    </w:p>
-    <w:p>
-      <w:pPr>
-        <w:spacing w:line="360" w:lineRule="auto"/>
-        <w:jc w:val="center"/>
-        <w:rPr>
-          <w:rFonts w:ascii="Times New Roman" w:eastAsiaTheme="minorEastAsia" w:hAnsi="Times New Roman" w:cs="Times New Roman"/>
-          <w:sz w:val="24"/>
-          <w:szCs w:val="24"/>
-        </w:rPr>
-      </w:pPr>
-      <w:r>
-        <w:rPr>
-          <w:rFonts w:ascii="Times New Roman" w:eastAsiaTheme="minorEastAsia" w:hAnsi="Times New Roman" w:cs="Times New Roman"/>
-          <w:sz w:val="24"/>
-          <w:szCs w:val="24"/>
-        </w:rPr>
-        <w:t xml:space="preserve">Bachelor of </w:t>
-      </w:r>
-      <w:proofErr w:type="spellStart"/>
-      <w:r>
-        <w:rPr>
-          <w:rFonts w:ascii="Times New Roman" w:eastAsiaTheme="minorEastAsia" w:hAnsi="Times New Roman" w:cs="Times New Roman"/>
-          <w:sz w:val="24"/>
-          <w:szCs w:val="24"/>
-        </w:rPr>
-        <w:t>Robotic’s</w:t>
-      </w:r>
-      <w:proofErr w:type="spellEnd"/>
-      <w:r>
-        <w:rPr>
-          <w:rFonts w:ascii="Times New Roman" w:eastAsiaTheme="minorEastAsia" w:hAnsi="Times New Roman" w:cs="Times New Roman"/>
-          <w:sz w:val="24"/>
-          <w:szCs w:val="24"/>
-        </w:rPr>
-        <w:t xml:space="preserve"> Technology and </w:t>
-      </w:r>
-      <w:proofErr w:type="spellStart"/>
-      <w:r>
-        <w:rPr>
-          <w:rFonts w:ascii="Times New Roman" w:eastAsiaTheme="minorEastAsia" w:hAnsi="Times New Roman" w:cs="Times New Roman"/>
-          <w:sz w:val="24"/>
-          <w:szCs w:val="24"/>
-        </w:rPr>
-        <w:t>Artificial’s</w:t>
-      </w:r>
-      <w:proofErr w:type="spellEnd"/>
-      <w:r>
-        <w:rPr>
-          <w:rFonts w:ascii="Times New Roman" w:eastAsiaTheme="minorEastAsia" w:hAnsi="Times New Roman" w:cs="Times New Roman"/>
-          <w:sz w:val="24"/>
-          <w:szCs w:val="24"/>
-        </w:rPr>
-        <w:t xml:space="preserve"> Intelligent</w:t>
-      </w:r>
-    </w:p>
-    <w:p>
-      <w:pPr>
-        <w:spacing w:line="360" w:lineRule="auto"/>
-        <w:jc w:val="center"/>
-        <w:rPr>
-          <w:rFonts w:ascii="Times New Roman" w:eastAsiaTheme="minorEastAsia" w:hAnsi="Times New Roman" w:cs="Times New Roman"/>
-          <w:sz w:val="24"/>
-          <w:szCs w:val="24"/>
-        </w:rPr>
-      </w:pPr>
-      <w:proofErr w:type="gramStart"/>
-      <w:r>
-        <w:rPr>
-          <w:rFonts w:ascii="Times New Roman" w:eastAsiaTheme="minorEastAsia" w:hAnsi="Times New Roman" w:cs="Times New Roman"/>
-          <w:sz w:val="24"/>
-          <w:szCs w:val="24"/>
-        </w:rPr>
-        <w:t xml:space="preserve">[“ </w:t>
-      </w:r>
-      <w:proofErr w:type="spellStart"/>
-      <w:r>
-        <w:rPr>
-          <w:rFonts w:ascii="Times New Roman" w:eastAsiaTheme="minorEastAsia" w:hAnsi="Times New Roman" w:cs="Times New Roman"/>
-          <w:sz w:val="24"/>
-          <w:szCs w:val="24"/>
-        </w:rPr>
-        <w:t>Politeknik</w:t>
-      </w:r>
-      <w:proofErr w:type="spellEnd"/>
-      <w:proofErr w:type="gramEnd"/>
-      <w:r>
-        <w:rPr>
-          <w:rFonts w:ascii="Times New Roman" w:eastAsiaTheme="minorEastAsia" w:hAnsi="Times New Roman" w:cs="Times New Roman"/>
-          <w:sz w:val="24"/>
-          <w:szCs w:val="24"/>
-        </w:rPr>
-        <w:t xml:space="preserve"> Negeri </w:t>
-      </w:r>
-      <w:proofErr w:type="spellStart"/>
-      <w:r>
-        <w:rPr>
-          <w:rFonts w:ascii="Times New Roman" w:eastAsiaTheme="minorEastAsia" w:hAnsi="Times New Roman" w:cs="Times New Roman"/>
-          <w:sz w:val="24"/>
-          <w:szCs w:val="24"/>
-        </w:rPr>
-        <w:t>Batam</w:t>
-      </w:r>
-      <w:proofErr w:type="spellEnd"/>
-      <w:r>
-        <w:rPr>
-          <w:rFonts w:ascii="Times New Roman" w:eastAsiaTheme="minorEastAsia" w:hAnsi="Times New Roman" w:cs="Times New Roman"/>
-          <w:sz w:val="24"/>
-          <w:szCs w:val="24"/>
-        </w:rPr>
-        <w:t xml:space="preserve"> for International Future ”]</w:t>
+        <w:t>[“ Politeknik Negeri Batam for International Future ”]</w:t>
       </w:r>
     </w:p>
     <w:p>
@@ -12642,511 +12146,7 @@
           <w:sz w:val="24"/>
           <w:szCs w:val="24"/>
         </w:rPr>
-        <w:t xml:space="preserve">~ </w:t>
-      </w:r>
-      <w:proofErr w:type="spellStart"/>
-      <w:r>
-        <w:rPr>
-          <w:rFonts w:ascii="Times New Roman" w:eastAsiaTheme="minorEastAsia" w:hAnsi="Times New Roman" w:cs="Times New Roman"/>
-          <w:sz w:val="24"/>
-          <w:szCs w:val="24"/>
-        </w:rPr>
-        <w:t>Saudara</w:t>
-      </w:r>
-      <w:proofErr w:type="spellEnd"/>
-      <w:r>
-        <w:rPr>
-          <w:rFonts w:ascii="Times New Roman" w:eastAsiaTheme="minorEastAsia" w:hAnsi="Times New Roman" w:cs="Times New Roman"/>
-          <w:sz w:val="24"/>
-          <w:szCs w:val="24"/>
-        </w:rPr>
-        <w:t xml:space="preserve"> – </w:t>
-      </w:r>
-      <w:proofErr w:type="spellStart"/>
-      <w:r>
-        <w:rPr>
-          <w:rFonts w:ascii="Times New Roman" w:eastAsiaTheme="minorEastAsia" w:hAnsi="Times New Roman" w:cs="Times New Roman"/>
-          <w:sz w:val="24"/>
-          <w:szCs w:val="24"/>
-        </w:rPr>
-        <w:t>saudara</w:t>
-      </w:r>
-      <w:proofErr w:type="spellEnd"/>
-      <w:r>
-        <w:rPr>
-          <w:rFonts w:ascii="Times New Roman" w:eastAsiaTheme="minorEastAsia" w:hAnsi="Times New Roman" w:cs="Times New Roman"/>
-          <w:sz w:val="24"/>
-          <w:szCs w:val="24"/>
-        </w:rPr>
-        <w:t xml:space="preserve"> </w:t>
-      </w:r>
-      <w:proofErr w:type="spellStart"/>
-      <w:r>
-        <w:rPr>
-          <w:rFonts w:ascii="Times New Roman" w:eastAsiaTheme="minorEastAsia" w:hAnsi="Times New Roman" w:cs="Times New Roman"/>
-          <w:sz w:val="24"/>
-          <w:szCs w:val="24"/>
-        </w:rPr>
-        <w:t>Sebangsa</w:t>
-      </w:r>
-      <w:proofErr w:type="spellEnd"/>
-      <w:r>
-        <w:rPr>
-          <w:rFonts w:ascii="Times New Roman" w:eastAsiaTheme="minorEastAsia" w:hAnsi="Times New Roman" w:cs="Times New Roman"/>
-          <w:sz w:val="24"/>
-          <w:szCs w:val="24"/>
-        </w:rPr>
-        <w:t xml:space="preserve"> dan se-Tanah Air. </w:t>
-      </w:r>
-      <w:proofErr w:type="spellStart"/>
-      <w:r>
-        <w:rPr>
-          <w:rFonts w:ascii="Times New Roman" w:eastAsiaTheme="minorEastAsia" w:hAnsi="Times New Roman" w:cs="Times New Roman"/>
-          <w:sz w:val="24"/>
-          <w:szCs w:val="24"/>
-        </w:rPr>
-        <w:t>Kalau</w:t>
-      </w:r>
-      <w:proofErr w:type="spellEnd"/>
-      <w:r>
-        <w:rPr>
-          <w:rFonts w:ascii="Times New Roman" w:eastAsiaTheme="minorEastAsia" w:hAnsi="Times New Roman" w:cs="Times New Roman"/>
-          <w:sz w:val="24"/>
-          <w:szCs w:val="24"/>
-        </w:rPr>
-        <w:t xml:space="preserve"> </w:t>
-      </w:r>
-      <w:proofErr w:type="spellStart"/>
-      <w:r>
-        <w:rPr>
-          <w:rFonts w:ascii="Times New Roman" w:eastAsiaTheme="minorEastAsia" w:hAnsi="Times New Roman" w:cs="Times New Roman"/>
-          <w:sz w:val="24"/>
-          <w:szCs w:val="24"/>
-        </w:rPr>
-        <w:t>jadi</w:t>
-      </w:r>
-      <w:proofErr w:type="spellEnd"/>
-      <w:r>
-        <w:rPr>
-          <w:rFonts w:ascii="Times New Roman" w:eastAsiaTheme="minorEastAsia" w:hAnsi="Times New Roman" w:cs="Times New Roman"/>
-          <w:sz w:val="24"/>
-          <w:szCs w:val="24"/>
-        </w:rPr>
-        <w:t xml:space="preserve"> Hindu, </w:t>
-      </w:r>
-      <w:proofErr w:type="spellStart"/>
-      <w:r>
-        <w:rPr>
-          <w:rFonts w:ascii="Times New Roman" w:eastAsiaTheme="minorEastAsia" w:hAnsi="Times New Roman" w:cs="Times New Roman"/>
-          <w:sz w:val="24"/>
-          <w:szCs w:val="24"/>
-        </w:rPr>
-        <w:t>jangan</w:t>
-      </w:r>
-      <w:proofErr w:type="spellEnd"/>
-      <w:r>
-        <w:rPr>
-          <w:rFonts w:ascii="Times New Roman" w:eastAsiaTheme="minorEastAsia" w:hAnsi="Times New Roman" w:cs="Times New Roman"/>
-          <w:sz w:val="24"/>
-          <w:szCs w:val="24"/>
-        </w:rPr>
-        <w:t xml:space="preserve"> </w:t>
-      </w:r>
-      <w:proofErr w:type="spellStart"/>
-      <w:r>
-        <w:rPr>
-          <w:rFonts w:ascii="Times New Roman" w:eastAsiaTheme="minorEastAsia" w:hAnsi="Times New Roman" w:cs="Times New Roman"/>
-          <w:sz w:val="24"/>
-          <w:szCs w:val="24"/>
-        </w:rPr>
-        <w:t>jadi</w:t>
-      </w:r>
-      <w:proofErr w:type="spellEnd"/>
-      <w:r>
-        <w:rPr>
-          <w:rFonts w:ascii="Times New Roman" w:eastAsiaTheme="minorEastAsia" w:hAnsi="Times New Roman" w:cs="Times New Roman"/>
-          <w:sz w:val="24"/>
-          <w:szCs w:val="24"/>
-        </w:rPr>
-        <w:t xml:space="preserve"> orang India. </w:t>
-      </w:r>
-      <w:proofErr w:type="spellStart"/>
-      <w:r>
-        <w:rPr>
-          <w:rFonts w:ascii="Times New Roman" w:eastAsiaTheme="minorEastAsia" w:hAnsi="Times New Roman" w:cs="Times New Roman"/>
-          <w:sz w:val="24"/>
-          <w:szCs w:val="24"/>
-        </w:rPr>
-        <w:t>Kalau</w:t>
-      </w:r>
-      <w:proofErr w:type="spellEnd"/>
-      <w:r>
-        <w:rPr>
-          <w:rFonts w:ascii="Times New Roman" w:eastAsiaTheme="minorEastAsia" w:hAnsi="Times New Roman" w:cs="Times New Roman"/>
-          <w:sz w:val="24"/>
-          <w:szCs w:val="24"/>
-        </w:rPr>
-        <w:t xml:space="preserve"> </w:t>
-      </w:r>
-      <w:proofErr w:type="spellStart"/>
-      <w:r>
-        <w:rPr>
-          <w:rFonts w:ascii="Times New Roman" w:eastAsiaTheme="minorEastAsia" w:hAnsi="Times New Roman" w:cs="Times New Roman"/>
-          <w:sz w:val="24"/>
-          <w:szCs w:val="24"/>
-        </w:rPr>
-        <w:t>jadi</w:t>
-      </w:r>
-      <w:proofErr w:type="spellEnd"/>
-      <w:r>
-        <w:rPr>
-          <w:rFonts w:ascii="Times New Roman" w:eastAsiaTheme="minorEastAsia" w:hAnsi="Times New Roman" w:cs="Times New Roman"/>
-          <w:sz w:val="24"/>
-          <w:szCs w:val="24"/>
-        </w:rPr>
-        <w:t xml:space="preserve"> Islam, </w:t>
-      </w:r>
-      <w:proofErr w:type="spellStart"/>
-      <w:r>
-        <w:rPr>
-          <w:rFonts w:ascii="Times New Roman" w:eastAsiaTheme="minorEastAsia" w:hAnsi="Times New Roman" w:cs="Times New Roman"/>
-          <w:sz w:val="24"/>
-          <w:szCs w:val="24"/>
-        </w:rPr>
-        <w:t>jangan</w:t>
-      </w:r>
-      <w:proofErr w:type="spellEnd"/>
-      <w:r>
-        <w:rPr>
-          <w:rFonts w:ascii="Times New Roman" w:eastAsiaTheme="minorEastAsia" w:hAnsi="Times New Roman" w:cs="Times New Roman"/>
-          <w:sz w:val="24"/>
-          <w:szCs w:val="24"/>
-        </w:rPr>
-        <w:t xml:space="preserve"> </w:t>
-      </w:r>
-      <w:proofErr w:type="spellStart"/>
-      <w:r>
-        <w:rPr>
-          <w:rFonts w:ascii="Times New Roman" w:eastAsiaTheme="minorEastAsia" w:hAnsi="Times New Roman" w:cs="Times New Roman"/>
-          <w:sz w:val="24"/>
-          <w:szCs w:val="24"/>
-        </w:rPr>
-        <w:t>jadi</w:t>
-      </w:r>
-      <w:proofErr w:type="spellEnd"/>
-      <w:r>
-        <w:rPr>
-          <w:rFonts w:ascii="Times New Roman" w:eastAsiaTheme="minorEastAsia" w:hAnsi="Times New Roman" w:cs="Times New Roman"/>
-          <w:sz w:val="24"/>
-          <w:szCs w:val="24"/>
-        </w:rPr>
-        <w:t xml:space="preserve"> orang Arab. </w:t>
-      </w:r>
-      <w:proofErr w:type="spellStart"/>
-      <w:r>
-        <w:rPr>
-          <w:rFonts w:ascii="Times New Roman" w:eastAsiaTheme="minorEastAsia" w:hAnsi="Times New Roman" w:cs="Times New Roman"/>
-          <w:sz w:val="24"/>
-          <w:szCs w:val="24"/>
-        </w:rPr>
-        <w:t>Kalau</w:t>
-      </w:r>
-      <w:proofErr w:type="spellEnd"/>
-      <w:r>
-        <w:rPr>
-          <w:rFonts w:ascii="Times New Roman" w:eastAsiaTheme="minorEastAsia" w:hAnsi="Times New Roman" w:cs="Times New Roman"/>
-          <w:sz w:val="24"/>
-          <w:szCs w:val="24"/>
-        </w:rPr>
-        <w:t xml:space="preserve"> </w:t>
-      </w:r>
-      <w:proofErr w:type="spellStart"/>
-      <w:r>
-        <w:rPr>
-          <w:rFonts w:ascii="Times New Roman" w:eastAsiaTheme="minorEastAsia" w:hAnsi="Times New Roman" w:cs="Times New Roman"/>
-          <w:sz w:val="24"/>
-          <w:szCs w:val="24"/>
-        </w:rPr>
-        <w:t>jadi</w:t>
-      </w:r>
-      <w:proofErr w:type="spellEnd"/>
-      <w:r>
-        <w:rPr>
-          <w:rFonts w:ascii="Times New Roman" w:eastAsiaTheme="minorEastAsia" w:hAnsi="Times New Roman" w:cs="Times New Roman"/>
-          <w:sz w:val="24"/>
-          <w:szCs w:val="24"/>
-        </w:rPr>
-        <w:t xml:space="preserve"> Kristen, </w:t>
-      </w:r>
-      <w:proofErr w:type="spellStart"/>
-      <w:r>
-        <w:rPr>
-          <w:rFonts w:ascii="Times New Roman" w:eastAsiaTheme="minorEastAsia" w:hAnsi="Times New Roman" w:cs="Times New Roman"/>
-          <w:sz w:val="24"/>
-          <w:szCs w:val="24"/>
-        </w:rPr>
-        <w:t>jangan</w:t>
-      </w:r>
-      <w:proofErr w:type="spellEnd"/>
-      <w:r>
-        <w:rPr>
-          <w:rFonts w:ascii="Times New Roman" w:eastAsiaTheme="minorEastAsia" w:hAnsi="Times New Roman" w:cs="Times New Roman"/>
-          <w:sz w:val="24"/>
-          <w:szCs w:val="24"/>
-        </w:rPr>
-        <w:t xml:space="preserve"> </w:t>
-      </w:r>
-      <w:proofErr w:type="spellStart"/>
-      <w:r>
-        <w:rPr>
-          <w:rFonts w:ascii="Times New Roman" w:eastAsiaTheme="minorEastAsia" w:hAnsi="Times New Roman" w:cs="Times New Roman"/>
-          <w:sz w:val="24"/>
-          <w:szCs w:val="24"/>
-        </w:rPr>
-        <w:t>jadi</w:t>
-      </w:r>
-      <w:proofErr w:type="spellEnd"/>
-      <w:r>
-        <w:rPr>
-          <w:rFonts w:ascii="Times New Roman" w:eastAsiaTheme="minorEastAsia" w:hAnsi="Times New Roman" w:cs="Times New Roman"/>
-          <w:sz w:val="24"/>
-          <w:szCs w:val="24"/>
-        </w:rPr>
-        <w:t xml:space="preserve"> orang </w:t>
-      </w:r>
-      <w:proofErr w:type="spellStart"/>
-      <w:r>
-        <w:rPr>
-          <w:rFonts w:ascii="Times New Roman" w:eastAsiaTheme="minorEastAsia" w:hAnsi="Times New Roman" w:cs="Times New Roman"/>
-          <w:sz w:val="24"/>
-          <w:szCs w:val="24"/>
-        </w:rPr>
-        <w:t>Yahudi</w:t>
-      </w:r>
-      <w:proofErr w:type="spellEnd"/>
-      <w:r>
-        <w:rPr>
-          <w:rFonts w:ascii="Times New Roman" w:eastAsiaTheme="minorEastAsia" w:hAnsi="Times New Roman" w:cs="Times New Roman"/>
-          <w:sz w:val="24"/>
-          <w:szCs w:val="24"/>
-        </w:rPr>
-        <w:t xml:space="preserve">. </w:t>
-      </w:r>
-      <w:proofErr w:type="spellStart"/>
-      <w:r>
-        <w:rPr>
-          <w:rFonts w:ascii="Times New Roman" w:eastAsiaTheme="minorEastAsia" w:hAnsi="Times New Roman" w:cs="Times New Roman"/>
-          <w:sz w:val="24"/>
-          <w:szCs w:val="24"/>
-        </w:rPr>
-        <w:t>Tetaplah</w:t>
-      </w:r>
-      <w:proofErr w:type="spellEnd"/>
-      <w:r>
-        <w:rPr>
-          <w:rFonts w:ascii="Times New Roman" w:eastAsiaTheme="minorEastAsia" w:hAnsi="Times New Roman" w:cs="Times New Roman"/>
-          <w:sz w:val="24"/>
-          <w:szCs w:val="24"/>
-        </w:rPr>
-        <w:t xml:space="preserve"> </w:t>
-      </w:r>
-      <w:proofErr w:type="spellStart"/>
-      <w:r>
-        <w:rPr>
-          <w:rFonts w:ascii="Times New Roman" w:eastAsiaTheme="minorEastAsia" w:hAnsi="Times New Roman" w:cs="Times New Roman"/>
-          <w:sz w:val="24"/>
-          <w:szCs w:val="24"/>
-        </w:rPr>
-        <w:t>jadi</w:t>
-      </w:r>
-      <w:proofErr w:type="spellEnd"/>
-      <w:r>
-        <w:rPr>
-          <w:rFonts w:ascii="Times New Roman" w:eastAsiaTheme="minorEastAsia" w:hAnsi="Times New Roman" w:cs="Times New Roman"/>
-          <w:sz w:val="24"/>
-          <w:szCs w:val="24"/>
-        </w:rPr>
-        <w:t xml:space="preserve"> orang Nusantara, yang Kaya </w:t>
-      </w:r>
-      <w:proofErr w:type="spellStart"/>
-      <w:r>
-        <w:rPr>
-          <w:rFonts w:ascii="Times New Roman" w:eastAsiaTheme="minorEastAsia" w:hAnsi="Times New Roman" w:cs="Times New Roman"/>
-          <w:sz w:val="24"/>
-          <w:szCs w:val="24"/>
-        </w:rPr>
-        <w:t>akan</w:t>
-      </w:r>
-      <w:proofErr w:type="spellEnd"/>
-      <w:r>
-        <w:rPr>
-          <w:rFonts w:ascii="Times New Roman" w:eastAsiaTheme="minorEastAsia" w:hAnsi="Times New Roman" w:cs="Times New Roman"/>
-          <w:sz w:val="24"/>
-          <w:szCs w:val="24"/>
-        </w:rPr>
-        <w:t xml:space="preserve"> Adat, </w:t>
-      </w:r>
-      <w:proofErr w:type="spellStart"/>
-      <w:r>
-        <w:rPr>
-          <w:rFonts w:ascii="Times New Roman" w:eastAsiaTheme="minorEastAsia" w:hAnsi="Times New Roman" w:cs="Times New Roman"/>
-          <w:sz w:val="24"/>
-          <w:szCs w:val="24"/>
-        </w:rPr>
-        <w:t>Budaya</w:t>
-      </w:r>
-      <w:proofErr w:type="spellEnd"/>
-      <w:r>
-        <w:rPr>
-          <w:rFonts w:ascii="Times New Roman" w:eastAsiaTheme="minorEastAsia" w:hAnsi="Times New Roman" w:cs="Times New Roman"/>
-          <w:sz w:val="24"/>
-          <w:szCs w:val="24"/>
-        </w:rPr>
-        <w:t xml:space="preserve"> yang Kaya Raya </w:t>
-      </w:r>
-      <w:proofErr w:type="spellStart"/>
-      <w:r>
-        <w:rPr>
-          <w:rFonts w:ascii="Times New Roman" w:eastAsiaTheme="minorEastAsia" w:hAnsi="Times New Roman" w:cs="Times New Roman"/>
-          <w:sz w:val="24"/>
-          <w:szCs w:val="24"/>
-        </w:rPr>
-        <w:t>ini</w:t>
-      </w:r>
-      <w:proofErr w:type="spellEnd"/>
-      <w:r>
-        <w:rPr>
-          <w:rFonts w:ascii="Times New Roman" w:eastAsiaTheme="minorEastAsia" w:hAnsi="Times New Roman" w:cs="Times New Roman"/>
-          <w:sz w:val="24"/>
-          <w:szCs w:val="24"/>
-        </w:rPr>
-        <w:t xml:space="preserve">. </w:t>
-      </w:r>
-      <w:proofErr w:type="spellStart"/>
-      <w:r>
-        <w:rPr>
-          <w:rFonts w:ascii="Times New Roman" w:eastAsiaTheme="minorEastAsia" w:hAnsi="Times New Roman" w:cs="Times New Roman"/>
-          <w:sz w:val="24"/>
-          <w:szCs w:val="24"/>
-        </w:rPr>
-        <w:t>Ingat</w:t>
-      </w:r>
-      <w:proofErr w:type="spellEnd"/>
-      <w:r>
-        <w:rPr>
-          <w:rFonts w:ascii="Times New Roman" w:eastAsiaTheme="minorEastAsia" w:hAnsi="Times New Roman" w:cs="Times New Roman"/>
-          <w:sz w:val="24"/>
-          <w:szCs w:val="24"/>
-        </w:rPr>
-        <w:t xml:space="preserve"> </w:t>
-      </w:r>
-      <w:proofErr w:type="spellStart"/>
-      <w:r>
-        <w:rPr>
-          <w:rFonts w:ascii="Times New Roman" w:eastAsiaTheme="minorEastAsia" w:hAnsi="Times New Roman" w:cs="Times New Roman"/>
-          <w:sz w:val="24"/>
-          <w:szCs w:val="24"/>
-        </w:rPr>
-        <w:t>wahai</w:t>
-      </w:r>
-      <w:proofErr w:type="spellEnd"/>
-      <w:r>
-        <w:rPr>
-          <w:rFonts w:ascii="Times New Roman" w:eastAsiaTheme="minorEastAsia" w:hAnsi="Times New Roman" w:cs="Times New Roman"/>
-          <w:sz w:val="24"/>
-          <w:szCs w:val="24"/>
-        </w:rPr>
-        <w:t xml:space="preserve">, </w:t>
-      </w:r>
-      <w:proofErr w:type="spellStart"/>
-      <w:r>
-        <w:rPr>
-          <w:rFonts w:ascii="Times New Roman" w:eastAsiaTheme="minorEastAsia" w:hAnsi="Times New Roman" w:cs="Times New Roman"/>
-          <w:sz w:val="24"/>
-          <w:szCs w:val="24"/>
-        </w:rPr>
-        <w:t>Saudara</w:t>
-      </w:r>
-      <w:proofErr w:type="spellEnd"/>
-      <w:r>
-        <w:rPr>
-          <w:rFonts w:ascii="Times New Roman" w:eastAsiaTheme="minorEastAsia" w:hAnsi="Times New Roman" w:cs="Times New Roman"/>
-          <w:sz w:val="24"/>
-          <w:szCs w:val="24"/>
-        </w:rPr>
-        <w:t xml:space="preserve"> – </w:t>
-      </w:r>
-      <w:proofErr w:type="spellStart"/>
-      <w:r>
-        <w:rPr>
-          <w:rFonts w:ascii="Times New Roman" w:eastAsiaTheme="minorEastAsia" w:hAnsi="Times New Roman" w:cs="Times New Roman"/>
-          <w:sz w:val="24"/>
-          <w:szCs w:val="24"/>
-        </w:rPr>
-        <w:t>saudara</w:t>
-      </w:r>
-      <w:proofErr w:type="spellEnd"/>
-      <w:r>
-        <w:rPr>
-          <w:rFonts w:ascii="Times New Roman" w:eastAsiaTheme="minorEastAsia" w:hAnsi="Times New Roman" w:cs="Times New Roman"/>
-          <w:sz w:val="24"/>
-          <w:szCs w:val="24"/>
-        </w:rPr>
-        <w:t xml:space="preserve">, </w:t>
-      </w:r>
-      <w:proofErr w:type="spellStart"/>
-      <w:r>
-        <w:rPr>
-          <w:rFonts w:ascii="Times New Roman" w:eastAsiaTheme="minorEastAsia" w:hAnsi="Times New Roman" w:cs="Times New Roman"/>
-          <w:sz w:val="24"/>
-          <w:szCs w:val="24"/>
-        </w:rPr>
-        <w:t>musuh</w:t>
-      </w:r>
-      <w:proofErr w:type="spellEnd"/>
-      <w:r>
-        <w:rPr>
-          <w:rFonts w:ascii="Times New Roman" w:eastAsiaTheme="minorEastAsia" w:hAnsi="Times New Roman" w:cs="Times New Roman"/>
-          <w:sz w:val="24"/>
-          <w:szCs w:val="24"/>
-        </w:rPr>
-        <w:t xml:space="preserve"> yang </w:t>
-      </w:r>
-      <w:proofErr w:type="spellStart"/>
-      <w:r>
-        <w:rPr>
-          <w:rFonts w:ascii="Times New Roman" w:eastAsiaTheme="minorEastAsia" w:hAnsi="Times New Roman" w:cs="Times New Roman"/>
-          <w:sz w:val="24"/>
-          <w:szCs w:val="24"/>
-        </w:rPr>
-        <w:t>terberat</w:t>
-      </w:r>
-      <w:proofErr w:type="spellEnd"/>
-      <w:r>
-        <w:rPr>
-          <w:rFonts w:ascii="Times New Roman" w:eastAsiaTheme="minorEastAsia" w:hAnsi="Times New Roman" w:cs="Times New Roman"/>
-          <w:sz w:val="24"/>
-          <w:szCs w:val="24"/>
-        </w:rPr>
-        <w:t xml:space="preserve"> </w:t>
-      </w:r>
-      <w:proofErr w:type="spellStart"/>
-      <w:r>
-        <w:rPr>
-          <w:rFonts w:ascii="Times New Roman" w:eastAsiaTheme="minorEastAsia" w:hAnsi="Times New Roman" w:cs="Times New Roman"/>
-          <w:sz w:val="24"/>
-          <w:szCs w:val="24"/>
-        </w:rPr>
-        <w:t>adalah</w:t>
-      </w:r>
-      <w:proofErr w:type="spellEnd"/>
-      <w:r>
-        <w:rPr>
-          <w:rFonts w:ascii="Times New Roman" w:eastAsiaTheme="minorEastAsia" w:hAnsi="Times New Roman" w:cs="Times New Roman"/>
-          <w:sz w:val="24"/>
-          <w:szCs w:val="24"/>
-        </w:rPr>
-        <w:t xml:space="preserve"> </w:t>
+        <w:t xml:space="preserve">~ Saudara – saudara Sebangsa dan se-Tanah Air. Kalau jadi Hindu, jangan jadi orang India. Kalau jadi Islam, jangan jadi orang Arab. Kalau jadi Kristen, jangan jadi orang Yahudi. Tetaplah jadi orang Nusantara, yang Kaya akan Adat, Budaya yang Kaya Raya ini. Ingat wahai, Saudara – saudara, musuh yang terberat adalah </w:t>
       </w:r>
       <w:r>
         <w:rPr>
@@ -13155,1303 +12155,7 @@
           <w:szCs w:val="24"/>
         </w:rPr>
         <w:lastRenderedPageBreak/>
-        <w:t xml:space="preserve">Rakyat </w:t>
-      </w:r>
-      <w:proofErr w:type="spellStart"/>
-      <w:r>
-        <w:rPr>
-          <w:rFonts w:ascii="Times New Roman" w:eastAsiaTheme="minorEastAsia" w:hAnsi="Times New Roman" w:cs="Times New Roman"/>
-          <w:sz w:val="24"/>
-          <w:szCs w:val="24"/>
-        </w:rPr>
-        <w:t>sendiri</w:t>
-      </w:r>
-      <w:proofErr w:type="spellEnd"/>
-      <w:r>
-        <w:rPr>
-          <w:rFonts w:ascii="Times New Roman" w:eastAsiaTheme="minorEastAsia" w:hAnsi="Times New Roman" w:cs="Times New Roman"/>
-          <w:sz w:val="24"/>
-          <w:szCs w:val="24"/>
-        </w:rPr>
-        <w:t xml:space="preserve">, Rakyat yang </w:t>
-      </w:r>
-      <w:proofErr w:type="spellStart"/>
-      <w:r>
-        <w:rPr>
-          <w:rFonts w:ascii="Times New Roman" w:eastAsiaTheme="minorEastAsia" w:hAnsi="Times New Roman" w:cs="Times New Roman"/>
-          <w:sz w:val="24"/>
-          <w:szCs w:val="24"/>
-        </w:rPr>
-        <w:t>mabuk</w:t>
-      </w:r>
-      <w:proofErr w:type="spellEnd"/>
-      <w:r>
-        <w:rPr>
-          <w:rFonts w:ascii="Times New Roman" w:eastAsiaTheme="minorEastAsia" w:hAnsi="Times New Roman" w:cs="Times New Roman"/>
-          <w:sz w:val="24"/>
-          <w:szCs w:val="24"/>
-        </w:rPr>
-        <w:t xml:space="preserve">, </w:t>
-      </w:r>
-      <w:proofErr w:type="spellStart"/>
-      <w:r>
-        <w:rPr>
-          <w:rFonts w:ascii="Times New Roman" w:eastAsiaTheme="minorEastAsia" w:hAnsi="Times New Roman" w:cs="Times New Roman"/>
-          <w:sz w:val="24"/>
-          <w:szCs w:val="24"/>
-        </w:rPr>
-        <w:t>akan</w:t>
-      </w:r>
-      <w:proofErr w:type="spellEnd"/>
-      <w:r>
-        <w:rPr>
-          <w:rFonts w:ascii="Times New Roman" w:eastAsiaTheme="minorEastAsia" w:hAnsi="Times New Roman" w:cs="Times New Roman"/>
-          <w:sz w:val="24"/>
-          <w:szCs w:val="24"/>
-        </w:rPr>
-        <w:t xml:space="preserve"> </w:t>
-      </w:r>
-      <w:proofErr w:type="spellStart"/>
-      <w:r>
-        <w:rPr>
-          <w:rFonts w:ascii="Times New Roman" w:eastAsiaTheme="minorEastAsia" w:hAnsi="Times New Roman" w:cs="Times New Roman"/>
-          <w:sz w:val="24"/>
-          <w:szCs w:val="24"/>
-        </w:rPr>
-        <w:t>Budaya</w:t>
-      </w:r>
-      <w:proofErr w:type="spellEnd"/>
-      <w:r>
-        <w:rPr>
-          <w:rFonts w:ascii="Times New Roman" w:eastAsiaTheme="minorEastAsia" w:hAnsi="Times New Roman" w:cs="Times New Roman"/>
-          <w:sz w:val="24"/>
-          <w:szCs w:val="24"/>
-        </w:rPr>
-        <w:t xml:space="preserve"> </w:t>
-      </w:r>
-      <w:proofErr w:type="spellStart"/>
-      <w:r>
-        <w:rPr>
-          <w:rFonts w:ascii="Times New Roman" w:eastAsiaTheme="minorEastAsia" w:hAnsi="Times New Roman" w:cs="Times New Roman"/>
-          <w:sz w:val="24"/>
-          <w:szCs w:val="24"/>
-        </w:rPr>
-        <w:t>luar</w:t>
-      </w:r>
-      <w:proofErr w:type="spellEnd"/>
-      <w:r>
-        <w:rPr>
-          <w:rFonts w:ascii="Times New Roman" w:eastAsiaTheme="minorEastAsia" w:hAnsi="Times New Roman" w:cs="Times New Roman"/>
-          <w:sz w:val="24"/>
-          <w:szCs w:val="24"/>
-        </w:rPr>
-        <w:t xml:space="preserve">, yang </w:t>
-      </w:r>
-      <w:proofErr w:type="spellStart"/>
-      <w:r>
-        <w:rPr>
-          <w:rFonts w:ascii="Times New Roman" w:eastAsiaTheme="minorEastAsia" w:hAnsi="Times New Roman" w:cs="Times New Roman"/>
-          <w:sz w:val="24"/>
-          <w:szCs w:val="24"/>
-        </w:rPr>
-        <w:t>mabuk</w:t>
-      </w:r>
-      <w:proofErr w:type="spellEnd"/>
-      <w:r>
-        <w:rPr>
-          <w:rFonts w:ascii="Times New Roman" w:eastAsiaTheme="minorEastAsia" w:hAnsi="Times New Roman" w:cs="Times New Roman"/>
-          <w:sz w:val="24"/>
-          <w:szCs w:val="24"/>
-        </w:rPr>
-        <w:t xml:space="preserve"> Agama, yang </w:t>
-      </w:r>
-      <w:proofErr w:type="spellStart"/>
-      <w:r>
-        <w:rPr>
-          <w:rFonts w:ascii="Times New Roman" w:eastAsiaTheme="minorEastAsia" w:hAnsi="Times New Roman" w:cs="Times New Roman"/>
-          <w:sz w:val="24"/>
-          <w:szCs w:val="24"/>
-        </w:rPr>
-        <w:t>rela</w:t>
-      </w:r>
-      <w:proofErr w:type="spellEnd"/>
-      <w:r>
-        <w:rPr>
-          <w:rFonts w:ascii="Times New Roman" w:eastAsiaTheme="minorEastAsia" w:hAnsi="Times New Roman" w:cs="Times New Roman"/>
-          <w:sz w:val="24"/>
-          <w:szCs w:val="24"/>
-        </w:rPr>
-        <w:t xml:space="preserve"> </w:t>
-      </w:r>
-      <w:proofErr w:type="spellStart"/>
-      <w:r>
-        <w:rPr>
-          <w:rFonts w:ascii="Times New Roman" w:eastAsiaTheme="minorEastAsia" w:hAnsi="Times New Roman" w:cs="Times New Roman"/>
-          <w:sz w:val="24"/>
-          <w:szCs w:val="24"/>
-        </w:rPr>
-        <w:t>membunuh</w:t>
-      </w:r>
-      <w:proofErr w:type="spellEnd"/>
-      <w:r>
-        <w:rPr>
-          <w:rFonts w:ascii="Times New Roman" w:eastAsiaTheme="minorEastAsia" w:hAnsi="Times New Roman" w:cs="Times New Roman"/>
-          <w:sz w:val="24"/>
-          <w:szCs w:val="24"/>
-        </w:rPr>
-        <w:t xml:space="preserve"> </w:t>
-      </w:r>
-      <w:proofErr w:type="spellStart"/>
-      <w:r>
-        <w:rPr>
-          <w:rFonts w:ascii="Times New Roman" w:eastAsiaTheme="minorEastAsia" w:hAnsi="Times New Roman" w:cs="Times New Roman"/>
-          <w:sz w:val="24"/>
-          <w:szCs w:val="24"/>
-        </w:rPr>
-        <w:t>Bangsa</w:t>
-      </w:r>
-      <w:proofErr w:type="spellEnd"/>
-      <w:r>
-        <w:rPr>
-          <w:rFonts w:ascii="Times New Roman" w:eastAsiaTheme="minorEastAsia" w:hAnsi="Times New Roman" w:cs="Times New Roman"/>
-          <w:sz w:val="24"/>
-          <w:szCs w:val="24"/>
-        </w:rPr>
-        <w:t xml:space="preserve"> </w:t>
-      </w:r>
-      <w:proofErr w:type="spellStart"/>
-      <w:r>
-        <w:rPr>
-          <w:rFonts w:ascii="Times New Roman" w:eastAsiaTheme="minorEastAsia" w:hAnsi="Times New Roman" w:cs="Times New Roman"/>
-          <w:sz w:val="24"/>
-          <w:szCs w:val="24"/>
-        </w:rPr>
-        <w:t>Sendiri</w:t>
-      </w:r>
-      <w:proofErr w:type="spellEnd"/>
-      <w:r>
-        <w:rPr>
-          <w:rFonts w:ascii="Times New Roman" w:eastAsiaTheme="minorEastAsia" w:hAnsi="Times New Roman" w:cs="Times New Roman"/>
-          <w:sz w:val="24"/>
-          <w:szCs w:val="24"/>
-        </w:rPr>
-        <w:t xml:space="preserve">, demi </w:t>
-      </w:r>
-      <w:proofErr w:type="spellStart"/>
-      <w:r>
-        <w:rPr>
-          <w:rFonts w:ascii="Times New Roman" w:eastAsiaTheme="minorEastAsia" w:hAnsi="Times New Roman" w:cs="Times New Roman"/>
-          <w:sz w:val="24"/>
-          <w:szCs w:val="24"/>
-        </w:rPr>
-        <w:t>menegakkan</w:t>
-      </w:r>
-      <w:proofErr w:type="spellEnd"/>
-      <w:r>
-        <w:rPr>
-          <w:rFonts w:ascii="Times New Roman" w:eastAsiaTheme="minorEastAsia" w:hAnsi="Times New Roman" w:cs="Times New Roman"/>
-          <w:sz w:val="24"/>
-          <w:szCs w:val="24"/>
-        </w:rPr>
-        <w:t xml:space="preserve"> </w:t>
-      </w:r>
-      <w:proofErr w:type="spellStart"/>
-      <w:r>
-        <w:rPr>
-          <w:rFonts w:ascii="Times New Roman" w:eastAsiaTheme="minorEastAsia" w:hAnsi="Times New Roman" w:cs="Times New Roman"/>
-          <w:sz w:val="24"/>
-          <w:szCs w:val="24"/>
-        </w:rPr>
-        <w:t>Budaya</w:t>
-      </w:r>
-      <w:proofErr w:type="spellEnd"/>
-      <w:r>
-        <w:rPr>
-          <w:rFonts w:ascii="Times New Roman" w:eastAsiaTheme="minorEastAsia" w:hAnsi="Times New Roman" w:cs="Times New Roman"/>
-          <w:sz w:val="24"/>
-          <w:szCs w:val="24"/>
-        </w:rPr>
-        <w:t xml:space="preserve"> </w:t>
-      </w:r>
-      <w:proofErr w:type="spellStart"/>
-      <w:r>
-        <w:rPr>
-          <w:rFonts w:ascii="Times New Roman" w:eastAsiaTheme="minorEastAsia" w:hAnsi="Times New Roman" w:cs="Times New Roman"/>
-          <w:sz w:val="24"/>
-          <w:szCs w:val="24"/>
-        </w:rPr>
-        <w:t>asing</w:t>
-      </w:r>
-      <w:proofErr w:type="spellEnd"/>
-      <w:r>
-        <w:rPr>
-          <w:rFonts w:ascii="Times New Roman" w:eastAsiaTheme="minorEastAsia" w:hAnsi="Times New Roman" w:cs="Times New Roman"/>
-          <w:sz w:val="24"/>
-          <w:szCs w:val="24"/>
-        </w:rPr>
-        <w:t xml:space="preserve">. </w:t>
-      </w:r>
-      <w:proofErr w:type="spellStart"/>
-      <w:r>
-        <w:rPr>
-          <w:rFonts w:ascii="Times New Roman" w:eastAsiaTheme="minorEastAsia" w:hAnsi="Times New Roman" w:cs="Times New Roman"/>
-          <w:sz w:val="24"/>
-          <w:szCs w:val="24"/>
-        </w:rPr>
-        <w:t>Jangan</w:t>
-      </w:r>
-      <w:proofErr w:type="spellEnd"/>
-      <w:r>
-        <w:rPr>
-          <w:rFonts w:ascii="Times New Roman" w:eastAsiaTheme="minorEastAsia" w:hAnsi="Times New Roman" w:cs="Times New Roman"/>
-          <w:sz w:val="24"/>
-          <w:szCs w:val="24"/>
-        </w:rPr>
-        <w:t xml:space="preserve"> </w:t>
-      </w:r>
-      <w:proofErr w:type="spellStart"/>
-      <w:r>
-        <w:rPr>
-          <w:rFonts w:ascii="Times New Roman" w:eastAsiaTheme="minorEastAsia" w:hAnsi="Times New Roman" w:cs="Times New Roman"/>
-          <w:sz w:val="24"/>
-          <w:szCs w:val="24"/>
-        </w:rPr>
-        <w:t>mau</w:t>
-      </w:r>
-      <w:proofErr w:type="spellEnd"/>
-      <w:r>
-        <w:rPr>
-          <w:rFonts w:ascii="Times New Roman" w:eastAsiaTheme="minorEastAsia" w:hAnsi="Times New Roman" w:cs="Times New Roman"/>
-          <w:sz w:val="24"/>
-          <w:szCs w:val="24"/>
-        </w:rPr>
-        <w:t xml:space="preserve"> </w:t>
-      </w:r>
-      <w:proofErr w:type="spellStart"/>
-      <w:r>
-        <w:rPr>
-          <w:rFonts w:ascii="Times New Roman" w:eastAsiaTheme="minorEastAsia" w:hAnsi="Times New Roman" w:cs="Times New Roman"/>
-          <w:sz w:val="24"/>
-          <w:szCs w:val="24"/>
-        </w:rPr>
-        <w:t>diperbudak</w:t>
-      </w:r>
-      <w:proofErr w:type="spellEnd"/>
-      <w:r>
-        <w:rPr>
-          <w:rFonts w:ascii="Times New Roman" w:eastAsiaTheme="minorEastAsia" w:hAnsi="Times New Roman" w:cs="Times New Roman"/>
-          <w:sz w:val="24"/>
-          <w:szCs w:val="24"/>
-        </w:rPr>
-        <w:t xml:space="preserve"> oleh </w:t>
-      </w:r>
-      <w:proofErr w:type="spellStart"/>
-      <w:r>
-        <w:rPr>
-          <w:rFonts w:ascii="Times New Roman" w:eastAsiaTheme="minorEastAsia" w:hAnsi="Times New Roman" w:cs="Times New Roman"/>
-          <w:sz w:val="24"/>
-          <w:szCs w:val="24"/>
-        </w:rPr>
-        <w:t>semua</w:t>
-      </w:r>
-      <w:proofErr w:type="spellEnd"/>
-      <w:r>
-        <w:rPr>
-          <w:rFonts w:ascii="Times New Roman" w:eastAsiaTheme="minorEastAsia" w:hAnsi="Times New Roman" w:cs="Times New Roman"/>
-          <w:sz w:val="24"/>
-          <w:szCs w:val="24"/>
-        </w:rPr>
-        <w:t xml:space="preserve"> </w:t>
-      </w:r>
-      <w:proofErr w:type="spellStart"/>
-      <w:r>
-        <w:rPr>
-          <w:rFonts w:ascii="Times New Roman" w:eastAsiaTheme="minorEastAsia" w:hAnsi="Times New Roman" w:cs="Times New Roman"/>
-          <w:sz w:val="24"/>
-          <w:szCs w:val="24"/>
-        </w:rPr>
-        <w:t>itu</w:t>
-      </w:r>
-      <w:proofErr w:type="spellEnd"/>
-      <w:r>
-        <w:rPr>
-          <w:rFonts w:ascii="Times New Roman" w:eastAsiaTheme="minorEastAsia" w:hAnsi="Times New Roman" w:cs="Times New Roman"/>
-          <w:sz w:val="24"/>
-          <w:szCs w:val="24"/>
-        </w:rPr>
-        <w:t xml:space="preserve">. </w:t>
-      </w:r>
-      <w:proofErr w:type="spellStart"/>
-      <w:r>
-        <w:rPr>
-          <w:rFonts w:ascii="Times New Roman" w:eastAsiaTheme="minorEastAsia" w:hAnsi="Times New Roman" w:cs="Times New Roman"/>
-          <w:sz w:val="24"/>
-          <w:szCs w:val="24"/>
-        </w:rPr>
-        <w:t>Tetaplah</w:t>
-      </w:r>
-      <w:proofErr w:type="spellEnd"/>
-      <w:r>
-        <w:rPr>
-          <w:rFonts w:ascii="Times New Roman" w:eastAsiaTheme="minorEastAsia" w:hAnsi="Times New Roman" w:cs="Times New Roman"/>
-          <w:sz w:val="24"/>
-          <w:szCs w:val="24"/>
-        </w:rPr>
-        <w:t xml:space="preserve"> Bersatu-</w:t>
-      </w:r>
-      <w:proofErr w:type="spellStart"/>
-      <w:r>
-        <w:rPr>
-          <w:rFonts w:ascii="Times New Roman" w:eastAsiaTheme="minorEastAsia" w:hAnsi="Times New Roman" w:cs="Times New Roman"/>
-          <w:sz w:val="24"/>
-          <w:szCs w:val="24"/>
-        </w:rPr>
-        <w:t>padu</w:t>
-      </w:r>
-      <w:proofErr w:type="spellEnd"/>
-      <w:r>
-        <w:rPr>
-          <w:rFonts w:ascii="Times New Roman" w:eastAsiaTheme="minorEastAsia" w:hAnsi="Times New Roman" w:cs="Times New Roman"/>
-          <w:sz w:val="24"/>
-          <w:szCs w:val="24"/>
-        </w:rPr>
-        <w:t xml:space="preserve">, </w:t>
-      </w:r>
-      <w:proofErr w:type="spellStart"/>
-      <w:r>
-        <w:rPr>
-          <w:rFonts w:ascii="Times New Roman" w:eastAsiaTheme="minorEastAsia" w:hAnsi="Times New Roman" w:cs="Times New Roman"/>
-          <w:sz w:val="24"/>
-          <w:szCs w:val="24"/>
-        </w:rPr>
-        <w:t>membangun</w:t>
-      </w:r>
-      <w:proofErr w:type="spellEnd"/>
-      <w:r>
-        <w:rPr>
-          <w:rFonts w:ascii="Times New Roman" w:eastAsiaTheme="minorEastAsia" w:hAnsi="Times New Roman" w:cs="Times New Roman"/>
-          <w:sz w:val="24"/>
-          <w:szCs w:val="24"/>
-        </w:rPr>
-        <w:t xml:space="preserve"> Negri </w:t>
-      </w:r>
-      <w:proofErr w:type="spellStart"/>
-      <w:r>
-        <w:rPr>
-          <w:rFonts w:ascii="Times New Roman" w:eastAsiaTheme="minorEastAsia" w:hAnsi="Times New Roman" w:cs="Times New Roman"/>
-          <w:sz w:val="24"/>
-          <w:szCs w:val="24"/>
-        </w:rPr>
-        <w:t>ini</w:t>
-      </w:r>
-      <w:proofErr w:type="spellEnd"/>
-      <w:r>
-        <w:rPr>
-          <w:rFonts w:ascii="Times New Roman" w:eastAsiaTheme="minorEastAsia" w:hAnsi="Times New Roman" w:cs="Times New Roman"/>
-          <w:sz w:val="24"/>
-          <w:szCs w:val="24"/>
-        </w:rPr>
-        <w:t xml:space="preserve"> </w:t>
-      </w:r>
-      <w:proofErr w:type="spellStart"/>
-      <w:r>
-        <w:rPr>
-          <w:rFonts w:ascii="Times New Roman" w:eastAsiaTheme="minorEastAsia" w:hAnsi="Times New Roman" w:cs="Times New Roman"/>
-          <w:sz w:val="24"/>
-          <w:szCs w:val="24"/>
-        </w:rPr>
-        <w:t>tanpa</w:t>
-      </w:r>
-      <w:proofErr w:type="spellEnd"/>
-      <w:r>
-        <w:rPr>
-          <w:rFonts w:ascii="Times New Roman" w:eastAsiaTheme="minorEastAsia" w:hAnsi="Times New Roman" w:cs="Times New Roman"/>
-          <w:sz w:val="24"/>
-          <w:szCs w:val="24"/>
-        </w:rPr>
-        <w:t xml:space="preserve"> </w:t>
-      </w:r>
-      <w:proofErr w:type="spellStart"/>
-      <w:r>
-        <w:rPr>
-          <w:rFonts w:ascii="Times New Roman" w:eastAsiaTheme="minorEastAsia" w:hAnsi="Times New Roman" w:cs="Times New Roman"/>
-          <w:sz w:val="24"/>
-          <w:szCs w:val="24"/>
-        </w:rPr>
-        <w:t>pertumpahan</w:t>
-      </w:r>
-      <w:proofErr w:type="spellEnd"/>
-      <w:r>
-        <w:rPr>
-          <w:rFonts w:ascii="Times New Roman" w:eastAsiaTheme="minorEastAsia" w:hAnsi="Times New Roman" w:cs="Times New Roman"/>
-          <w:sz w:val="24"/>
-          <w:szCs w:val="24"/>
-        </w:rPr>
-        <w:t xml:space="preserve"> </w:t>
-      </w:r>
-      <w:proofErr w:type="spellStart"/>
-      <w:r>
-        <w:rPr>
-          <w:rFonts w:ascii="Times New Roman" w:eastAsiaTheme="minorEastAsia" w:hAnsi="Times New Roman" w:cs="Times New Roman"/>
-          <w:sz w:val="24"/>
-          <w:szCs w:val="24"/>
-        </w:rPr>
-        <w:t>darah</w:t>
-      </w:r>
-      <w:proofErr w:type="spellEnd"/>
-      <w:r>
-        <w:rPr>
-          <w:rFonts w:ascii="Times New Roman" w:eastAsiaTheme="minorEastAsia" w:hAnsi="Times New Roman" w:cs="Times New Roman"/>
-          <w:sz w:val="24"/>
-          <w:szCs w:val="24"/>
-        </w:rPr>
-        <w:t>. Hai Anak-</w:t>
-      </w:r>
-      <w:proofErr w:type="spellStart"/>
-      <w:r>
-        <w:rPr>
-          <w:rFonts w:ascii="Times New Roman" w:eastAsiaTheme="minorEastAsia" w:hAnsi="Times New Roman" w:cs="Times New Roman"/>
-          <w:sz w:val="24"/>
-          <w:szCs w:val="24"/>
-        </w:rPr>
-        <w:t>ku</w:t>
-      </w:r>
-      <w:proofErr w:type="spellEnd"/>
-      <w:r>
-        <w:rPr>
-          <w:rFonts w:ascii="Times New Roman" w:eastAsiaTheme="minorEastAsia" w:hAnsi="Times New Roman" w:cs="Times New Roman"/>
-          <w:sz w:val="24"/>
-          <w:szCs w:val="24"/>
-        </w:rPr>
-        <w:t xml:space="preserve">, </w:t>
-      </w:r>
-      <w:proofErr w:type="spellStart"/>
-      <w:r>
-        <w:rPr>
-          <w:rFonts w:ascii="Times New Roman" w:eastAsiaTheme="minorEastAsia" w:hAnsi="Times New Roman" w:cs="Times New Roman"/>
-          <w:sz w:val="24"/>
-          <w:szCs w:val="24"/>
-        </w:rPr>
-        <w:t>Cipta</w:t>
-      </w:r>
-      <w:proofErr w:type="spellEnd"/>
-      <w:r>
-        <w:rPr>
-          <w:rFonts w:ascii="Times New Roman" w:eastAsiaTheme="minorEastAsia" w:hAnsi="Times New Roman" w:cs="Times New Roman"/>
-          <w:sz w:val="24"/>
-          <w:szCs w:val="24"/>
-        </w:rPr>
-        <w:t xml:space="preserve"> </w:t>
-      </w:r>
-      <w:proofErr w:type="spellStart"/>
-      <w:r>
-        <w:rPr>
-          <w:rFonts w:ascii="Times New Roman" w:eastAsiaTheme="minorEastAsia" w:hAnsi="Times New Roman" w:cs="Times New Roman"/>
-          <w:sz w:val="24"/>
-          <w:szCs w:val="24"/>
-        </w:rPr>
-        <w:t>segala</w:t>
-      </w:r>
-      <w:proofErr w:type="spellEnd"/>
-      <w:r>
-        <w:rPr>
-          <w:rFonts w:ascii="Times New Roman" w:eastAsiaTheme="minorEastAsia" w:hAnsi="Times New Roman" w:cs="Times New Roman"/>
-          <w:sz w:val="24"/>
-          <w:szCs w:val="24"/>
-        </w:rPr>
-        <w:t xml:space="preserve"> yang kau </w:t>
-      </w:r>
-      <w:proofErr w:type="spellStart"/>
-      <w:r>
-        <w:rPr>
-          <w:rFonts w:ascii="Times New Roman" w:eastAsiaTheme="minorEastAsia" w:hAnsi="Times New Roman" w:cs="Times New Roman"/>
-          <w:sz w:val="24"/>
-          <w:szCs w:val="24"/>
-        </w:rPr>
-        <w:t>mau</w:t>
-      </w:r>
-      <w:proofErr w:type="spellEnd"/>
-      <w:r>
-        <w:rPr>
-          <w:rFonts w:ascii="Times New Roman" w:eastAsiaTheme="minorEastAsia" w:hAnsi="Times New Roman" w:cs="Times New Roman"/>
-          <w:sz w:val="24"/>
-          <w:szCs w:val="24"/>
-        </w:rPr>
-        <w:t xml:space="preserve">, </w:t>
-      </w:r>
-      <w:proofErr w:type="spellStart"/>
-      <w:r>
-        <w:rPr>
-          <w:rFonts w:ascii="Times New Roman" w:eastAsiaTheme="minorEastAsia" w:hAnsi="Times New Roman" w:cs="Times New Roman"/>
-          <w:sz w:val="24"/>
-          <w:szCs w:val="24"/>
-        </w:rPr>
-        <w:t>jangan</w:t>
-      </w:r>
-      <w:proofErr w:type="spellEnd"/>
-      <w:r>
-        <w:rPr>
-          <w:rFonts w:ascii="Times New Roman" w:eastAsiaTheme="minorEastAsia" w:hAnsi="Times New Roman" w:cs="Times New Roman"/>
-          <w:sz w:val="24"/>
-          <w:szCs w:val="24"/>
-        </w:rPr>
-        <w:t xml:space="preserve"> </w:t>
-      </w:r>
-      <w:proofErr w:type="spellStart"/>
-      <w:r>
-        <w:rPr>
-          <w:rFonts w:ascii="Times New Roman" w:eastAsiaTheme="minorEastAsia" w:hAnsi="Times New Roman" w:cs="Times New Roman"/>
-          <w:sz w:val="24"/>
-          <w:szCs w:val="24"/>
-        </w:rPr>
-        <w:t>ceritakan</w:t>
-      </w:r>
-      <w:proofErr w:type="spellEnd"/>
-      <w:r>
-        <w:rPr>
-          <w:rFonts w:ascii="Times New Roman" w:eastAsiaTheme="minorEastAsia" w:hAnsi="Times New Roman" w:cs="Times New Roman"/>
-          <w:sz w:val="24"/>
-          <w:szCs w:val="24"/>
-        </w:rPr>
-        <w:t xml:space="preserve"> </w:t>
-      </w:r>
-      <w:proofErr w:type="spellStart"/>
-      <w:r>
-        <w:rPr>
-          <w:rFonts w:ascii="Times New Roman" w:eastAsiaTheme="minorEastAsia" w:hAnsi="Times New Roman" w:cs="Times New Roman"/>
-          <w:sz w:val="24"/>
-          <w:szCs w:val="24"/>
-        </w:rPr>
-        <w:t>derita</w:t>
-      </w:r>
-      <w:proofErr w:type="spellEnd"/>
-      <w:r>
-        <w:rPr>
-          <w:rFonts w:ascii="Times New Roman" w:eastAsiaTheme="minorEastAsia" w:hAnsi="Times New Roman" w:cs="Times New Roman"/>
-          <w:sz w:val="24"/>
-          <w:szCs w:val="24"/>
-        </w:rPr>
-        <w:t xml:space="preserve"> dan </w:t>
-      </w:r>
-      <w:proofErr w:type="spellStart"/>
-      <w:r>
-        <w:rPr>
-          <w:rFonts w:ascii="Times New Roman" w:eastAsiaTheme="minorEastAsia" w:hAnsi="Times New Roman" w:cs="Times New Roman"/>
-          <w:sz w:val="24"/>
-          <w:szCs w:val="24"/>
-        </w:rPr>
-        <w:t>sakit</w:t>
-      </w:r>
-      <w:proofErr w:type="spellEnd"/>
-      <w:r>
-        <w:rPr>
-          <w:rFonts w:ascii="Times New Roman" w:eastAsiaTheme="minorEastAsia" w:hAnsi="Times New Roman" w:cs="Times New Roman"/>
-          <w:sz w:val="24"/>
-          <w:szCs w:val="24"/>
-        </w:rPr>
-        <w:t xml:space="preserve"> </w:t>
-      </w:r>
-      <w:proofErr w:type="spellStart"/>
-      <w:r>
-        <w:rPr>
-          <w:rFonts w:ascii="Times New Roman" w:eastAsiaTheme="minorEastAsia" w:hAnsi="Times New Roman" w:cs="Times New Roman"/>
-          <w:sz w:val="24"/>
-          <w:szCs w:val="24"/>
-        </w:rPr>
-        <w:t>ku</w:t>
-      </w:r>
-      <w:proofErr w:type="spellEnd"/>
-      <w:r>
-        <w:rPr>
-          <w:rFonts w:ascii="Times New Roman" w:eastAsiaTheme="minorEastAsia" w:hAnsi="Times New Roman" w:cs="Times New Roman"/>
-          <w:sz w:val="24"/>
-          <w:szCs w:val="24"/>
-        </w:rPr>
-        <w:t xml:space="preserve"> </w:t>
-      </w:r>
-      <w:proofErr w:type="spellStart"/>
-      <w:r>
-        <w:rPr>
-          <w:rFonts w:ascii="Times New Roman" w:eastAsiaTheme="minorEastAsia" w:hAnsi="Times New Roman" w:cs="Times New Roman"/>
-          <w:sz w:val="24"/>
-          <w:szCs w:val="24"/>
-        </w:rPr>
-        <w:t>kepada</w:t>
-      </w:r>
-      <w:proofErr w:type="spellEnd"/>
-      <w:r>
-        <w:rPr>
-          <w:rFonts w:ascii="Times New Roman" w:eastAsiaTheme="minorEastAsia" w:hAnsi="Times New Roman" w:cs="Times New Roman"/>
-          <w:sz w:val="24"/>
-          <w:szCs w:val="24"/>
-        </w:rPr>
-        <w:t xml:space="preserve"> Rakyat, </w:t>
-      </w:r>
-      <w:proofErr w:type="spellStart"/>
-      <w:r>
-        <w:rPr>
-          <w:rFonts w:ascii="Times New Roman" w:eastAsiaTheme="minorEastAsia" w:hAnsi="Times New Roman" w:cs="Times New Roman"/>
-          <w:sz w:val="24"/>
-          <w:szCs w:val="24"/>
-        </w:rPr>
-        <w:t>biarkan</w:t>
-      </w:r>
-      <w:proofErr w:type="spellEnd"/>
-      <w:r>
-        <w:rPr>
-          <w:rFonts w:ascii="Times New Roman" w:eastAsiaTheme="minorEastAsia" w:hAnsi="Times New Roman" w:cs="Times New Roman"/>
-          <w:sz w:val="24"/>
-          <w:szCs w:val="24"/>
-        </w:rPr>
-        <w:t xml:space="preserve"> </w:t>
-      </w:r>
-      <w:proofErr w:type="spellStart"/>
-      <w:r>
-        <w:rPr>
-          <w:rFonts w:ascii="Times New Roman" w:eastAsiaTheme="minorEastAsia" w:hAnsi="Times New Roman" w:cs="Times New Roman"/>
-          <w:sz w:val="24"/>
-          <w:szCs w:val="24"/>
-        </w:rPr>
-        <w:t>aku</w:t>
-      </w:r>
-      <w:proofErr w:type="spellEnd"/>
-      <w:r>
-        <w:rPr>
-          <w:rFonts w:ascii="Times New Roman" w:eastAsiaTheme="minorEastAsia" w:hAnsi="Times New Roman" w:cs="Times New Roman"/>
-          <w:sz w:val="24"/>
-          <w:szCs w:val="24"/>
-        </w:rPr>
-        <w:t xml:space="preserve"> yang </w:t>
-      </w:r>
-      <w:proofErr w:type="spellStart"/>
-      <w:r>
-        <w:rPr>
-          <w:rFonts w:ascii="Times New Roman" w:eastAsiaTheme="minorEastAsia" w:hAnsi="Times New Roman" w:cs="Times New Roman"/>
-          <w:sz w:val="24"/>
-          <w:szCs w:val="24"/>
-        </w:rPr>
-        <w:t>menjadi</w:t>
-      </w:r>
-      <w:proofErr w:type="spellEnd"/>
-      <w:r>
-        <w:rPr>
-          <w:rFonts w:ascii="Times New Roman" w:eastAsiaTheme="minorEastAsia" w:hAnsi="Times New Roman" w:cs="Times New Roman"/>
-          <w:sz w:val="24"/>
-          <w:szCs w:val="24"/>
-        </w:rPr>
-        <w:t xml:space="preserve"> korban, </w:t>
-      </w:r>
-      <w:proofErr w:type="spellStart"/>
-      <w:r>
-        <w:rPr>
-          <w:rFonts w:ascii="Times New Roman" w:eastAsiaTheme="minorEastAsia" w:hAnsi="Times New Roman" w:cs="Times New Roman"/>
-          <w:sz w:val="24"/>
-          <w:szCs w:val="24"/>
-        </w:rPr>
-        <w:t>asal</w:t>
-      </w:r>
-      <w:proofErr w:type="spellEnd"/>
-      <w:r>
-        <w:rPr>
-          <w:rFonts w:ascii="Times New Roman" w:eastAsiaTheme="minorEastAsia" w:hAnsi="Times New Roman" w:cs="Times New Roman"/>
-          <w:sz w:val="24"/>
-          <w:szCs w:val="24"/>
-        </w:rPr>
-        <w:t xml:space="preserve"> Indonesia Bersatu. </w:t>
-      </w:r>
-      <w:proofErr w:type="spellStart"/>
-      <w:r>
-        <w:rPr>
-          <w:rFonts w:ascii="Times New Roman" w:eastAsiaTheme="minorEastAsia" w:hAnsi="Times New Roman" w:cs="Times New Roman"/>
-          <w:sz w:val="24"/>
-          <w:szCs w:val="24"/>
-        </w:rPr>
-        <w:t>Ini</w:t>
-      </w:r>
-      <w:proofErr w:type="spellEnd"/>
-      <w:r>
-        <w:rPr>
-          <w:rFonts w:ascii="Times New Roman" w:eastAsiaTheme="minorEastAsia" w:hAnsi="Times New Roman" w:cs="Times New Roman"/>
-          <w:sz w:val="24"/>
-          <w:szCs w:val="24"/>
-        </w:rPr>
-        <w:t xml:space="preserve"> </w:t>
-      </w:r>
-      <w:proofErr w:type="spellStart"/>
-      <w:r>
-        <w:rPr>
-          <w:rFonts w:ascii="Times New Roman" w:eastAsiaTheme="minorEastAsia" w:hAnsi="Times New Roman" w:cs="Times New Roman"/>
-          <w:sz w:val="24"/>
-          <w:szCs w:val="24"/>
-        </w:rPr>
-        <w:t>aku</w:t>
-      </w:r>
-      <w:proofErr w:type="spellEnd"/>
-      <w:r>
-        <w:rPr>
-          <w:rFonts w:ascii="Times New Roman" w:eastAsiaTheme="minorEastAsia" w:hAnsi="Times New Roman" w:cs="Times New Roman"/>
-          <w:sz w:val="24"/>
-          <w:szCs w:val="24"/>
-        </w:rPr>
-        <w:t xml:space="preserve"> </w:t>
-      </w:r>
-      <w:proofErr w:type="spellStart"/>
-      <w:r>
-        <w:rPr>
-          <w:rFonts w:ascii="Times New Roman" w:eastAsiaTheme="minorEastAsia" w:hAnsi="Times New Roman" w:cs="Times New Roman"/>
-          <w:sz w:val="24"/>
-          <w:szCs w:val="24"/>
-        </w:rPr>
-        <w:t>lakukan</w:t>
-      </w:r>
-      <w:proofErr w:type="spellEnd"/>
-      <w:r>
-        <w:rPr>
-          <w:rFonts w:ascii="Times New Roman" w:eastAsiaTheme="minorEastAsia" w:hAnsi="Times New Roman" w:cs="Times New Roman"/>
-          <w:sz w:val="24"/>
-          <w:szCs w:val="24"/>
-        </w:rPr>
-        <w:t xml:space="preserve"> demi </w:t>
-      </w:r>
-      <w:proofErr w:type="spellStart"/>
-      <w:r>
-        <w:rPr>
-          <w:rFonts w:ascii="Times New Roman" w:eastAsiaTheme="minorEastAsia" w:hAnsi="Times New Roman" w:cs="Times New Roman"/>
-          <w:sz w:val="24"/>
-          <w:szCs w:val="24"/>
-        </w:rPr>
-        <w:t>Persatuan</w:t>
-      </w:r>
-      <w:proofErr w:type="spellEnd"/>
-      <w:r>
-        <w:rPr>
-          <w:rFonts w:ascii="Times New Roman" w:eastAsiaTheme="minorEastAsia" w:hAnsi="Times New Roman" w:cs="Times New Roman"/>
-          <w:sz w:val="24"/>
-          <w:szCs w:val="24"/>
-        </w:rPr>
-        <w:t xml:space="preserve"> dan </w:t>
-      </w:r>
-      <w:proofErr w:type="spellStart"/>
-      <w:r>
-        <w:rPr>
-          <w:rFonts w:ascii="Times New Roman" w:eastAsiaTheme="minorEastAsia" w:hAnsi="Times New Roman" w:cs="Times New Roman"/>
-          <w:sz w:val="24"/>
-          <w:szCs w:val="24"/>
-        </w:rPr>
-        <w:t>Kesatuan</w:t>
-      </w:r>
-      <w:proofErr w:type="spellEnd"/>
-      <w:r>
-        <w:rPr>
-          <w:rFonts w:ascii="Times New Roman" w:eastAsiaTheme="minorEastAsia" w:hAnsi="Times New Roman" w:cs="Times New Roman"/>
-          <w:sz w:val="24"/>
-          <w:szCs w:val="24"/>
-        </w:rPr>
-        <w:t xml:space="preserve"> dan </w:t>
-      </w:r>
-      <w:proofErr w:type="spellStart"/>
-      <w:r>
-        <w:rPr>
-          <w:rFonts w:ascii="Times New Roman" w:eastAsiaTheme="minorEastAsia" w:hAnsi="Times New Roman" w:cs="Times New Roman"/>
-          <w:sz w:val="24"/>
-          <w:szCs w:val="24"/>
-        </w:rPr>
-        <w:t>Persatuan</w:t>
-      </w:r>
-      <w:proofErr w:type="spellEnd"/>
-      <w:r>
-        <w:rPr>
-          <w:rFonts w:ascii="Times New Roman" w:eastAsiaTheme="minorEastAsia" w:hAnsi="Times New Roman" w:cs="Times New Roman"/>
-          <w:sz w:val="24"/>
-          <w:szCs w:val="24"/>
-        </w:rPr>
-        <w:t xml:space="preserve"> </w:t>
-      </w:r>
-      <w:proofErr w:type="spellStart"/>
-      <w:r>
-        <w:rPr>
-          <w:rFonts w:ascii="Times New Roman" w:eastAsiaTheme="minorEastAsia" w:hAnsi="Times New Roman" w:cs="Times New Roman"/>
-          <w:sz w:val="24"/>
-          <w:szCs w:val="24"/>
-        </w:rPr>
-        <w:t>Keutuhan</w:t>
-      </w:r>
-      <w:proofErr w:type="spellEnd"/>
-      <w:r>
-        <w:rPr>
-          <w:rFonts w:ascii="Times New Roman" w:eastAsiaTheme="minorEastAsia" w:hAnsi="Times New Roman" w:cs="Times New Roman"/>
-          <w:sz w:val="24"/>
-          <w:szCs w:val="24"/>
-        </w:rPr>
-        <w:t xml:space="preserve"> </w:t>
-      </w:r>
-      <w:proofErr w:type="spellStart"/>
-      <w:r>
-        <w:rPr>
-          <w:rFonts w:ascii="Times New Roman" w:eastAsiaTheme="minorEastAsia" w:hAnsi="Times New Roman" w:cs="Times New Roman"/>
-          <w:sz w:val="24"/>
-          <w:szCs w:val="24"/>
-        </w:rPr>
-        <w:t>Bangsa</w:t>
-      </w:r>
-      <w:proofErr w:type="spellEnd"/>
-      <w:r>
-        <w:rPr>
-          <w:rFonts w:ascii="Times New Roman" w:eastAsiaTheme="minorEastAsia" w:hAnsi="Times New Roman" w:cs="Times New Roman"/>
-          <w:sz w:val="24"/>
-          <w:szCs w:val="24"/>
-        </w:rPr>
-        <w:t xml:space="preserve">. Jadi </w:t>
-      </w:r>
-      <w:proofErr w:type="spellStart"/>
-      <w:r>
-        <w:rPr>
-          <w:rFonts w:ascii="Times New Roman" w:eastAsiaTheme="minorEastAsia" w:hAnsi="Times New Roman" w:cs="Times New Roman"/>
-          <w:sz w:val="24"/>
-          <w:szCs w:val="24"/>
-        </w:rPr>
-        <w:t>kan</w:t>
-      </w:r>
-      <w:proofErr w:type="spellEnd"/>
-      <w:r>
-        <w:rPr>
-          <w:rFonts w:ascii="Times New Roman" w:eastAsiaTheme="minorEastAsia" w:hAnsi="Times New Roman" w:cs="Times New Roman"/>
-          <w:sz w:val="24"/>
-          <w:szCs w:val="24"/>
-        </w:rPr>
-        <w:t xml:space="preserve"> </w:t>
-      </w:r>
-      <w:proofErr w:type="spellStart"/>
-      <w:r>
-        <w:rPr>
-          <w:rFonts w:ascii="Times New Roman" w:eastAsiaTheme="minorEastAsia" w:hAnsi="Times New Roman" w:cs="Times New Roman"/>
-          <w:sz w:val="24"/>
-          <w:szCs w:val="24"/>
-        </w:rPr>
-        <w:t>derita</w:t>
-      </w:r>
-      <w:proofErr w:type="spellEnd"/>
-      <w:r>
-        <w:rPr>
-          <w:rFonts w:ascii="Times New Roman" w:eastAsiaTheme="minorEastAsia" w:hAnsi="Times New Roman" w:cs="Times New Roman"/>
-          <w:sz w:val="24"/>
-          <w:szCs w:val="24"/>
-        </w:rPr>
-        <w:t xml:space="preserve"> </w:t>
-      </w:r>
-      <w:proofErr w:type="spellStart"/>
-      <w:r>
-        <w:rPr>
-          <w:rFonts w:ascii="Times New Roman" w:eastAsiaTheme="minorEastAsia" w:hAnsi="Times New Roman" w:cs="Times New Roman"/>
-          <w:sz w:val="24"/>
-          <w:szCs w:val="24"/>
-        </w:rPr>
-        <w:t>ku</w:t>
-      </w:r>
-      <w:proofErr w:type="spellEnd"/>
-      <w:r>
-        <w:rPr>
-          <w:rFonts w:ascii="Times New Roman" w:eastAsiaTheme="minorEastAsia" w:hAnsi="Times New Roman" w:cs="Times New Roman"/>
-          <w:sz w:val="24"/>
-          <w:szCs w:val="24"/>
-        </w:rPr>
-        <w:t xml:space="preserve"> </w:t>
-      </w:r>
-      <w:proofErr w:type="spellStart"/>
-      <w:r>
-        <w:rPr>
-          <w:rFonts w:ascii="Times New Roman" w:eastAsiaTheme="minorEastAsia" w:hAnsi="Times New Roman" w:cs="Times New Roman"/>
-          <w:sz w:val="24"/>
-          <w:szCs w:val="24"/>
-        </w:rPr>
-        <w:t>ini</w:t>
-      </w:r>
-      <w:proofErr w:type="spellEnd"/>
-      <w:r>
-        <w:rPr>
-          <w:rFonts w:ascii="Times New Roman" w:eastAsiaTheme="minorEastAsia" w:hAnsi="Times New Roman" w:cs="Times New Roman"/>
-          <w:sz w:val="24"/>
-          <w:szCs w:val="24"/>
-        </w:rPr>
-        <w:t xml:space="preserve"> </w:t>
-      </w:r>
-      <w:proofErr w:type="spellStart"/>
-      <w:r>
-        <w:rPr>
-          <w:rFonts w:ascii="Times New Roman" w:eastAsiaTheme="minorEastAsia" w:hAnsi="Times New Roman" w:cs="Times New Roman"/>
-          <w:sz w:val="24"/>
-          <w:szCs w:val="24"/>
-        </w:rPr>
-        <w:t>sebagai</w:t>
-      </w:r>
-      <w:proofErr w:type="spellEnd"/>
-      <w:r>
-        <w:rPr>
-          <w:rFonts w:ascii="Times New Roman" w:eastAsiaTheme="minorEastAsia" w:hAnsi="Times New Roman" w:cs="Times New Roman"/>
-          <w:sz w:val="24"/>
-          <w:szCs w:val="24"/>
-        </w:rPr>
-        <w:t xml:space="preserve"> </w:t>
-      </w:r>
-      <w:proofErr w:type="spellStart"/>
-      <w:r>
-        <w:rPr>
-          <w:rFonts w:ascii="Times New Roman" w:eastAsiaTheme="minorEastAsia" w:hAnsi="Times New Roman" w:cs="Times New Roman"/>
-          <w:sz w:val="24"/>
-          <w:szCs w:val="24"/>
-        </w:rPr>
-        <w:t>Saksi</w:t>
-      </w:r>
-      <w:proofErr w:type="spellEnd"/>
-      <w:r>
-        <w:rPr>
-          <w:rFonts w:ascii="Times New Roman" w:eastAsiaTheme="minorEastAsia" w:hAnsi="Times New Roman" w:cs="Times New Roman"/>
-          <w:sz w:val="24"/>
-          <w:szCs w:val="24"/>
-        </w:rPr>
-        <w:t xml:space="preserve">. </w:t>
-      </w:r>
-      <w:proofErr w:type="spellStart"/>
-      <w:r>
-        <w:rPr>
-          <w:rFonts w:ascii="Times New Roman" w:eastAsiaTheme="minorEastAsia" w:hAnsi="Times New Roman" w:cs="Times New Roman"/>
-          <w:sz w:val="24"/>
-          <w:szCs w:val="24"/>
-        </w:rPr>
-        <w:t>Bahwa</w:t>
-      </w:r>
-      <w:proofErr w:type="spellEnd"/>
-      <w:r>
-        <w:rPr>
-          <w:rFonts w:ascii="Times New Roman" w:eastAsiaTheme="minorEastAsia" w:hAnsi="Times New Roman" w:cs="Times New Roman"/>
-          <w:sz w:val="24"/>
-          <w:szCs w:val="24"/>
-        </w:rPr>
-        <w:t xml:space="preserve"> </w:t>
-      </w:r>
-      <w:proofErr w:type="spellStart"/>
-      <w:r>
-        <w:rPr>
-          <w:rFonts w:ascii="Times New Roman" w:eastAsiaTheme="minorEastAsia" w:hAnsi="Times New Roman" w:cs="Times New Roman"/>
-          <w:sz w:val="24"/>
-          <w:szCs w:val="24"/>
-        </w:rPr>
-        <w:t>Kekuasaan</w:t>
-      </w:r>
-      <w:proofErr w:type="spellEnd"/>
-      <w:r>
-        <w:rPr>
-          <w:rFonts w:ascii="Times New Roman" w:eastAsiaTheme="minorEastAsia" w:hAnsi="Times New Roman" w:cs="Times New Roman"/>
-          <w:sz w:val="24"/>
-          <w:szCs w:val="24"/>
-        </w:rPr>
-        <w:t xml:space="preserve"> </w:t>
-      </w:r>
-      <w:proofErr w:type="spellStart"/>
-      <w:r>
-        <w:rPr>
-          <w:rFonts w:ascii="Times New Roman" w:eastAsiaTheme="minorEastAsia" w:hAnsi="Times New Roman" w:cs="Times New Roman"/>
-          <w:sz w:val="24"/>
-          <w:szCs w:val="24"/>
-        </w:rPr>
-        <w:t>Presiden</w:t>
-      </w:r>
-      <w:proofErr w:type="spellEnd"/>
-      <w:r>
-        <w:rPr>
-          <w:rFonts w:ascii="Times New Roman" w:eastAsiaTheme="minorEastAsia" w:hAnsi="Times New Roman" w:cs="Times New Roman"/>
-          <w:sz w:val="24"/>
-          <w:szCs w:val="24"/>
-        </w:rPr>
-        <w:t xml:space="preserve"> </w:t>
-      </w:r>
-      <w:proofErr w:type="spellStart"/>
-      <w:r>
-        <w:rPr>
-          <w:rFonts w:ascii="Times New Roman" w:eastAsiaTheme="minorEastAsia" w:hAnsi="Times New Roman" w:cs="Times New Roman"/>
-          <w:sz w:val="24"/>
-          <w:szCs w:val="24"/>
-        </w:rPr>
-        <w:t>sekalipun</w:t>
-      </w:r>
-      <w:proofErr w:type="spellEnd"/>
-      <w:r>
-        <w:rPr>
-          <w:rFonts w:ascii="Times New Roman" w:eastAsiaTheme="minorEastAsia" w:hAnsi="Times New Roman" w:cs="Times New Roman"/>
-          <w:sz w:val="24"/>
-          <w:szCs w:val="24"/>
-        </w:rPr>
-        <w:t xml:space="preserve"> </w:t>
-      </w:r>
-      <w:proofErr w:type="spellStart"/>
-      <w:r>
-        <w:rPr>
-          <w:rFonts w:ascii="Times New Roman" w:eastAsiaTheme="minorEastAsia" w:hAnsi="Times New Roman" w:cs="Times New Roman"/>
-          <w:sz w:val="24"/>
-          <w:szCs w:val="24"/>
-        </w:rPr>
-        <w:t>ada</w:t>
-      </w:r>
-      <w:proofErr w:type="spellEnd"/>
-      <w:r>
-        <w:rPr>
-          <w:rFonts w:ascii="Times New Roman" w:eastAsiaTheme="minorEastAsia" w:hAnsi="Times New Roman" w:cs="Times New Roman"/>
-          <w:sz w:val="24"/>
-          <w:szCs w:val="24"/>
-        </w:rPr>
-        <w:t xml:space="preserve"> batas </w:t>
-      </w:r>
-      <w:proofErr w:type="spellStart"/>
-      <w:r>
-        <w:rPr>
-          <w:rFonts w:ascii="Times New Roman" w:eastAsiaTheme="minorEastAsia" w:hAnsi="Times New Roman" w:cs="Times New Roman"/>
-          <w:sz w:val="24"/>
-          <w:szCs w:val="24"/>
-        </w:rPr>
-        <w:t>nya</w:t>
-      </w:r>
-      <w:proofErr w:type="spellEnd"/>
-      <w:r>
-        <w:rPr>
-          <w:rFonts w:ascii="Times New Roman" w:eastAsiaTheme="minorEastAsia" w:hAnsi="Times New Roman" w:cs="Times New Roman"/>
-          <w:sz w:val="24"/>
-          <w:szCs w:val="24"/>
-        </w:rPr>
-        <w:t xml:space="preserve">. Karena </w:t>
-      </w:r>
-      <w:proofErr w:type="spellStart"/>
-      <w:r>
-        <w:rPr>
-          <w:rFonts w:ascii="Times New Roman" w:eastAsiaTheme="minorEastAsia" w:hAnsi="Times New Roman" w:cs="Times New Roman"/>
-          <w:sz w:val="24"/>
-          <w:szCs w:val="24"/>
-        </w:rPr>
-        <w:t>Kekuasaan</w:t>
-      </w:r>
-      <w:proofErr w:type="spellEnd"/>
-      <w:r>
-        <w:rPr>
-          <w:rFonts w:ascii="Times New Roman" w:eastAsiaTheme="minorEastAsia" w:hAnsi="Times New Roman" w:cs="Times New Roman"/>
-          <w:sz w:val="24"/>
-          <w:szCs w:val="24"/>
-        </w:rPr>
-        <w:t xml:space="preserve"> </w:t>
-      </w:r>
-      <w:proofErr w:type="spellStart"/>
-      <w:r>
-        <w:rPr>
-          <w:rFonts w:ascii="Times New Roman" w:eastAsiaTheme="minorEastAsia" w:hAnsi="Times New Roman" w:cs="Times New Roman"/>
-          <w:sz w:val="24"/>
-          <w:szCs w:val="24"/>
-        </w:rPr>
-        <w:t>adalah</w:t>
-      </w:r>
-      <w:proofErr w:type="spellEnd"/>
-      <w:r>
-        <w:rPr>
-          <w:rFonts w:ascii="Times New Roman" w:eastAsiaTheme="minorEastAsia" w:hAnsi="Times New Roman" w:cs="Times New Roman"/>
-          <w:sz w:val="24"/>
-          <w:szCs w:val="24"/>
-        </w:rPr>
-        <w:t xml:space="preserve"> </w:t>
-      </w:r>
-      <w:proofErr w:type="spellStart"/>
-      <w:r>
-        <w:rPr>
-          <w:rFonts w:ascii="Times New Roman" w:eastAsiaTheme="minorEastAsia" w:hAnsi="Times New Roman" w:cs="Times New Roman"/>
-          <w:sz w:val="24"/>
-          <w:szCs w:val="24"/>
-        </w:rPr>
-        <w:t>Langsung</w:t>
-      </w:r>
-      <w:proofErr w:type="spellEnd"/>
-      <w:r>
-        <w:rPr>
-          <w:rFonts w:ascii="Times New Roman" w:eastAsiaTheme="minorEastAsia" w:hAnsi="Times New Roman" w:cs="Times New Roman"/>
-          <w:sz w:val="24"/>
-          <w:szCs w:val="24"/>
-        </w:rPr>
-        <w:t xml:space="preserve"> </w:t>
-      </w:r>
-      <w:proofErr w:type="spellStart"/>
-      <w:r>
-        <w:rPr>
-          <w:rFonts w:ascii="Times New Roman" w:eastAsiaTheme="minorEastAsia" w:hAnsi="Times New Roman" w:cs="Times New Roman"/>
-          <w:sz w:val="24"/>
-          <w:szCs w:val="24"/>
-        </w:rPr>
-        <w:t>dari</w:t>
-      </w:r>
-      <w:proofErr w:type="spellEnd"/>
-      <w:r>
-        <w:rPr>
-          <w:rFonts w:ascii="Times New Roman" w:eastAsiaTheme="minorEastAsia" w:hAnsi="Times New Roman" w:cs="Times New Roman"/>
-          <w:sz w:val="24"/>
-          <w:szCs w:val="24"/>
-        </w:rPr>
-        <w:t xml:space="preserve"> </w:t>
-      </w:r>
-      <w:proofErr w:type="spellStart"/>
-      <w:r>
-        <w:rPr>
-          <w:rFonts w:ascii="Times New Roman" w:eastAsiaTheme="minorEastAsia" w:hAnsi="Times New Roman" w:cs="Times New Roman"/>
-          <w:sz w:val="24"/>
-          <w:szCs w:val="24"/>
-        </w:rPr>
-        <w:t>Tangan</w:t>
-      </w:r>
-      <w:proofErr w:type="spellEnd"/>
-      <w:r>
-        <w:rPr>
-          <w:rFonts w:ascii="Times New Roman" w:eastAsiaTheme="minorEastAsia" w:hAnsi="Times New Roman" w:cs="Times New Roman"/>
-          <w:sz w:val="24"/>
-          <w:szCs w:val="24"/>
-        </w:rPr>
-        <w:t xml:space="preserve"> Rakyat, dan </w:t>
-      </w:r>
-      <w:proofErr w:type="spellStart"/>
-      <w:r>
-        <w:rPr>
-          <w:rFonts w:ascii="Times New Roman" w:eastAsiaTheme="minorEastAsia" w:hAnsi="Times New Roman" w:cs="Times New Roman"/>
-          <w:sz w:val="24"/>
-          <w:szCs w:val="24"/>
-        </w:rPr>
-        <w:t>Kekuasaan</w:t>
-      </w:r>
-      <w:proofErr w:type="spellEnd"/>
-      <w:r>
-        <w:rPr>
-          <w:rFonts w:ascii="Times New Roman" w:eastAsiaTheme="minorEastAsia" w:hAnsi="Times New Roman" w:cs="Times New Roman"/>
-          <w:sz w:val="24"/>
-          <w:szCs w:val="24"/>
-        </w:rPr>
-        <w:t xml:space="preserve"> di </w:t>
-      </w:r>
-      <w:proofErr w:type="spellStart"/>
-      <w:r>
-        <w:rPr>
-          <w:rFonts w:ascii="Times New Roman" w:eastAsiaTheme="minorEastAsia" w:hAnsi="Times New Roman" w:cs="Times New Roman"/>
-          <w:sz w:val="24"/>
-          <w:szCs w:val="24"/>
-        </w:rPr>
-        <w:t>atas</w:t>
-      </w:r>
-      <w:proofErr w:type="spellEnd"/>
-      <w:r>
-        <w:rPr>
-          <w:rFonts w:ascii="Times New Roman" w:eastAsiaTheme="minorEastAsia" w:hAnsi="Times New Roman" w:cs="Times New Roman"/>
-          <w:sz w:val="24"/>
-          <w:szCs w:val="24"/>
-        </w:rPr>
-        <w:t xml:space="preserve"> </w:t>
-      </w:r>
-      <w:proofErr w:type="spellStart"/>
-      <w:r>
-        <w:rPr>
-          <w:rFonts w:ascii="Times New Roman" w:eastAsiaTheme="minorEastAsia" w:hAnsi="Times New Roman" w:cs="Times New Roman"/>
-          <w:sz w:val="24"/>
-          <w:szCs w:val="24"/>
-        </w:rPr>
-        <w:t>segala</w:t>
-      </w:r>
-      <w:proofErr w:type="spellEnd"/>
-      <w:r>
-        <w:rPr>
-          <w:rFonts w:ascii="Times New Roman" w:eastAsiaTheme="minorEastAsia" w:hAnsi="Times New Roman" w:cs="Times New Roman"/>
-          <w:sz w:val="24"/>
-          <w:szCs w:val="24"/>
-        </w:rPr>
-        <w:t xml:space="preserve"> </w:t>
-      </w:r>
-      <w:proofErr w:type="spellStart"/>
-      <w:r>
-        <w:rPr>
-          <w:rFonts w:ascii="Times New Roman" w:eastAsiaTheme="minorEastAsia" w:hAnsi="Times New Roman" w:cs="Times New Roman"/>
-          <w:sz w:val="24"/>
-          <w:szCs w:val="24"/>
-        </w:rPr>
-        <w:t>nya</w:t>
-      </w:r>
-      <w:proofErr w:type="spellEnd"/>
-      <w:r>
-        <w:rPr>
-          <w:rFonts w:ascii="Times New Roman" w:eastAsiaTheme="minorEastAsia" w:hAnsi="Times New Roman" w:cs="Times New Roman"/>
-          <w:sz w:val="24"/>
-          <w:szCs w:val="24"/>
-        </w:rPr>
-        <w:t xml:space="preserve"> </w:t>
-      </w:r>
-      <w:proofErr w:type="spellStart"/>
-      <w:r>
-        <w:rPr>
-          <w:rFonts w:ascii="Times New Roman" w:eastAsiaTheme="minorEastAsia" w:hAnsi="Times New Roman" w:cs="Times New Roman"/>
-          <w:sz w:val="24"/>
-          <w:szCs w:val="24"/>
-        </w:rPr>
-        <w:t>adalah</w:t>
-      </w:r>
-      <w:proofErr w:type="spellEnd"/>
-      <w:r>
-        <w:rPr>
-          <w:rFonts w:ascii="Times New Roman" w:eastAsiaTheme="minorEastAsia" w:hAnsi="Times New Roman" w:cs="Times New Roman"/>
-          <w:sz w:val="24"/>
-          <w:szCs w:val="24"/>
-        </w:rPr>
-        <w:t xml:space="preserve"> </w:t>
-      </w:r>
-      <w:proofErr w:type="spellStart"/>
-      <w:r>
-        <w:rPr>
-          <w:rFonts w:ascii="Times New Roman" w:eastAsiaTheme="minorEastAsia" w:hAnsi="Times New Roman" w:cs="Times New Roman"/>
-          <w:sz w:val="24"/>
-          <w:szCs w:val="24"/>
-        </w:rPr>
-        <w:t>Kekuasaan</w:t>
-      </w:r>
-      <w:proofErr w:type="spellEnd"/>
-      <w:r>
-        <w:rPr>
-          <w:rFonts w:ascii="Times New Roman" w:eastAsiaTheme="minorEastAsia" w:hAnsi="Times New Roman" w:cs="Times New Roman"/>
-          <w:sz w:val="24"/>
-          <w:szCs w:val="24"/>
-        </w:rPr>
-        <w:t xml:space="preserve"> </w:t>
-      </w:r>
-      <w:proofErr w:type="spellStart"/>
-      <w:r>
-        <w:rPr>
-          <w:rFonts w:ascii="Times New Roman" w:eastAsiaTheme="minorEastAsia" w:hAnsi="Times New Roman" w:cs="Times New Roman"/>
-          <w:sz w:val="24"/>
-          <w:szCs w:val="24"/>
-        </w:rPr>
-        <w:t>Tuhan</w:t>
-      </w:r>
-      <w:proofErr w:type="spellEnd"/>
-      <w:r>
-        <w:rPr>
-          <w:rFonts w:ascii="Times New Roman" w:eastAsiaTheme="minorEastAsia" w:hAnsi="Times New Roman" w:cs="Times New Roman"/>
-          <w:sz w:val="24"/>
-          <w:szCs w:val="24"/>
-        </w:rPr>
-        <w:t xml:space="preserve"> Yang Maha Esa (Y.M.E). </w:t>
-      </w:r>
-      <w:proofErr w:type="gramStart"/>
-      <w:r>
-        <w:rPr>
-          <w:rFonts w:ascii="Times New Roman" w:eastAsiaTheme="minorEastAsia" w:hAnsi="Times New Roman" w:cs="Times New Roman"/>
-          <w:sz w:val="24"/>
-          <w:szCs w:val="24"/>
-        </w:rPr>
-        <w:t>Merdeka!!!.</w:t>
-      </w:r>
-      <w:proofErr w:type="gramEnd"/>
-      <w:r>
-        <w:rPr>
-          <w:rFonts w:ascii="Times New Roman" w:eastAsiaTheme="minorEastAsia" w:hAnsi="Times New Roman" w:cs="Times New Roman"/>
-          <w:sz w:val="24"/>
-          <w:szCs w:val="24"/>
-        </w:rPr>
-        <w:t xml:space="preserve">  ~</w:t>
+        <w:t>Rakyat sendiri, Rakyat yang mabuk, akan Budaya luar, yang mabuk Agama, yang rela membunuh Bangsa Sendiri, demi menegakkan Budaya asing. Jangan mau diperbudak oleh semua itu. Tetaplah Bersatu-padu, membangun Negri ini tanpa pertumpahan darah. Hai Anak-ku, Cipta segala yang kau mau, jangan ceritakan derita dan sakit ku kepada Rakyat, biarkan aku yang menjadi korban, asal Indonesia Bersatu. Ini aku lakukan demi Persatuan dan Kesatuan dan Persatuan Keutuhan Bangsa. Jadi kan derita ku ini sebagai Saksi. Bahwa Kekuasaan Presiden sekalipun ada batas nya. Karena Kekuasaan adalah Langsung dari Tangan Rakyat, dan Kekuasaan di atas segala nya adalah Kekuasaan Tuhan Yang Maha Esa (Y.M.E). Merdeka!!!.  ~</w:t>
       </w:r>
     </w:p>
     <w:p>

</xml_diff>